<commit_message>
feat: implement code syntax highlighting with GitHub theme
- add syntax highlighting to code blocks with color-coded tokens for keywords, functions, and strings
- configure GitHub Light theme with Cascadia Code font family
- update code block styling with borders, spacing, and background shading
- improve table header styling with lighter gray background color
</commit_message>
<xml_diff>
--- a/tests/markdown.docx
+++ b/tests/markdown.docx
@@ -927,7 +927,7 @@
       <w:r>
         <w:t xml:space="preserve">@mentions, #refs, </w:t>
       </w:r>
-      <w:hyperlink w:history="1" r:id="rIdqv67u0gsp6hfsetnqt7lt">
+      <w:hyperlink w:history="1" r:id="rIdrusgggii5wuigfgj9fuk-">
         <w:r>
           <w:rPr>
             <w:rStyle w:val="MdLink"/>
@@ -1152,7 +1152,7 @@
       <w:pPr>
         <w:pStyle w:val="MdParagraph"/>
       </w:pPr>
-      <w:hyperlink w:history="1" r:id="rIdpu9ef9ywdrcqjreywvv06">
+      <w:hyperlink w:history="1" r:id="rIdw4y-8h2q_nhhu9nnubtqx">
         <w:r>
           <w:rPr>
             <w:rStyle w:val="MdLink"/>
@@ -1170,7 +1170,7 @@
       <w:pPr>
         <w:pStyle w:val="MdParagraph"/>
       </w:pPr>
-      <w:hyperlink w:history="1" r:id="rIdlf-ybftugzxiu5cwps8me">
+      <w:hyperlink w:history="1" r:id="rIdlkkqtnxvhfhzlieumjzyd">
         <w:r>
           <w:rPr>
             <w:rStyle w:val="MdLink"/>
@@ -1188,7 +1188,7 @@
       <w:pPr>
         <w:pStyle w:val="MdParagraph"/>
       </w:pPr>
-      <w:hyperlink w:history="1" r:id="rIddhnk9uswuzsf0htz4_qmr">
+      <w:hyperlink w:history="1" r:id="rIduinyex8vtpvdrzfkblapb">
         <w:r>
           <w:rPr>
             <w:rStyle w:val="MdLink"/>
@@ -1206,7 +1206,7 @@
       <w:pPr>
         <w:pStyle w:val="MdParagraph"/>
       </w:pPr>
-      <w:hyperlink w:history="1" r:id="rIdwywykourwgwkp23pkfn2x">
+      <w:hyperlink w:history="1" r:id="rIdsrynok4ejjxqq6-tpzaqx">
         <w:r>
           <w:rPr>
             <w:rStyle w:val="MdLink"/>
@@ -1224,7 +1224,7 @@
       <w:pPr>
         <w:pStyle w:val="MdParagraph"/>
       </w:pPr>
-      <w:hyperlink w:history="1" r:id="rId9ggiz9ebczwcy0znmrm0b">
+      <w:hyperlink w:history="1" r:id="rIdahtrvy0mr7jdesdbegrnp">
         <w:r>
           <w:rPr>
             <w:rStyle w:val="MdLink"/>
@@ -1245,7 +1245,7 @@
       <w:r>
         <w:t xml:space="preserve">Or leave it empty and use the </w:t>
       </w:r>
-      <w:hyperlink w:history="1" r:id="rId4fz7vvbstz_hvwrsrkbi6">
+      <w:hyperlink w:history="1" r:id="rIdbii-kd8hodokoshzzfpd-">
         <w:r>
           <w:rPr>
             <w:rStyle w:val="MdLink"/>
@@ -1270,7 +1270,7 @@
         <w:t xml:space="preserve">URLs and URLs in angle brackets will automatically get turned into links.
 </w:t>
       </w:r>
-      <w:hyperlink w:history="1" r:id="rId0gaazh5cqkgng4zeexn94">
+      <w:hyperlink w:history="1" r:id="rIdvlebe-g09sdoqliuehsnp">
         <w:r>
           <w:rPr>
             <w:rStyle w:val="MdLink"/>
@@ -1281,7 +1281,7 @@
       <w:r>
         <w:t xml:space="preserve"> or </w:t>
       </w:r>
-      <w:hyperlink w:history="1" r:id="rIdtyvwb2hhnsufwdqpkzz06">
+      <w:hyperlink w:history="1" r:id="rId-urvzdq-80bhi_osrj4c7">
         <w:r>
           <w:rPr>
             <w:rStyle w:val="MdLink"/>
@@ -1646,7 +1646,7 @@
         <w:pStyle w:val="Heading1"/>
         <w:pStyle w:val="MdHeading1"/>
       </w:pPr>
-      <w:hyperlink w:history="1" r:id="rIdqym6jkrxtxygx9up_xkdf">
+      <w:hyperlink w:history="1" r:id="rIde-xvf26wq1a6p5_5jpu-k">
         <w:r>
           <w:rPr>
             <w:rStyle w:val="MdLink"/>
@@ -1770,64 +1770,939 @@
     <w:p>
       <w:pPr>
         <w:pStyle w:val="MdCode"/>
-      </w:pPr>
-      <w:r>
-        <w:t xml:space="preserve">@font-face {</w:t>
-      </w:r>
-      <w:r>
-        <w:br/>
-        <w:t xml:space="preserve">  font-family: Chunkfive; src: url('Chunkfive.otf');</w:t>
-      </w:r>
-      <w:r>
-        <w:br/>
+        <w:pBdr>
+          <w:top w:val="single" w:color="E1E4E8" w:sz="1" w:space="8"/>
+          <w:left w:val="single" w:color="E1E4E8" w:sz="1" w:space="8"/>
+          <w:right w:val="single" w:color="E1E4E8" w:sz="1" w:space="8"/>
+        </w:pBdr>
+        <w:shd w:fill="F6F8FA"/>
+        <w:spacing w:before="120" w:after="0" w:line="276"/>
+        <w:ind w:left="360"/>
+      </w:pPr>
+      <w:r>
+        <w:rPr>
+          <w:b w:val="false"/>
+          <w:bCs w:val="false"/>
+          <w:i w:val="false"/>
+          <w:iCs w:val="false"/>
+          <w:color w:val="D73A49"/>
+          <w:sz w:val="20"/>
+          <w:szCs w:val="20"/>
+          <w:rFonts w:ascii="Cascadia Code, Consolas, Courier New" w:cs="Cascadia Code, Consolas, Courier New" w:eastAsia="Cascadia Code, Consolas, Courier New" w:hAnsi="Cascadia Code, Consolas, Courier New"/>
+        </w:rPr>
+        <w:t xml:space="preserve">@font-face</w:t>
+      </w:r>
+      <w:r>
+        <w:rPr>
+          <w:b w:val="false"/>
+          <w:bCs w:val="false"/>
+          <w:i w:val="false"/>
+          <w:iCs w:val="false"/>
+          <w:color w:val="24292E"/>
+          <w:sz w:val="20"/>
+          <w:szCs w:val="20"/>
+          <w:rFonts w:ascii="Cascadia Code, Consolas, Courier New" w:cs="Cascadia Code, Consolas, Courier New" w:eastAsia="Cascadia Code, Consolas, Courier New" w:hAnsi="Cascadia Code, Consolas, Courier New"/>
+        </w:rPr>
+        <w:t xml:space="preserve"> {</w:t>
+      </w:r>
+    </w:p>
+    <w:p>
+      <w:pPr>
+        <w:pStyle w:val="MdCode"/>
+        <w:pBdr>
+          <w:left w:val="single" w:color="E1E4E8" w:sz="1" w:space="8"/>
+          <w:right w:val="single" w:color="E1E4E8" w:sz="1" w:space="8"/>
+        </w:pBdr>
+        <w:shd w:fill="F6F8FA"/>
+        <w:spacing w:before="0" w:after="0" w:line="276"/>
+        <w:ind w:left="360"/>
+      </w:pPr>
+      <w:r>
+        <w:rPr>
+          <w:b w:val="false"/>
+          <w:bCs w:val="false"/>
+          <w:i w:val="false"/>
+          <w:iCs w:val="false"/>
+          <w:color w:val="24292E"/>
+          <w:sz w:val="20"/>
+          <w:szCs w:val="20"/>
+          <w:rFonts w:ascii="Cascadia Code, Consolas, Courier New" w:cs="Cascadia Code, Consolas, Courier New" w:eastAsia="Cascadia Code, Consolas, Courier New" w:hAnsi="Cascadia Code, Consolas, Courier New"/>
+        </w:rPr>
+        <w:t xml:space="preserve">  </w:t>
+      </w:r>
+      <w:r>
+        <w:rPr>
+          <w:b w:val="false"/>
+          <w:bCs w:val="false"/>
+          <w:i w:val="false"/>
+          <w:iCs w:val="false"/>
+          <w:color w:val="005CC5"/>
+          <w:sz w:val="20"/>
+          <w:szCs w:val="20"/>
+          <w:rFonts w:ascii="Cascadia Code, Consolas, Courier New" w:cs="Cascadia Code, Consolas, Courier New" w:eastAsia="Cascadia Code, Consolas, Courier New" w:hAnsi="Cascadia Code, Consolas, Courier New"/>
+        </w:rPr>
+        <w:t xml:space="preserve">font-family</w:t>
+      </w:r>
+      <w:r>
+        <w:rPr>
+          <w:b w:val="false"/>
+          <w:bCs w:val="false"/>
+          <w:i w:val="false"/>
+          <w:iCs w:val="false"/>
+          <w:color w:val="24292E"/>
+          <w:sz w:val="20"/>
+          <w:szCs w:val="20"/>
+          <w:rFonts w:ascii="Cascadia Code, Consolas, Courier New" w:cs="Cascadia Code, Consolas, Courier New" w:eastAsia="Cascadia Code, Consolas, Courier New" w:hAnsi="Cascadia Code, Consolas, Courier New"/>
+        </w:rPr>
+        <w:t xml:space="preserve">: Chunkfive; </w:t>
+      </w:r>
+      <w:r>
+        <w:rPr>
+          <w:b w:val="false"/>
+          <w:bCs w:val="false"/>
+          <w:i w:val="false"/>
+          <w:iCs w:val="false"/>
+          <w:color w:val="005CC5"/>
+          <w:sz w:val="20"/>
+          <w:szCs w:val="20"/>
+          <w:rFonts w:ascii="Cascadia Code, Consolas, Courier New" w:cs="Cascadia Code, Consolas, Courier New" w:eastAsia="Cascadia Code, Consolas, Courier New" w:hAnsi="Cascadia Code, Consolas, Courier New"/>
+        </w:rPr>
+        <w:t xml:space="preserve">src</w:t>
+      </w:r>
+      <w:r>
+        <w:rPr>
+          <w:b w:val="false"/>
+          <w:bCs w:val="false"/>
+          <w:i w:val="false"/>
+          <w:iCs w:val="false"/>
+          <w:color w:val="24292E"/>
+          <w:sz w:val="20"/>
+          <w:szCs w:val="20"/>
+          <w:rFonts w:ascii="Cascadia Code, Consolas, Courier New" w:cs="Cascadia Code, Consolas, Courier New" w:eastAsia="Cascadia Code, Consolas, Courier New" w:hAnsi="Cascadia Code, Consolas, Courier New"/>
+        </w:rPr>
+        <w:t xml:space="preserve">: </w:t>
+      </w:r>
+      <w:r>
+        <w:rPr>
+          <w:b w:val="false"/>
+          <w:bCs w:val="false"/>
+          <w:i w:val="false"/>
+          <w:iCs w:val="false"/>
+          <w:color w:val="005CC5"/>
+          <w:sz w:val="20"/>
+          <w:szCs w:val="20"/>
+          <w:rFonts w:ascii="Cascadia Code, Consolas, Courier New" w:cs="Cascadia Code, Consolas, Courier New" w:eastAsia="Cascadia Code, Consolas, Courier New" w:hAnsi="Cascadia Code, Consolas, Courier New"/>
+        </w:rPr>
+        <w:t xml:space="preserve">url</w:t>
+      </w:r>
+      <w:r>
+        <w:rPr>
+          <w:b w:val="false"/>
+          <w:bCs w:val="false"/>
+          <w:i w:val="false"/>
+          <w:iCs w:val="false"/>
+          <w:color w:val="24292E"/>
+          <w:sz w:val="20"/>
+          <w:szCs w:val="20"/>
+          <w:rFonts w:ascii="Cascadia Code, Consolas, Courier New" w:cs="Cascadia Code, Consolas, Courier New" w:eastAsia="Cascadia Code, Consolas, Courier New" w:hAnsi="Cascadia Code, Consolas, Courier New"/>
+        </w:rPr>
+        <w:t xml:space="preserve">(</w:t>
+      </w:r>
+      <w:r>
+        <w:rPr>
+          <w:b w:val="false"/>
+          <w:bCs w:val="false"/>
+          <w:i w:val="false"/>
+          <w:iCs w:val="false"/>
+          <w:color w:val="032F62"/>
+          <w:sz w:val="20"/>
+          <w:szCs w:val="20"/>
+          <w:rFonts w:ascii="Cascadia Code, Consolas, Courier New" w:cs="Cascadia Code, Consolas, Courier New" w:eastAsia="Cascadia Code, Consolas, Courier New" w:hAnsi="Cascadia Code, Consolas, Courier New"/>
+        </w:rPr>
+        <w:t xml:space="preserve">'Chunkfive.otf'</w:t>
+      </w:r>
+      <w:r>
+        <w:rPr>
+          <w:b w:val="false"/>
+          <w:bCs w:val="false"/>
+          <w:i w:val="false"/>
+          <w:iCs w:val="false"/>
+          <w:color w:val="24292E"/>
+          <w:sz w:val="20"/>
+          <w:szCs w:val="20"/>
+          <w:rFonts w:ascii="Cascadia Code, Consolas, Courier New" w:cs="Cascadia Code, Consolas, Courier New" w:eastAsia="Cascadia Code, Consolas, Courier New" w:hAnsi="Cascadia Code, Consolas, Courier New"/>
+        </w:rPr>
+        <w:t xml:space="preserve">);</w:t>
+      </w:r>
+    </w:p>
+    <w:p>
+      <w:pPr>
+        <w:pStyle w:val="MdCode"/>
+        <w:pBdr>
+          <w:left w:val="single" w:color="E1E4E8" w:sz="1" w:space="8"/>
+          <w:right w:val="single" w:color="E1E4E8" w:sz="1" w:space="8"/>
+        </w:pBdr>
+        <w:shd w:fill="F6F8FA"/>
+        <w:spacing w:before="0" w:after="0" w:line="276"/>
+        <w:ind w:left="360"/>
+      </w:pPr>
+      <w:r>
+        <w:rPr>
+          <w:b w:val="false"/>
+          <w:bCs w:val="false"/>
+          <w:i w:val="false"/>
+          <w:iCs w:val="false"/>
+          <w:color w:val="24292E"/>
+          <w:sz w:val="20"/>
+          <w:szCs w:val="20"/>
+          <w:rFonts w:ascii="Cascadia Code, Consolas, Courier New" w:cs="Cascadia Code, Consolas, Courier New" w:eastAsia="Cascadia Code, Consolas, Courier New" w:hAnsi="Cascadia Code, Consolas, Courier New"/>
+        </w:rPr>
         <w:t xml:space="preserve">}</w:t>
       </w:r>
-      <w:r>
-        <w:br/>
-        <w:t xml:space="preserve"/>
-      </w:r>
-      <w:r>
-        <w:br/>
-        <w:t xml:space="preserve">body, .usertext {</w:t>
-      </w:r>
-      <w:r>
-        <w:br/>
-        <w:t xml:space="preserve">  color: #F0F0F0; background: #600;</w:t>
-      </w:r>
-      <w:r>
-        <w:br/>
-        <w:t xml:space="preserve">  font-family: Chunkfive, sans;</w:t>
-      </w:r>
-      <w:r>
-        <w:br/>
+    </w:p>
+    <w:p>
+      <w:pPr>
+        <w:pStyle w:val="MdCode"/>
+        <w:pBdr>
+          <w:left w:val="single" w:color="E1E4E8" w:sz="1" w:space="8"/>
+          <w:right w:val="single" w:color="E1E4E8" w:sz="1" w:space="8"/>
+        </w:pBdr>
+        <w:shd w:fill="F6F8FA"/>
+        <w:spacing w:before="0" w:after="0" w:line="276"/>
+        <w:ind w:left="360"/>
+      </w:pPr>
+      <w:r>
+        <w:rPr>
+          <w:sz w:val="20"/>
+          <w:szCs w:val="20"/>
+          <w:rFonts w:ascii="Cascadia Code, Consolas, Courier New" w:cs="Cascadia Code, Consolas, Courier New" w:eastAsia="Cascadia Code, Consolas, Courier New" w:hAnsi="Cascadia Code, Consolas, Courier New"/>
+        </w:rPr>
+        <w:t xml:space="preserve"> </w:t>
+      </w:r>
+    </w:p>
+    <w:p>
+      <w:pPr>
+        <w:pStyle w:val="MdCode"/>
+        <w:pBdr>
+          <w:left w:val="single" w:color="E1E4E8" w:sz="1" w:space="8"/>
+          <w:right w:val="single" w:color="E1E4E8" w:sz="1" w:space="8"/>
+        </w:pBdr>
+        <w:shd w:fill="F6F8FA"/>
+        <w:spacing w:before="0" w:after="0" w:line="276"/>
+        <w:ind w:left="360"/>
+      </w:pPr>
+      <w:r>
+        <w:rPr>
+          <w:b w:val="false"/>
+          <w:bCs w:val="false"/>
+          <w:i w:val="false"/>
+          <w:iCs w:val="false"/>
+          <w:color w:val="22863A"/>
+          <w:sz w:val="20"/>
+          <w:szCs w:val="20"/>
+          <w:rFonts w:ascii="Cascadia Code, Consolas, Courier New" w:cs="Cascadia Code, Consolas, Courier New" w:eastAsia="Cascadia Code, Consolas, Courier New" w:hAnsi="Cascadia Code, Consolas, Courier New"/>
+        </w:rPr>
+        <w:t xml:space="preserve">body</w:t>
+      </w:r>
+      <w:r>
+        <w:rPr>
+          <w:b w:val="false"/>
+          <w:bCs w:val="false"/>
+          <w:i w:val="false"/>
+          <w:iCs w:val="false"/>
+          <w:color w:val="24292E"/>
+          <w:sz w:val="20"/>
+          <w:szCs w:val="20"/>
+          <w:rFonts w:ascii="Cascadia Code, Consolas, Courier New" w:cs="Cascadia Code, Consolas, Courier New" w:eastAsia="Cascadia Code, Consolas, Courier New" w:hAnsi="Cascadia Code, Consolas, Courier New"/>
+        </w:rPr>
+        <w:t xml:space="preserve">, </w:t>
+      </w:r>
+      <w:r>
+        <w:rPr>
+          <w:b w:val="false"/>
+          <w:bCs w:val="false"/>
+          <w:i w:val="false"/>
+          <w:iCs w:val="false"/>
+          <w:color w:val="6F42C1"/>
+          <w:sz w:val="20"/>
+          <w:szCs w:val="20"/>
+          <w:rFonts w:ascii="Cascadia Code, Consolas, Courier New" w:cs="Cascadia Code, Consolas, Courier New" w:eastAsia="Cascadia Code, Consolas, Courier New" w:hAnsi="Cascadia Code, Consolas, Courier New"/>
+        </w:rPr>
+        <w:t xml:space="preserve">.usertext</w:t>
+      </w:r>
+      <w:r>
+        <w:rPr>
+          <w:b w:val="false"/>
+          <w:bCs w:val="false"/>
+          <w:i w:val="false"/>
+          <w:iCs w:val="false"/>
+          <w:color w:val="24292E"/>
+          <w:sz w:val="20"/>
+          <w:szCs w:val="20"/>
+          <w:rFonts w:ascii="Cascadia Code, Consolas, Courier New" w:cs="Cascadia Code, Consolas, Courier New" w:eastAsia="Cascadia Code, Consolas, Courier New" w:hAnsi="Cascadia Code, Consolas, Courier New"/>
+        </w:rPr>
+        <w:t xml:space="preserve"> {</w:t>
+      </w:r>
+    </w:p>
+    <w:p>
+      <w:pPr>
+        <w:pStyle w:val="MdCode"/>
+        <w:pBdr>
+          <w:left w:val="single" w:color="E1E4E8" w:sz="1" w:space="8"/>
+          <w:right w:val="single" w:color="E1E4E8" w:sz="1" w:space="8"/>
+        </w:pBdr>
+        <w:shd w:fill="F6F8FA"/>
+        <w:spacing w:before="0" w:after="0" w:line="276"/>
+        <w:ind w:left="360"/>
+      </w:pPr>
+      <w:r>
+        <w:rPr>
+          <w:b w:val="false"/>
+          <w:bCs w:val="false"/>
+          <w:i w:val="false"/>
+          <w:iCs w:val="false"/>
+          <w:color w:val="24292E"/>
+          <w:sz w:val="20"/>
+          <w:szCs w:val="20"/>
+          <w:rFonts w:ascii="Cascadia Code, Consolas, Courier New" w:cs="Cascadia Code, Consolas, Courier New" w:eastAsia="Cascadia Code, Consolas, Courier New" w:hAnsi="Cascadia Code, Consolas, Courier New"/>
+        </w:rPr>
+        <w:t xml:space="preserve">  </w:t>
+      </w:r>
+      <w:r>
+        <w:rPr>
+          <w:b w:val="false"/>
+          <w:bCs w:val="false"/>
+          <w:i w:val="false"/>
+          <w:iCs w:val="false"/>
+          <w:color w:val="005CC5"/>
+          <w:sz w:val="20"/>
+          <w:szCs w:val="20"/>
+          <w:rFonts w:ascii="Cascadia Code, Consolas, Courier New" w:cs="Cascadia Code, Consolas, Courier New" w:eastAsia="Cascadia Code, Consolas, Courier New" w:hAnsi="Cascadia Code, Consolas, Courier New"/>
+        </w:rPr>
+        <w:t xml:space="preserve">color</w:t>
+      </w:r>
+      <w:r>
+        <w:rPr>
+          <w:b w:val="false"/>
+          <w:bCs w:val="false"/>
+          <w:i w:val="false"/>
+          <w:iCs w:val="false"/>
+          <w:color w:val="24292E"/>
+          <w:sz w:val="20"/>
+          <w:szCs w:val="20"/>
+          <w:rFonts w:ascii="Cascadia Code, Consolas, Courier New" w:cs="Cascadia Code, Consolas, Courier New" w:eastAsia="Cascadia Code, Consolas, Courier New" w:hAnsi="Cascadia Code, Consolas, Courier New"/>
+        </w:rPr>
+        <w:t xml:space="preserve">: </w:t>
+      </w:r>
+      <w:r>
+        <w:rPr>
+          <w:b w:val="false"/>
+          <w:bCs w:val="false"/>
+          <w:i w:val="false"/>
+          <w:iCs w:val="false"/>
+          <w:color w:val="005CC5"/>
+          <w:sz w:val="20"/>
+          <w:szCs w:val="20"/>
+          <w:rFonts w:ascii="Cascadia Code, Consolas, Courier New" w:cs="Cascadia Code, Consolas, Courier New" w:eastAsia="Cascadia Code, Consolas, Courier New" w:hAnsi="Cascadia Code, Consolas, Courier New"/>
+        </w:rPr>
+        <w:t xml:space="preserve">#F0F0F0</w:t>
+      </w:r>
+      <w:r>
+        <w:rPr>
+          <w:b w:val="false"/>
+          <w:bCs w:val="false"/>
+          <w:i w:val="false"/>
+          <w:iCs w:val="false"/>
+          <w:color w:val="24292E"/>
+          <w:sz w:val="20"/>
+          <w:szCs w:val="20"/>
+          <w:rFonts w:ascii="Cascadia Code, Consolas, Courier New" w:cs="Cascadia Code, Consolas, Courier New" w:eastAsia="Cascadia Code, Consolas, Courier New" w:hAnsi="Cascadia Code, Consolas, Courier New"/>
+        </w:rPr>
+        <w:t xml:space="preserve">; </w:t>
+      </w:r>
+      <w:r>
+        <w:rPr>
+          <w:b w:val="false"/>
+          <w:bCs w:val="false"/>
+          <w:i w:val="false"/>
+          <w:iCs w:val="false"/>
+          <w:color w:val="005CC5"/>
+          <w:sz w:val="20"/>
+          <w:szCs w:val="20"/>
+          <w:rFonts w:ascii="Cascadia Code, Consolas, Courier New" w:cs="Cascadia Code, Consolas, Courier New" w:eastAsia="Cascadia Code, Consolas, Courier New" w:hAnsi="Cascadia Code, Consolas, Courier New"/>
+        </w:rPr>
+        <w:t xml:space="preserve">background</w:t>
+      </w:r>
+      <w:r>
+        <w:rPr>
+          <w:b w:val="false"/>
+          <w:bCs w:val="false"/>
+          <w:i w:val="false"/>
+          <w:iCs w:val="false"/>
+          <w:color w:val="24292E"/>
+          <w:sz w:val="20"/>
+          <w:szCs w:val="20"/>
+          <w:rFonts w:ascii="Cascadia Code, Consolas, Courier New" w:cs="Cascadia Code, Consolas, Courier New" w:eastAsia="Cascadia Code, Consolas, Courier New" w:hAnsi="Cascadia Code, Consolas, Courier New"/>
+        </w:rPr>
+        <w:t xml:space="preserve">: </w:t>
+      </w:r>
+      <w:r>
+        <w:rPr>
+          <w:b w:val="false"/>
+          <w:bCs w:val="false"/>
+          <w:i w:val="false"/>
+          <w:iCs w:val="false"/>
+          <w:color w:val="005CC5"/>
+          <w:sz w:val="20"/>
+          <w:szCs w:val="20"/>
+          <w:rFonts w:ascii="Cascadia Code, Consolas, Courier New" w:cs="Cascadia Code, Consolas, Courier New" w:eastAsia="Cascadia Code, Consolas, Courier New" w:hAnsi="Cascadia Code, Consolas, Courier New"/>
+        </w:rPr>
+        <w:t xml:space="preserve">#600</w:t>
+      </w:r>
+      <w:r>
+        <w:rPr>
+          <w:b w:val="false"/>
+          <w:bCs w:val="false"/>
+          <w:i w:val="false"/>
+          <w:iCs w:val="false"/>
+          <w:color w:val="24292E"/>
+          <w:sz w:val="20"/>
+          <w:szCs w:val="20"/>
+          <w:rFonts w:ascii="Cascadia Code, Consolas, Courier New" w:cs="Cascadia Code, Consolas, Courier New" w:eastAsia="Cascadia Code, Consolas, Courier New" w:hAnsi="Cascadia Code, Consolas, Courier New"/>
+        </w:rPr>
+        <w:t xml:space="preserve">;</w:t>
+      </w:r>
+    </w:p>
+    <w:p>
+      <w:pPr>
+        <w:pStyle w:val="MdCode"/>
+        <w:pBdr>
+          <w:left w:val="single" w:color="E1E4E8" w:sz="1" w:space="8"/>
+          <w:right w:val="single" w:color="E1E4E8" w:sz="1" w:space="8"/>
+        </w:pBdr>
+        <w:shd w:fill="F6F8FA"/>
+        <w:spacing w:before="0" w:after="0" w:line="276"/>
+        <w:ind w:left="360"/>
+      </w:pPr>
+      <w:r>
+        <w:rPr>
+          <w:b w:val="false"/>
+          <w:bCs w:val="false"/>
+          <w:i w:val="false"/>
+          <w:iCs w:val="false"/>
+          <w:color w:val="24292E"/>
+          <w:sz w:val="20"/>
+          <w:szCs w:val="20"/>
+          <w:rFonts w:ascii="Cascadia Code, Consolas, Courier New" w:cs="Cascadia Code, Consolas, Courier New" w:eastAsia="Cascadia Code, Consolas, Courier New" w:hAnsi="Cascadia Code, Consolas, Courier New"/>
+        </w:rPr>
+        <w:t xml:space="preserve">  </w:t>
+      </w:r>
+      <w:r>
+        <w:rPr>
+          <w:b w:val="false"/>
+          <w:bCs w:val="false"/>
+          <w:i w:val="false"/>
+          <w:iCs w:val="false"/>
+          <w:color w:val="005CC5"/>
+          <w:sz w:val="20"/>
+          <w:szCs w:val="20"/>
+          <w:rFonts w:ascii="Cascadia Code, Consolas, Courier New" w:cs="Cascadia Code, Consolas, Courier New" w:eastAsia="Cascadia Code, Consolas, Courier New" w:hAnsi="Cascadia Code, Consolas, Courier New"/>
+        </w:rPr>
+        <w:t xml:space="preserve">font-family</w:t>
+      </w:r>
+      <w:r>
+        <w:rPr>
+          <w:b w:val="false"/>
+          <w:bCs w:val="false"/>
+          <w:i w:val="false"/>
+          <w:iCs w:val="false"/>
+          <w:color w:val="24292E"/>
+          <w:sz w:val="20"/>
+          <w:szCs w:val="20"/>
+          <w:rFonts w:ascii="Cascadia Code, Consolas, Courier New" w:cs="Cascadia Code, Consolas, Courier New" w:eastAsia="Cascadia Code, Consolas, Courier New" w:hAnsi="Cascadia Code, Consolas, Courier New"/>
+        </w:rPr>
+        <w:t xml:space="preserve">: Chunkfive, sans;</w:t>
+      </w:r>
+    </w:p>
+    <w:p>
+      <w:pPr>
+        <w:pStyle w:val="MdCode"/>
+        <w:pBdr>
+          <w:left w:val="single" w:color="E1E4E8" w:sz="1" w:space="8"/>
+          <w:right w:val="single" w:color="E1E4E8" w:sz="1" w:space="8"/>
+        </w:pBdr>
+        <w:shd w:fill="F6F8FA"/>
+        <w:spacing w:before="0" w:after="0" w:line="276"/>
+        <w:ind w:left="360"/>
+      </w:pPr>
+      <w:r>
+        <w:rPr>
+          <w:b w:val="false"/>
+          <w:bCs w:val="false"/>
+          <w:i w:val="false"/>
+          <w:iCs w:val="false"/>
+          <w:color w:val="24292E"/>
+          <w:sz w:val="20"/>
+          <w:szCs w:val="20"/>
+          <w:rFonts w:ascii="Cascadia Code, Consolas, Courier New" w:cs="Cascadia Code, Consolas, Courier New" w:eastAsia="Cascadia Code, Consolas, Courier New" w:hAnsi="Cascadia Code, Consolas, Courier New"/>
+        </w:rPr>
         <w:t xml:space="preserve">}</w:t>
       </w:r>
-      <w:r>
-        <w:br/>
-        <w:t xml:space="preserve"/>
-      </w:r>
-      <w:r>
-        <w:br/>
-        <w:t xml:space="preserve">@import url(print.css);</w:t>
-      </w:r>
-      <w:r>
-        <w:br/>
-        <w:t xml:space="preserve">@media print {</w:t>
-      </w:r>
-      <w:r>
-        <w:br/>
-        <w:t xml:space="preserve">  a[href^=http]::after {</w:t>
-      </w:r>
-      <w:r>
-        <w:br/>
-        <w:t xml:space="preserve">    content: attr(href)</w:t>
-      </w:r>
-      <w:r>
-        <w:br/>
+    </w:p>
+    <w:p>
+      <w:pPr>
+        <w:pStyle w:val="MdCode"/>
+        <w:pBdr>
+          <w:left w:val="single" w:color="E1E4E8" w:sz="1" w:space="8"/>
+          <w:right w:val="single" w:color="E1E4E8" w:sz="1" w:space="8"/>
+        </w:pBdr>
+        <w:shd w:fill="F6F8FA"/>
+        <w:spacing w:before="0" w:after="0" w:line="276"/>
+        <w:ind w:left="360"/>
+      </w:pPr>
+      <w:r>
+        <w:rPr>
+          <w:sz w:val="20"/>
+          <w:szCs w:val="20"/>
+          <w:rFonts w:ascii="Cascadia Code, Consolas, Courier New" w:cs="Cascadia Code, Consolas, Courier New" w:eastAsia="Cascadia Code, Consolas, Courier New" w:hAnsi="Cascadia Code, Consolas, Courier New"/>
+        </w:rPr>
+        <w:t xml:space="preserve"> </w:t>
+      </w:r>
+    </w:p>
+    <w:p>
+      <w:pPr>
+        <w:pStyle w:val="MdCode"/>
+        <w:pBdr>
+          <w:left w:val="single" w:color="E1E4E8" w:sz="1" w:space="8"/>
+          <w:right w:val="single" w:color="E1E4E8" w:sz="1" w:space="8"/>
+        </w:pBdr>
+        <w:shd w:fill="F6F8FA"/>
+        <w:spacing w:before="0" w:after="0" w:line="276"/>
+        <w:ind w:left="360"/>
+      </w:pPr>
+      <w:r>
+        <w:rPr>
+          <w:b w:val="false"/>
+          <w:bCs w:val="false"/>
+          <w:i w:val="false"/>
+          <w:iCs w:val="false"/>
+          <w:color w:val="D73A49"/>
+          <w:sz w:val="20"/>
+          <w:szCs w:val="20"/>
+          <w:rFonts w:ascii="Cascadia Code, Consolas, Courier New" w:cs="Cascadia Code, Consolas, Courier New" w:eastAsia="Cascadia Code, Consolas, Courier New" w:hAnsi="Cascadia Code, Consolas, Courier New"/>
+        </w:rPr>
+        <w:t xml:space="preserve">@import</w:t>
+      </w:r>
+      <w:r>
+        <w:rPr>
+          <w:b w:val="false"/>
+          <w:bCs w:val="false"/>
+          <w:i w:val="false"/>
+          <w:iCs w:val="false"/>
+          <w:color w:val="24292E"/>
+          <w:sz w:val="20"/>
+          <w:szCs w:val="20"/>
+          <w:rFonts w:ascii="Cascadia Code, Consolas, Courier New" w:cs="Cascadia Code, Consolas, Courier New" w:eastAsia="Cascadia Code, Consolas, Courier New" w:hAnsi="Cascadia Code, Consolas, Courier New"/>
+        </w:rPr>
+        <w:t xml:space="preserve"> </w:t>
+      </w:r>
+      <w:r>
+        <w:rPr>
+          <w:b w:val="false"/>
+          <w:bCs w:val="false"/>
+          <w:i w:val="false"/>
+          <w:iCs w:val="false"/>
+          <w:color w:val="005CC5"/>
+          <w:sz w:val="20"/>
+          <w:szCs w:val="20"/>
+          <w:rFonts w:ascii="Cascadia Code, Consolas, Courier New" w:cs="Cascadia Code, Consolas, Courier New" w:eastAsia="Cascadia Code, Consolas, Courier New" w:hAnsi="Cascadia Code, Consolas, Courier New"/>
+        </w:rPr>
+        <w:t xml:space="preserve">url</w:t>
+      </w:r>
+      <w:r>
+        <w:rPr>
+          <w:b w:val="false"/>
+          <w:bCs w:val="false"/>
+          <w:i w:val="false"/>
+          <w:iCs w:val="false"/>
+          <w:color w:val="24292E"/>
+          <w:sz w:val="20"/>
+          <w:szCs w:val="20"/>
+          <w:rFonts w:ascii="Cascadia Code, Consolas, Courier New" w:cs="Cascadia Code, Consolas, Courier New" w:eastAsia="Cascadia Code, Consolas, Courier New" w:hAnsi="Cascadia Code, Consolas, Courier New"/>
+        </w:rPr>
+        <w:t xml:space="preserve">(</w:t>
+      </w:r>
+      <w:r>
+        <w:rPr>
+          <w:b w:val="false"/>
+          <w:bCs w:val="false"/>
+          <w:i w:val="false"/>
+          <w:iCs w:val="false"/>
+          <w:color w:val="E36209"/>
+          <w:sz w:val="20"/>
+          <w:szCs w:val="20"/>
+          <w:rFonts w:ascii="Cascadia Code, Consolas, Courier New" w:cs="Cascadia Code, Consolas, Courier New" w:eastAsia="Cascadia Code, Consolas, Courier New" w:hAnsi="Cascadia Code, Consolas, Courier New"/>
+        </w:rPr>
+        <w:t xml:space="preserve">print.css</w:t>
+      </w:r>
+      <w:r>
+        <w:rPr>
+          <w:b w:val="false"/>
+          <w:bCs w:val="false"/>
+          <w:i w:val="false"/>
+          <w:iCs w:val="false"/>
+          <w:color w:val="24292E"/>
+          <w:sz w:val="20"/>
+          <w:szCs w:val="20"/>
+          <w:rFonts w:ascii="Cascadia Code, Consolas, Courier New" w:cs="Cascadia Code, Consolas, Courier New" w:eastAsia="Cascadia Code, Consolas, Courier New" w:hAnsi="Cascadia Code, Consolas, Courier New"/>
+        </w:rPr>
+        <w:t xml:space="preserve">);</w:t>
+      </w:r>
+    </w:p>
+    <w:p>
+      <w:pPr>
+        <w:pStyle w:val="MdCode"/>
+        <w:pBdr>
+          <w:left w:val="single" w:color="E1E4E8" w:sz="1" w:space="8"/>
+          <w:right w:val="single" w:color="E1E4E8" w:sz="1" w:space="8"/>
+        </w:pBdr>
+        <w:shd w:fill="F6F8FA"/>
+        <w:spacing w:before="0" w:after="0" w:line="276"/>
+        <w:ind w:left="360"/>
+      </w:pPr>
+      <w:r>
+        <w:rPr>
+          <w:b w:val="false"/>
+          <w:bCs w:val="false"/>
+          <w:i w:val="false"/>
+          <w:iCs w:val="false"/>
+          <w:color w:val="D73A49"/>
+          <w:sz w:val="20"/>
+          <w:szCs w:val="20"/>
+          <w:rFonts w:ascii="Cascadia Code, Consolas, Courier New" w:cs="Cascadia Code, Consolas, Courier New" w:eastAsia="Cascadia Code, Consolas, Courier New" w:hAnsi="Cascadia Code, Consolas, Courier New"/>
+        </w:rPr>
+        <w:t xml:space="preserve">@media</w:t>
+      </w:r>
+      <w:r>
+        <w:rPr>
+          <w:b w:val="false"/>
+          <w:bCs w:val="false"/>
+          <w:i w:val="false"/>
+          <w:iCs w:val="false"/>
+          <w:color w:val="24292E"/>
+          <w:sz w:val="20"/>
+          <w:szCs w:val="20"/>
+          <w:rFonts w:ascii="Cascadia Code, Consolas, Courier New" w:cs="Cascadia Code, Consolas, Courier New" w:eastAsia="Cascadia Code, Consolas, Courier New" w:hAnsi="Cascadia Code, Consolas, Courier New"/>
+        </w:rPr>
+        <w:t xml:space="preserve"> </w:t>
+      </w:r>
+      <w:r>
+        <w:rPr>
+          <w:b w:val="false"/>
+          <w:bCs w:val="false"/>
+          <w:i w:val="false"/>
+          <w:iCs w:val="false"/>
+          <w:color w:val="005CC5"/>
+          <w:sz w:val="20"/>
+          <w:szCs w:val="20"/>
+          <w:rFonts w:ascii="Cascadia Code, Consolas, Courier New" w:cs="Cascadia Code, Consolas, Courier New" w:eastAsia="Cascadia Code, Consolas, Courier New" w:hAnsi="Cascadia Code, Consolas, Courier New"/>
+        </w:rPr>
+        <w:t xml:space="preserve">print</w:t>
+      </w:r>
+      <w:r>
+        <w:rPr>
+          <w:b w:val="false"/>
+          <w:bCs w:val="false"/>
+          <w:i w:val="false"/>
+          <w:iCs w:val="false"/>
+          <w:color w:val="24292E"/>
+          <w:sz w:val="20"/>
+          <w:szCs w:val="20"/>
+          <w:rFonts w:ascii="Cascadia Code, Consolas, Courier New" w:cs="Cascadia Code, Consolas, Courier New" w:eastAsia="Cascadia Code, Consolas, Courier New" w:hAnsi="Cascadia Code, Consolas, Courier New"/>
+        </w:rPr>
+        <w:t xml:space="preserve"> {</w:t>
+      </w:r>
+    </w:p>
+    <w:p>
+      <w:pPr>
+        <w:pStyle w:val="MdCode"/>
+        <w:pBdr>
+          <w:left w:val="single" w:color="E1E4E8" w:sz="1" w:space="8"/>
+          <w:right w:val="single" w:color="E1E4E8" w:sz="1" w:space="8"/>
+        </w:pBdr>
+        <w:shd w:fill="F6F8FA"/>
+        <w:spacing w:before="0" w:after="0" w:line="276"/>
+        <w:ind w:left="360"/>
+      </w:pPr>
+      <w:r>
+        <w:rPr>
+          <w:b w:val="false"/>
+          <w:bCs w:val="false"/>
+          <w:i w:val="false"/>
+          <w:iCs w:val="false"/>
+          <w:color w:val="24292E"/>
+          <w:sz w:val="20"/>
+          <w:szCs w:val="20"/>
+          <w:rFonts w:ascii="Cascadia Code, Consolas, Courier New" w:cs="Cascadia Code, Consolas, Courier New" w:eastAsia="Cascadia Code, Consolas, Courier New" w:hAnsi="Cascadia Code, Consolas, Courier New"/>
+        </w:rPr>
+        <w:t xml:space="preserve">  </w:t>
+      </w:r>
+      <w:r>
+        <w:rPr>
+          <w:b w:val="false"/>
+          <w:bCs w:val="false"/>
+          <w:i w:val="false"/>
+          <w:iCs w:val="false"/>
+          <w:color w:val="22863A"/>
+          <w:sz w:val="20"/>
+          <w:szCs w:val="20"/>
+          <w:rFonts w:ascii="Cascadia Code, Consolas, Courier New" w:cs="Cascadia Code, Consolas, Courier New" w:eastAsia="Cascadia Code, Consolas, Courier New" w:hAnsi="Cascadia Code, Consolas, Courier New"/>
+        </w:rPr>
+        <w:t xml:space="preserve">a</w:t>
+      </w:r>
+      <w:r>
+        <w:rPr>
+          <w:b w:val="false"/>
+          <w:bCs w:val="false"/>
+          <w:i w:val="false"/>
+          <w:iCs w:val="false"/>
+          <w:color w:val="24292E"/>
+          <w:sz w:val="20"/>
+          <w:szCs w:val="20"/>
+          <w:rFonts w:ascii="Cascadia Code, Consolas, Courier New" w:cs="Cascadia Code, Consolas, Courier New" w:eastAsia="Cascadia Code, Consolas, Courier New" w:hAnsi="Cascadia Code, Consolas, Courier New"/>
+        </w:rPr>
+        <w:t xml:space="preserve">[</w:t>
+      </w:r>
+      <w:r>
+        <w:rPr>
+          <w:b w:val="false"/>
+          <w:bCs w:val="false"/>
+          <w:i w:val="false"/>
+          <w:iCs w:val="false"/>
+          <w:color w:val="6F42C1"/>
+          <w:sz w:val="20"/>
+          <w:szCs w:val="20"/>
+          <w:rFonts w:ascii="Cascadia Code, Consolas, Courier New" w:cs="Cascadia Code, Consolas, Courier New" w:eastAsia="Cascadia Code, Consolas, Courier New" w:hAnsi="Cascadia Code, Consolas, Courier New"/>
+        </w:rPr>
+        <w:t xml:space="preserve">href</w:t>
+      </w:r>
+      <w:r>
+        <w:rPr>
+          <w:b w:val="false"/>
+          <w:bCs w:val="false"/>
+          <w:i w:val="false"/>
+          <w:iCs w:val="false"/>
+          <w:color w:val="D73A49"/>
+          <w:sz w:val="20"/>
+          <w:szCs w:val="20"/>
+          <w:rFonts w:ascii="Cascadia Code, Consolas, Courier New" w:cs="Cascadia Code, Consolas, Courier New" w:eastAsia="Cascadia Code, Consolas, Courier New" w:hAnsi="Cascadia Code, Consolas, Courier New"/>
+        </w:rPr>
+        <w:t xml:space="preserve">^=</w:t>
+      </w:r>
+      <w:r>
+        <w:rPr>
+          <w:b w:val="false"/>
+          <w:bCs w:val="false"/>
+          <w:i w:val="false"/>
+          <w:iCs w:val="false"/>
+          <w:color w:val="032F62"/>
+          <w:sz w:val="20"/>
+          <w:szCs w:val="20"/>
+          <w:rFonts w:ascii="Cascadia Code, Consolas, Courier New" w:cs="Cascadia Code, Consolas, Courier New" w:eastAsia="Cascadia Code, Consolas, Courier New" w:hAnsi="Cascadia Code, Consolas, Courier New"/>
+        </w:rPr>
+        <w:t xml:space="preserve">http</w:t>
+      </w:r>
+      <w:r>
+        <w:rPr>
+          <w:b w:val="false"/>
+          <w:bCs w:val="false"/>
+          <w:i w:val="false"/>
+          <w:iCs w:val="false"/>
+          <w:color w:val="24292E"/>
+          <w:sz w:val="20"/>
+          <w:szCs w:val="20"/>
+          <w:rFonts w:ascii="Cascadia Code, Consolas, Courier New" w:cs="Cascadia Code, Consolas, Courier New" w:eastAsia="Cascadia Code, Consolas, Courier New" w:hAnsi="Cascadia Code, Consolas, Courier New"/>
+        </w:rPr>
+        <w:t xml:space="preserve">]</w:t>
+      </w:r>
+      <w:r>
+        <w:rPr>
+          <w:b w:val="false"/>
+          <w:bCs w:val="false"/>
+          <w:i w:val="false"/>
+          <w:iCs w:val="false"/>
+          <w:color w:val="6F42C1"/>
+          <w:sz w:val="20"/>
+          <w:szCs w:val="20"/>
+          <w:rFonts w:ascii="Cascadia Code, Consolas, Courier New" w:cs="Cascadia Code, Consolas, Courier New" w:eastAsia="Cascadia Code, Consolas, Courier New" w:hAnsi="Cascadia Code, Consolas, Courier New"/>
+        </w:rPr>
+        <w:t xml:space="preserve">::after</w:t>
+      </w:r>
+      <w:r>
+        <w:rPr>
+          <w:b w:val="false"/>
+          <w:bCs w:val="false"/>
+          <w:i w:val="false"/>
+          <w:iCs w:val="false"/>
+          <w:color w:val="24292E"/>
+          <w:sz w:val="20"/>
+          <w:szCs w:val="20"/>
+          <w:rFonts w:ascii="Cascadia Code, Consolas, Courier New" w:cs="Cascadia Code, Consolas, Courier New" w:eastAsia="Cascadia Code, Consolas, Courier New" w:hAnsi="Cascadia Code, Consolas, Courier New"/>
+        </w:rPr>
+        <w:t xml:space="preserve"> {</w:t>
+      </w:r>
+    </w:p>
+    <w:p>
+      <w:pPr>
+        <w:pStyle w:val="MdCode"/>
+        <w:pBdr>
+          <w:left w:val="single" w:color="E1E4E8" w:sz="1" w:space="8"/>
+          <w:right w:val="single" w:color="E1E4E8" w:sz="1" w:space="8"/>
+        </w:pBdr>
+        <w:shd w:fill="F6F8FA"/>
+        <w:spacing w:before="0" w:after="0" w:line="276"/>
+        <w:ind w:left="360"/>
+      </w:pPr>
+      <w:r>
+        <w:rPr>
+          <w:b w:val="false"/>
+          <w:bCs w:val="false"/>
+          <w:i w:val="false"/>
+          <w:iCs w:val="false"/>
+          <w:color w:val="24292E"/>
+          <w:sz w:val="20"/>
+          <w:szCs w:val="20"/>
+          <w:rFonts w:ascii="Cascadia Code, Consolas, Courier New" w:cs="Cascadia Code, Consolas, Courier New" w:eastAsia="Cascadia Code, Consolas, Courier New" w:hAnsi="Cascadia Code, Consolas, Courier New"/>
+        </w:rPr>
+        <w:t xml:space="preserve">    </w:t>
+      </w:r>
+      <w:r>
+        <w:rPr>
+          <w:b w:val="false"/>
+          <w:bCs w:val="false"/>
+          <w:i w:val="false"/>
+          <w:iCs w:val="false"/>
+          <w:color w:val="005CC5"/>
+          <w:sz w:val="20"/>
+          <w:szCs w:val="20"/>
+          <w:rFonts w:ascii="Cascadia Code, Consolas, Courier New" w:cs="Cascadia Code, Consolas, Courier New" w:eastAsia="Cascadia Code, Consolas, Courier New" w:hAnsi="Cascadia Code, Consolas, Courier New"/>
+        </w:rPr>
+        <w:t xml:space="preserve">content</w:t>
+      </w:r>
+      <w:r>
+        <w:rPr>
+          <w:b w:val="false"/>
+          <w:bCs w:val="false"/>
+          <w:i w:val="false"/>
+          <w:iCs w:val="false"/>
+          <w:color w:val="24292E"/>
+          <w:sz w:val="20"/>
+          <w:szCs w:val="20"/>
+          <w:rFonts w:ascii="Cascadia Code, Consolas, Courier New" w:cs="Cascadia Code, Consolas, Courier New" w:eastAsia="Cascadia Code, Consolas, Courier New" w:hAnsi="Cascadia Code, Consolas, Courier New"/>
+        </w:rPr>
+        <w:t xml:space="preserve">: </w:t>
+      </w:r>
+      <w:r>
+        <w:rPr>
+          <w:b w:val="false"/>
+          <w:bCs w:val="false"/>
+          <w:i w:val="false"/>
+          <w:iCs w:val="false"/>
+          <w:color w:val="005CC5"/>
+          <w:sz w:val="20"/>
+          <w:szCs w:val="20"/>
+          <w:rFonts w:ascii="Cascadia Code, Consolas, Courier New" w:cs="Cascadia Code, Consolas, Courier New" w:eastAsia="Cascadia Code, Consolas, Courier New" w:hAnsi="Cascadia Code, Consolas, Courier New"/>
+        </w:rPr>
+        <w:t xml:space="preserve">attr</w:t>
+      </w:r>
+      <w:r>
+        <w:rPr>
+          <w:b w:val="false"/>
+          <w:bCs w:val="false"/>
+          <w:i w:val="false"/>
+          <w:iCs w:val="false"/>
+          <w:color w:val="24292E"/>
+          <w:sz w:val="20"/>
+          <w:szCs w:val="20"/>
+          <w:rFonts w:ascii="Cascadia Code, Consolas, Courier New" w:cs="Cascadia Code, Consolas, Courier New" w:eastAsia="Cascadia Code, Consolas, Courier New" w:hAnsi="Cascadia Code, Consolas, Courier New"/>
+        </w:rPr>
+        <w:t xml:space="preserve">(</w:t>
+      </w:r>
+      <w:r>
+        <w:rPr>
+          <w:b w:val="false"/>
+          <w:bCs w:val="false"/>
+          <w:i w:val="false"/>
+          <w:iCs w:val="false"/>
+          <w:color w:val="E36209"/>
+          <w:sz w:val="20"/>
+          <w:szCs w:val="20"/>
+          <w:rFonts w:ascii="Cascadia Code, Consolas, Courier New" w:cs="Cascadia Code, Consolas, Courier New" w:eastAsia="Cascadia Code, Consolas, Courier New" w:hAnsi="Cascadia Code, Consolas, Courier New"/>
+        </w:rPr>
+        <w:t xml:space="preserve">href</w:t>
+      </w:r>
+      <w:r>
+        <w:rPr>
+          <w:b w:val="false"/>
+          <w:bCs w:val="false"/>
+          <w:i w:val="false"/>
+          <w:iCs w:val="false"/>
+          <w:color w:val="24292E"/>
+          <w:sz w:val="20"/>
+          <w:szCs w:val="20"/>
+          <w:rFonts w:ascii="Cascadia Code, Consolas, Courier New" w:cs="Cascadia Code, Consolas, Courier New" w:eastAsia="Cascadia Code, Consolas, Courier New" w:hAnsi="Cascadia Code, Consolas, Courier New"/>
+        </w:rPr>
+        <w:t xml:space="preserve">)</w:t>
+      </w:r>
+    </w:p>
+    <w:p>
+      <w:pPr>
+        <w:pStyle w:val="MdCode"/>
+        <w:pBdr>
+          <w:left w:val="single" w:color="E1E4E8" w:sz="1" w:space="8"/>
+          <w:right w:val="single" w:color="E1E4E8" w:sz="1" w:space="8"/>
+        </w:pBdr>
+        <w:shd w:fill="F6F8FA"/>
+        <w:spacing w:before="0" w:after="0" w:line="276"/>
+        <w:ind w:left="360"/>
+      </w:pPr>
+      <w:r>
+        <w:rPr>
+          <w:b w:val="false"/>
+          <w:bCs w:val="false"/>
+          <w:i w:val="false"/>
+          <w:iCs w:val="false"/>
+          <w:color w:val="24292E"/>
+          <w:sz w:val="20"/>
+          <w:szCs w:val="20"/>
+          <w:rFonts w:ascii="Cascadia Code, Consolas, Courier New" w:cs="Cascadia Code, Consolas, Courier New" w:eastAsia="Cascadia Code, Consolas, Courier New" w:hAnsi="Cascadia Code, Consolas, Courier New"/>
+        </w:rPr>
         <w:t xml:space="preserve">  }</w:t>
       </w:r>
-      <w:r>
-        <w:br/>
+    </w:p>
+    <w:p>
+      <w:pPr>
+        <w:pStyle w:val="MdCode"/>
+        <w:pBdr>
+          <w:bottom w:val="single" w:color="E1E4E8" w:sz="1" w:space="8"/>
+          <w:left w:val="single" w:color="E1E4E8" w:sz="1" w:space="8"/>
+          <w:right w:val="single" w:color="E1E4E8" w:sz="1" w:space="8"/>
+        </w:pBdr>
+        <w:shd w:fill="F6F8FA"/>
+        <w:spacing w:before="0" w:after="120" w:line="276"/>
+        <w:ind w:left="360"/>
+      </w:pPr>
+      <w:r>
+        <w:rPr>
+          <w:b w:val="false"/>
+          <w:bCs w:val="false"/>
+          <w:i w:val="false"/>
+          <w:iCs w:val="false"/>
+          <w:color w:val="24292E"/>
+          <w:sz w:val="20"/>
+          <w:szCs w:val="20"/>
+          <w:rFonts w:ascii="Cascadia Code, Consolas, Courier New" w:cs="Cascadia Code, Consolas, Courier New" w:eastAsia="Cascadia Code, Consolas, Courier New" w:hAnsi="Cascadia Code, Consolas, Courier New"/>
+        </w:rPr>
         <w:t xml:space="preserve">}</w:t>
       </w:r>
     </w:p>
@@ -1839,65 +2714,1322 @@
     <w:p>
       <w:pPr>
         <w:pStyle w:val="MdCode"/>
-      </w:pPr>
-      <w:r>
-        <w:t xml:space="preserve">function $initHighlight(block, cls) {</w:t>
-      </w:r>
-      <w:r>
-        <w:br/>
-        <w:t xml:space="preserve">  try {</w:t>
-      </w:r>
-      <w:r>
-        <w:br/>
-        <w:t xml:space="preserve">    if (cls.search(/\bno\-highlight\b/) != -1)</w:t>
-      </w:r>
-      <w:r>
-        <w:br/>
-        <w:t xml:space="preserve">      return process(block, true, 0x0F) +</w:t>
-      </w:r>
-      <w:r>
-        <w:br/>
-        <w:t xml:space="preserve">             ` class="${cls}"`;</w:t>
-      </w:r>
-      <w:r>
-        <w:br/>
-        <w:t xml:space="preserve">  } catch (e) {</w:t>
-      </w:r>
-      <w:r>
-        <w:br/>
-        <w:t xml:space="preserve">    /* handle exception */</w:t>
-      </w:r>
-      <w:r>
-        <w:br/>
+        <w:pBdr>
+          <w:top w:val="single" w:color="E1E4E8" w:sz="1" w:space="8"/>
+          <w:left w:val="single" w:color="E1E4E8" w:sz="1" w:space="8"/>
+          <w:right w:val="single" w:color="E1E4E8" w:sz="1" w:space="8"/>
+        </w:pBdr>
+        <w:shd w:fill="F6F8FA"/>
+        <w:spacing w:before="120" w:after="0" w:line="276"/>
+        <w:ind w:left="360"/>
+      </w:pPr>
+      <w:r>
+        <w:rPr>
+          <w:b w:val="false"/>
+          <w:bCs w:val="false"/>
+          <w:i w:val="false"/>
+          <w:iCs w:val="false"/>
+          <w:color w:val="D73A49"/>
+          <w:sz w:val="20"/>
+          <w:szCs w:val="20"/>
+          <w:rFonts w:ascii="Cascadia Code, Consolas, Courier New" w:cs="Cascadia Code, Consolas, Courier New" w:eastAsia="Cascadia Code, Consolas, Courier New" w:hAnsi="Cascadia Code, Consolas, Courier New"/>
+        </w:rPr>
+        <w:t xml:space="preserve">function</w:t>
+      </w:r>
+      <w:r>
+        <w:rPr>
+          <w:b w:val="false"/>
+          <w:bCs w:val="false"/>
+          <w:i w:val="false"/>
+          <w:iCs w:val="false"/>
+          <w:color w:val="24292E"/>
+          <w:sz w:val="20"/>
+          <w:szCs w:val="20"/>
+          <w:rFonts w:ascii="Cascadia Code, Consolas, Courier New" w:cs="Cascadia Code, Consolas, Courier New" w:eastAsia="Cascadia Code, Consolas, Courier New" w:hAnsi="Cascadia Code, Consolas, Courier New"/>
+        </w:rPr>
+        <w:t xml:space="preserve"> </w:t>
+      </w:r>
+      <w:r>
+        <w:rPr>
+          <w:b w:val="false"/>
+          <w:bCs w:val="false"/>
+          <w:i w:val="false"/>
+          <w:iCs w:val="false"/>
+          <w:color w:val="6F42C1"/>
+          <w:sz w:val="20"/>
+          <w:szCs w:val="20"/>
+          <w:rFonts w:ascii="Cascadia Code, Consolas, Courier New" w:cs="Cascadia Code, Consolas, Courier New" w:eastAsia="Cascadia Code, Consolas, Courier New" w:hAnsi="Cascadia Code, Consolas, Courier New"/>
+        </w:rPr>
+        <w:t xml:space="preserve">$initHighlight</w:t>
+      </w:r>
+      <w:r>
+        <w:rPr>
+          <w:b w:val="false"/>
+          <w:bCs w:val="false"/>
+          <w:i w:val="false"/>
+          <w:iCs w:val="false"/>
+          <w:color w:val="24292E"/>
+          <w:sz w:val="20"/>
+          <w:szCs w:val="20"/>
+          <w:rFonts w:ascii="Cascadia Code, Consolas, Courier New" w:cs="Cascadia Code, Consolas, Courier New" w:eastAsia="Cascadia Code, Consolas, Courier New" w:hAnsi="Cascadia Code, Consolas, Courier New"/>
+        </w:rPr>
+        <w:t xml:space="preserve">(</w:t>
+      </w:r>
+      <w:r>
+        <w:rPr>
+          <w:b w:val="false"/>
+          <w:bCs w:val="false"/>
+          <w:i w:val="false"/>
+          <w:iCs w:val="false"/>
+          <w:color w:val="E36209"/>
+          <w:sz w:val="20"/>
+          <w:szCs w:val="20"/>
+          <w:rFonts w:ascii="Cascadia Code, Consolas, Courier New" w:cs="Cascadia Code, Consolas, Courier New" w:eastAsia="Cascadia Code, Consolas, Courier New" w:hAnsi="Cascadia Code, Consolas, Courier New"/>
+        </w:rPr>
+        <w:t xml:space="preserve">block</w:t>
+      </w:r>
+      <w:r>
+        <w:rPr>
+          <w:b w:val="false"/>
+          <w:bCs w:val="false"/>
+          <w:i w:val="false"/>
+          <w:iCs w:val="false"/>
+          <w:color w:val="24292E"/>
+          <w:sz w:val="20"/>
+          <w:szCs w:val="20"/>
+          <w:rFonts w:ascii="Cascadia Code, Consolas, Courier New" w:cs="Cascadia Code, Consolas, Courier New" w:eastAsia="Cascadia Code, Consolas, Courier New" w:hAnsi="Cascadia Code, Consolas, Courier New"/>
+        </w:rPr>
+        <w:t xml:space="preserve">, </w:t>
+      </w:r>
+      <w:r>
+        <w:rPr>
+          <w:b w:val="false"/>
+          <w:bCs w:val="false"/>
+          <w:i w:val="false"/>
+          <w:iCs w:val="false"/>
+          <w:color w:val="E36209"/>
+          <w:sz w:val="20"/>
+          <w:szCs w:val="20"/>
+          <w:rFonts w:ascii="Cascadia Code, Consolas, Courier New" w:cs="Cascadia Code, Consolas, Courier New" w:eastAsia="Cascadia Code, Consolas, Courier New" w:hAnsi="Cascadia Code, Consolas, Courier New"/>
+        </w:rPr>
+        <w:t xml:space="preserve">cls</w:t>
+      </w:r>
+      <w:r>
+        <w:rPr>
+          <w:b w:val="false"/>
+          <w:bCs w:val="false"/>
+          <w:i w:val="false"/>
+          <w:iCs w:val="false"/>
+          <w:color w:val="24292E"/>
+          <w:sz w:val="20"/>
+          <w:szCs w:val="20"/>
+          <w:rFonts w:ascii="Cascadia Code, Consolas, Courier New" w:cs="Cascadia Code, Consolas, Courier New" w:eastAsia="Cascadia Code, Consolas, Courier New" w:hAnsi="Cascadia Code, Consolas, Courier New"/>
+        </w:rPr>
+        <w:t xml:space="preserve">) {</w:t>
+      </w:r>
+    </w:p>
+    <w:p>
+      <w:pPr>
+        <w:pStyle w:val="MdCode"/>
+        <w:pBdr>
+          <w:left w:val="single" w:color="E1E4E8" w:sz="1" w:space="8"/>
+          <w:right w:val="single" w:color="E1E4E8" w:sz="1" w:space="8"/>
+        </w:pBdr>
+        <w:shd w:fill="F6F8FA"/>
+        <w:spacing w:before="0" w:after="0" w:line="276"/>
+        <w:ind w:left="360"/>
+      </w:pPr>
+      <w:r>
+        <w:rPr>
+          <w:b w:val="false"/>
+          <w:bCs w:val="false"/>
+          <w:i w:val="false"/>
+          <w:iCs w:val="false"/>
+          <w:color w:val="24292E"/>
+          <w:sz w:val="20"/>
+          <w:szCs w:val="20"/>
+          <w:rFonts w:ascii="Cascadia Code, Consolas, Courier New" w:cs="Cascadia Code, Consolas, Courier New" w:eastAsia="Cascadia Code, Consolas, Courier New" w:hAnsi="Cascadia Code, Consolas, Courier New"/>
+        </w:rPr>
+        <w:t xml:space="preserve">  </w:t>
+      </w:r>
+      <w:r>
+        <w:rPr>
+          <w:b w:val="false"/>
+          <w:bCs w:val="false"/>
+          <w:i w:val="false"/>
+          <w:iCs w:val="false"/>
+          <w:color w:val="D73A49"/>
+          <w:sz w:val="20"/>
+          <w:szCs w:val="20"/>
+          <w:rFonts w:ascii="Cascadia Code, Consolas, Courier New" w:cs="Cascadia Code, Consolas, Courier New" w:eastAsia="Cascadia Code, Consolas, Courier New" w:hAnsi="Cascadia Code, Consolas, Courier New"/>
+        </w:rPr>
+        <w:t xml:space="preserve">try</w:t>
+      </w:r>
+      <w:r>
+        <w:rPr>
+          <w:b w:val="false"/>
+          <w:bCs w:val="false"/>
+          <w:i w:val="false"/>
+          <w:iCs w:val="false"/>
+          <w:color w:val="24292E"/>
+          <w:sz w:val="20"/>
+          <w:szCs w:val="20"/>
+          <w:rFonts w:ascii="Cascadia Code, Consolas, Courier New" w:cs="Cascadia Code, Consolas, Courier New" w:eastAsia="Cascadia Code, Consolas, Courier New" w:hAnsi="Cascadia Code, Consolas, Courier New"/>
+        </w:rPr>
+        <w:t xml:space="preserve"> {</w:t>
+      </w:r>
+    </w:p>
+    <w:p>
+      <w:pPr>
+        <w:pStyle w:val="MdCode"/>
+        <w:pBdr>
+          <w:left w:val="single" w:color="E1E4E8" w:sz="1" w:space="8"/>
+          <w:right w:val="single" w:color="E1E4E8" w:sz="1" w:space="8"/>
+        </w:pBdr>
+        <w:shd w:fill="F6F8FA"/>
+        <w:spacing w:before="0" w:after="0" w:line="276"/>
+        <w:ind w:left="360"/>
+      </w:pPr>
+      <w:r>
+        <w:rPr>
+          <w:b w:val="false"/>
+          <w:bCs w:val="false"/>
+          <w:i w:val="false"/>
+          <w:iCs w:val="false"/>
+          <w:color w:val="24292E"/>
+          <w:sz w:val="20"/>
+          <w:szCs w:val="20"/>
+          <w:rFonts w:ascii="Cascadia Code, Consolas, Courier New" w:cs="Cascadia Code, Consolas, Courier New" w:eastAsia="Cascadia Code, Consolas, Courier New" w:hAnsi="Cascadia Code, Consolas, Courier New"/>
+        </w:rPr>
+        <w:t xml:space="preserve">    </w:t>
+      </w:r>
+      <w:r>
+        <w:rPr>
+          <w:b w:val="false"/>
+          <w:bCs w:val="false"/>
+          <w:i w:val="false"/>
+          <w:iCs w:val="false"/>
+          <w:color w:val="D73A49"/>
+          <w:sz w:val="20"/>
+          <w:szCs w:val="20"/>
+          <w:rFonts w:ascii="Cascadia Code, Consolas, Courier New" w:cs="Cascadia Code, Consolas, Courier New" w:eastAsia="Cascadia Code, Consolas, Courier New" w:hAnsi="Cascadia Code, Consolas, Courier New"/>
+        </w:rPr>
+        <w:t xml:space="preserve">if</w:t>
+      </w:r>
+      <w:r>
+        <w:rPr>
+          <w:b w:val="false"/>
+          <w:bCs w:val="false"/>
+          <w:i w:val="false"/>
+          <w:iCs w:val="false"/>
+          <w:color w:val="24292E"/>
+          <w:sz w:val="20"/>
+          <w:szCs w:val="20"/>
+          <w:rFonts w:ascii="Cascadia Code, Consolas, Courier New" w:cs="Cascadia Code, Consolas, Courier New" w:eastAsia="Cascadia Code, Consolas, Courier New" w:hAnsi="Cascadia Code, Consolas, Courier New"/>
+        </w:rPr>
+        <w:t xml:space="preserve"> (cls.</w:t>
+      </w:r>
+      <w:r>
+        <w:rPr>
+          <w:b w:val="false"/>
+          <w:bCs w:val="false"/>
+          <w:i w:val="false"/>
+          <w:iCs w:val="false"/>
+          <w:color w:val="6F42C1"/>
+          <w:sz w:val="20"/>
+          <w:szCs w:val="20"/>
+          <w:rFonts w:ascii="Cascadia Code, Consolas, Courier New" w:cs="Cascadia Code, Consolas, Courier New" w:eastAsia="Cascadia Code, Consolas, Courier New" w:hAnsi="Cascadia Code, Consolas, Courier New"/>
+        </w:rPr>
+        <w:t xml:space="preserve">search</w:t>
+      </w:r>
+      <w:r>
+        <w:rPr>
+          <w:b w:val="false"/>
+          <w:bCs w:val="false"/>
+          <w:i w:val="false"/>
+          <w:iCs w:val="false"/>
+          <w:color w:val="24292E"/>
+          <w:sz w:val="20"/>
+          <w:szCs w:val="20"/>
+          <w:rFonts w:ascii="Cascadia Code, Consolas, Courier New" w:cs="Cascadia Code, Consolas, Courier New" w:eastAsia="Cascadia Code, Consolas, Courier New" w:hAnsi="Cascadia Code, Consolas, Courier New"/>
+        </w:rPr>
+        <w:t xml:space="preserve">(</w:t>
+      </w:r>
+      <w:r>
+        <w:rPr>
+          <w:b w:val="false"/>
+          <w:bCs w:val="false"/>
+          <w:i w:val="false"/>
+          <w:iCs w:val="false"/>
+          <w:color w:val="032F62"/>
+          <w:sz w:val="20"/>
+          <w:szCs w:val="20"/>
+          <w:rFonts w:ascii="Cascadia Code, Consolas, Courier New" w:cs="Cascadia Code, Consolas, Courier New" w:eastAsia="Cascadia Code, Consolas, Courier New" w:hAnsi="Cascadia Code, Consolas, Courier New"/>
+        </w:rPr>
+        <w:t xml:space="preserve">/</w:t>
+      </w:r>
+      <w:r>
+        <w:rPr>
+          <w:b w:val="false"/>
+          <w:bCs w:val="false"/>
+          <w:i w:val="false"/>
+          <w:iCs w:val="false"/>
+          <w:color w:val="D73A49"/>
+          <w:sz w:val="20"/>
+          <w:szCs w:val="20"/>
+          <w:rFonts w:ascii="Cascadia Code, Consolas, Courier New" w:cs="Cascadia Code, Consolas, Courier New" w:eastAsia="Cascadia Code, Consolas, Courier New" w:hAnsi="Cascadia Code, Consolas, Courier New"/>
+        </w:rPr>
+        <w:t xml:space="preserve">\b</w:t>
+      </w:r>
+      <w:r>
+        <w:rPr>
+          <w:b w:val="false"/>
+          <w:bCs w:val="false"/>
+          <w:i w:val="false"/>
+          <w:iCs w:val="false"/>
+          <w:color w:val="032F62"/>
+          <w:sz w:val="20"/>
+          <w:szCs w:val="20"/>
+          <w:rFonts w:ascii="Cascadia Code, Consolas, Courier New" w:cs="Cascadia Code, Consolas, Courier New" w:eastAsia="Cascadia Code, Consolas, Courier New" w:hAnsi="Cascadia Code, Consolas, Courier New"/>
+        </w:rPr>
+        <w:t xml:space="preserve">no</w:t>
+      </w:r>
+      <w:r>
+        <w:rPr>
+          <w:b w:val="false"/>
+          <w:bCs w:val="false"/>
+          <w:i/>
+          <w:iCs/>
+          <w:color w:val="22863A"/>
+          <w:sz w:val="20"/>
+          <w:szCs w:val="20"/>
+          <w:rFonts w:ascii="Cascadia Code, Consolas, Courier New" w:cs="Cascadia Code, Consolas, Courier New" w:eastAsia="Cascadia Code, Consolas, Courier New" w:hAnsi="Cascadia Code, Consolas, Courier New"/>
+        </w:rPr>
+        <w:t xml:space="preserve">\-</w:t>
+      </w:r>
+      <w:r>
+        <w:rPr>
+          <w:b w:val="false"/>
+          <w:bCs w:val="false"/>
+          <w:i w:val="false"/>
+          <w:iCs w:val="false"/>
+          <w:color w:val="032F62"/>
+          <w:sz w:val="20"/>
+          <w:szCs w:val="20"/>
+          <w:rFonts w:ascii="Cascadia Code, Consolas, Courier New" w:cs="Cascadia Code, Consolas, Courier New" w:eastAsia="Cascadia Code, Consolas, Courier New" w:hAnsi="Cascadia Code, Consolas, Courier New"/>
+        </w:rPr>
+        <w:t xml:space="preserve">highlight</w:t>
+      </w:r>
+      <w:r>
+        <w:rPr>
+          <w:b w:val="false"/>
+          <w:bCs w:val="false"/>
+          <w:i w:val="false"/>
+          <w:iCs w:val="false"/>
+          <w:color w:val="D73A49"/>
+          <w:sz w:val="20"/>
+          <w:szCs w:val="20"/>
+          <w:rFonts w:ascii="Cascadia Code, Consolas, Courier New" w:cs="Cascadia Code, Consolas, Courier New" w:eastAsia="Cascadia Code, Consolas, Courier New" w:hAnsi="Cascadia Code, Consolas, Courier New"/>
+        </w:rPr>
+        <w:t xml:space="preserve">\b</w:t>
+      </w:r>
+      <w:r>
+        <w:rPr>
+          <w:b w:val="false"/>
+          <w:bCs w:val="false"/>
+          <w:i w:val="false"/>
+          <w:iCs w:val="false"/>
+          <w:color w:val="032F62"/>
+          <w:sz w:val="20"/>
+          <w:szCs w:val="20"/>
+          <w:rFonts w:ascii="Cascadia Code, Consolas, Courier New" w:cs="Cascadia Code, Consolas, Courier New" w:eastAsia="Cascadia Code, Consolas, Courier New" w:hAnsi="Cascadia Code, Consolas, Courier New"/>
+        </w:rPr>
+        <w:t xml:space="preserve">/</w:t>
+      </w:r>
+      <w:r>
+        <w:rPr>
+          <w:b w:val="false"/>
+          <w:bCs w:val="false"/>
+          <w:i w:val="false"/>
+          <w:iCs w:val="false"/>
+          <w:color w:val="24292E"/>
+          <w:sz w:val="20"/>
+          <w:szCs w:val="20"/>
+          <w:rFonts w:ascii="Cascadia Code, Consolas, Courier New" w:cs="Cascadia Code, Consolas, Courier New" w:eastAsia="Cascadia Code, Consolas, Courier New" w:hAnsi="Cascadia Code, Consolas, Courier New"/>
+        </w:rPr>
+        <w:t xml:space="preserve">) </w:t>
+      </w:r>
+      <w:r>
+        <w:rPr>
+          <w:b w:val="false"/>
+          <w:bCs w:val="false"/>
+          <w:i w:val="false"/>
+          <w:iCs w:val="false"/>
+          <w:color w:val="D73A49"/>
+          <w:sz w:val="20"/>
+          <w:szCs w:val="20"/>
+          <w:rFonts w:ascii="Cascadia Code, Consolas, Courier New" w:cs="Cascadia Code, Consolas, Courier New" w:eastAsia="Cascadia Code, Consolas, Courier New" w:hAnsi="Cascadia Code, Consolas, Courier New"/>
+        </w:rPr>
+        <w:t xml:space="preserve">!=</w:t>
+      </w:r>
+      <w:r>
+        <w:rPr>
+          <w:b w:val="false"/>
+          <w:bCs w:val="false"/>
+          <w:i w:val="false"/>
+          <w:iCs w:val="false"/>
+          <w:color w:val="24292E"/>
+          <w:sz w:val="20"/>
+          <w:szCs w:val="20"/>
+          <w:rFonts w:ascii="Cascadia Code, Consolas, Courier New" w:cs="Cascadia Code, Consolas, Courier New" w:eastAsia="Cascadia Code, Consolas, Courier New" w:hAnsi="Cascadia Code, Consolas, Courier New"/>
+        </w:rPr>
+        <w:t xml:space="preserve"> </w:t>
+      </w:r>
+      <w:r>
+        <w:rPr>
+          <w:b w:val="false"/>
+          <w:bCs w:val="false"/>
+          <w:i w:val="false"/>
+          <w:iCs w:val="false"/>
+          <w:color w:val="D73A49"/>
+          <w:sz w:val="20"/>
+          <w:szCs w:val="20"/>
+          <w:rFonts w:ascii="Cascadia Code, Consolas, Courier New" w:cs="Cascadia Code, Consolas, Courier New" w:eastAsia="Cascadia Code, Consolas, Courier New" w:hAnsi="Cascadia Code, Consolas, Courier New"/>
+        </w:rPr>
+        <w:t xml:space="preserve">-</w:t>
+      </w:r>
+      <w:r>
+        <w:rPr>
+          <w:b w:val="false"/>
+          <w:bCs w:val="false"/>
+          <w:i w:val="false"/>
+          <w:iCs w:val="false"/>
+          <w:color w:val="005CC5"/>
+          <w:sz w:val="20"/>
+          <w:szCs w:val="20"/>
+          <w:rFonts w:ascii="Cascadia Code, Consolas, Courier New" w:cs="Cascadia Code, Consolas, Courier New" w:eastAsia="Cascadia Code, Consolas, Courier New" w:hAnsi="Cascadia Code, Consolas, Courier New"/>
+        </w:rPr>
+        <w:t xml:space="preserve">1</w:t>
+      </w:r>
+      <w:r>
+        <w:rPr>
+          <w:b w:val="false"/>
+          <w:bCs w:val="false"/>
+          <w:i w:val="false"/>
+          <w:iCs w:val="false"/>
+          <w:color w:val="24292E"/>
+          <w:sz w:val="20"/>
+          <w:szCs w:val="20"/>
+          <w:rFonts w:ascii="Cascadia Code, Consolas, Courier New" w:cs="Cascadia Code, Consolas, Courier New" w:eastAsia="Cascadia Code, Consolas, Courier New" w:hAnsi="Cascadia Code, Consolas, Courier New"/>
+        </w:rPr>
+        <w:t xml:space="preserve">)</w:t>
+      </w:r>
+    </w:p>
+    <w:p>
+      <w:pPr>
+        <w:pStyle w:val="MdCode"/>
+        <w:pBdr>
+          <w:left w:val="single" w:color="E1E4E8" w:sz="1" w:space="8"/>
+          <w:right w:val="single" w:color="E1E4E8" w:sz="1" w:space="8"/>
+        </w:pBdr>
+        <w:shd w:fill="F6F8FA"/>
+        <w:spacing w:before="0" w:after="0" w:line="276"/>
+        <w:ind w:left="360"/>
+      </w:pPr>
+      <w:r>
+        <w:rPr>
+          <w:b w:val="false"/>
+          <w:bCs w:val="false"/>
+          <w:i w:val="false"/>
+          <w:iCs w:val="false"/>
+          <w:color w:val="24292E"/>
+          <w:sz w:val="20"/>
+          <w:szCs w:val="20"/>
+          <w:rFonts w:ascii="Cascadia Code, Consolas, Courier New" w:cs="Cascadia Code, Consolas, Courier New" w:eastAsia="Cascadia Code, Consolas, Courier New" w:hAnsi="Cascadia Code, Consolas, Courier New"/>
+        </w:rPr>
+        <w:t xml:space="preserve">      </w:t>
+      </w:r>
+      <w:r>
+        <w:rPr>
+          <w:b w:val="false"/>
+          <w:bCs w:val="false"/>
+          <w:i w:val="false"/>
+          <w:iCs w:val="false"/>
+          <w:color w:val="D73A49"/>
+          <w:sz w:val="20"/>
+          <w:szCs w:val="20"/>
+          <w:rFonts w:ascii="Cascadia Code, Consolas, Courier New" w:cs="Cascadia Code, Consolas, Courier New" w:eastAsia="Cascadia Code, Consolas, Courier New" w:hAnsi="Cascadia Code, Consolas, Courier New"/>
+        </w:rPr>
+        <w:t xml:space="preserve">return</w:t>
+      </w:r>
+      <w:r>
+        <w:rPr>
+          <w:b w:val="false"/>
+          <w:bCs w:val="false"/>
+          <w:i w:val="false"/>
+          <w:iCs w:val="false"/>
+          <w:color w:val="24292E"/>
+          <w:sz w:val="20"/>
+          <w:szCs w:val="20"/>
+          <w:rFonts w:ascii="Cascadia Code, Consolas, Courier New" w:cs="Cascadia Code, Consolas, Courier New" w:eastAsia="Cascadia Code, Consolas, Courier New" w:hAnsi="Cascadia Code, Consolas, Courier New"/>
+        </w:rPr>
+        <w:t xml:space="preserve"> </w:t>
+      </w:r>
+      <w:r>
+        <w:rPr>
+          <w:b w:val="false"/>
+          <w:bCs w:val="false"/>
+          <w:i w:val="false"/>
+          <w:iCs w:val="false"/>
+          <w:color w:val="6F42C1"/>
+          <w:sz w:val="20"/>
+          <w:szCs w:val="20"/>
+          <w:rFonts w:ascii="Cascadia Code, Consolas, Courier New" w:cs="Cascadia Code, Consolas, Courier New" w:eastAsia="Cascadia Code, Consolas, Courier New" w:hAnsi="Cascadia Code, Consolas, Courier New"/>
+        </w:rPr>
+        <w:t xml:space="preserve">process</w:t>
+      </w:r>
+      <w:r>
+        <w:rPr>
+          <w:b w:val="false"/>
+          <w:bCs w:val="false"/>
+          <w:i w:val="false"/>
+          <w:iCs w:val="false"/>
+          <w:color w:val="24292E"/>
+          <w:sz w:val="20"/>
+          <w:szCs w:val="20"/>
+          <w:rFonts w:ascii="Cascadia Code, Consolas, Courier New" w:cs="Cascadia Code, Consolas, Courier New" w:eastAsia="Cascadia Code, Consolas, Courier New" w:hAnsi="Cascadia Code, Consolas, Courier New"/>
+        </w:rPr>
+        <w:t xml:space="preserve">(block, </w:t>
+      </w:r>
+      <w:r>
+        <w:rPr>
+          <w:b w:val="false"/>
+          <w:bCs w:val="false"/>
+          <w:i w:val="false"/>
+          <w:iCs w:val="false"/>
+          <w:color w:val="005CC5"/>
+          <w:sz w:val="20"/>
+          <w:szCs w:val="20"/>
+          <w:rFonts w:ascii="Cascadia Code, Consolas, Courier New" w:cs="Cascadia Code, Consolas, Courier New" w:eastAsia="Cascadia Code, Consolas, Courier New" w:hAnsi="Cascadia Code, Consolas, Courier New"/>
+        </w:rPr>
+        <w:t xml:space="preserve">true</w:t>
+      </w:r>
+      <w:r>
+        <w:rPr>
+          <w:b w:val="false"/>
+          <w:bCs w:val="false"/>
+          <w:i w:val="false"/>
+          <w:iCs w:val="false"/>
+          <w:color w:val="24292E"/>
+          <w:sz w:val="20"/>
+          <w:szCs w:val="20"/>
+          <w:rFonts w:ascii="Cascadia Code, Consolas, Courier New" w:cs="Cascadia Code, Consolas, Courier New" w:eastAsia="Cascadia Code, Consolas, Courier New" w:hAnsi="Cascadia Code, Consolas, Courier New"/>
+        </w:rPr>
+        <w:t xml:space="preserve">, </w:t>
+      </w:r>
+      <w:r>
+        <w:rPr>
+          <w:b w:val="false"/>
+          <w:bCs w:val="false"/>
+          <w:i w:val="false"/>
+          <w:iCs w:val="false"/>
+          <w:color w:val="005CC5"/>
+          <w:sz w:val="20"/>
+          <w:szCs w:val="20"/>
+          <w:rFonts w:ascii="Cascadia Code, Consolas, Courier New" w:cs="Cascadia Code, Consolas, Courier New" w:eastAsia="Cascadia Code, Consolas, Courier New" w:hAnsi="Cascadia Code, Consolas, Courier New"/>
+        </w:rPr>
+        <w:t xml:space="preserve">0x0F</w:t>
+      </w:r>
+      <w:r>
+        <w:rPr>
+          <w:b w:val="false"/>
+          <w:bCs w:val="false"/>
+          <w:i w:val="false"/>
+          <w:iCs w:val="false"/>
+          <w:color w:val="24292E"/>
+          <w:sz w:val="20"/>
+          <w:szCs w:val="20"/>
+          <w:rFonts w:ascii="Cascadia Code, Consolas, Courier New" w:cs="Cascadia Code, Consolas, Courier New" w:eastAsia="Cascadia Code, Consolas, Courier New" w:hAnsi="Cascadia Code, Consolas, Courier New"/>
+        </w:rPr>
+        <w:t xml:space="preserve">) </w:t>
+      </w:r>
+      <w:r>
+        <w:rPr>
+          <w:b w:val="false"/>
+          <w:bCs w:val="false"/>
+          <w:i w:val="false"/>
+          <w:iCs w:val="false"/>
+          <w:color w:val="D73A49"/>
+          <w:sz w:val="20"/>
+          <w:szCs w:val="20"/>
+          <w:rFonts w:ascii="Cascadia Code, Consolas, Courier New" w:cs="Cascadia Code, Consolas, Courier New" w:eastAsia="Cascadia Code, Consolas, Courier New" w:hAnsi="Cascadia Code, Consolas, Courier New"/>
+        </w:rPr>
+        <w:t xml:space="preserve">+</w:t>
+      </w:r>
+    </w:p>
+    <w:p>
+      <w:pPr>
+        <w:pStyle w:val="MdCode"/>
+        <w:pBdr>
+          <w:left w:val="single" w:color="E1E4E8" w:sz="1" w:space="8"/>
+          <w:right w:val="single" w:color="E1E4E8" w:sz="1" w:space="8"/>
+        </w:pBdr>
+        <w:shd w:fill="F6F8FA"/>
+        <w:spacing w:before="0" w:after="0" w:line="276"/>
+        <w:ind w:left="360"/>
+      </w:pPr>
+      <w:r>
+        <w:rPr>
+          <w:b w:val="false"/>
+          <w:bCs w:val="false"/>
+          <w:i w:val="false"/>
+          <w:iCs w:val="false"/>
+          <w:color w:val="24292E"/>
+          <w:sz w:val="20"/>
+          <w:szCs w:val="20"/>
+          <w:rFonts w:ascii="Cascadia Code, Consolas, Courier New" w:cs="Cascadia Code, Consolas, Courier New" w:eastAsia="Cascadia Code, Consolas, Courier New" w:hAnsi="Cascadia Code, Consolas, Courier New"/>
+        </w:rPr>
+        <w:t xml:space="preserve">             </w:t>
+      </w:r>
+      <w:r>
+        <w:rPr>
+          <w:b w:val="false"/>
+          <w:bCs w:val="false"/>
+          <w:i w:val="false"/>
+          <w:iCs w:val="false"/>
+          <w:color w:val="032F62"/>
+          <w:sz w:val="20"/>
+          <w:szCs w:val="20"/>
+          <w:rFonts w:ascii="Cascadia Code, Consolas, Courier New" w:cs="Cascadia Code, Consolas, Courier New" w:eastAsia="Cascadia Code, Consolas, Courier New" w:hAnsi="Cascadia Code, Consolas, Courier New"/>
+        </w:rPr>
+        <w:t xml:space="preserve">` class="${</w:t>
+      </w:r>
+      <w:r>
+        <w:rPr>
+          <w:b w:val="false"/>
+          <w:bCs w:val="false"/>
+          <w:i w:val="false"/>
+          <w:iCs w:val="false"/>
+          <w:color w:val="24292E"/>
+          <w:sz w:val="20"/>
+          <w:szCs w:val="20"/>
+          <w:rFonts w:ascii="Cascadia Code, Consolas, Courier New" w:cs="Cascadia Code, Consolas, Courier New" w:eastAsia="Cascadia Code, Consolas, Courier New" w:hAnsi="Cascadia Code, Consolas, Courier New"/>
+        </w:rPr>
+        <w:t xml:space="preserve">cls</w:t>
+      </w:r>
+      <w:r>
+        <w:rPr>
+          <w:b w:val="false"/>
+          <w:bCs w:val="false"/>
+          <w:i w:val="false"/>
+          <w:iCs w:val="false"/>
+          <w:color w:val="032F62"/>
+          <w:sz w:val="20"/>
+          <w:szCs w:val="20"/>
+          <w:rFonts w:ascii="Cascadia Code, Consolas, Courier New" w:cs="Cascadia Code, Consolas, Courier New" w:eastAsia="Cascadia Code, Consolas, Courier New" w:hAnsi="Cascadia Code, Consolas, Courier New"/>
+        </w:rPr>
+        <w:t xml:space="preserve">}"`</w:t>
+      </w:r>
+      <w:r>
+        <w:rPr>
+          <w:b w:val="false"/>
+          <w:bCs w:val="false"/>
+          <w:i w:val="false"/>
+          <w:iCs w:val="false"/>
+          <w:color w:val="24292E"/>
+          <w:sz w:val="20"/>
+          <w:szCs w:val="20"/>
+          <w:rFonts w:ascii="Cascadia Code, Consolas, Courier New" w:cs="Cascadia Code, Consolas, Courier New" w:eastAsia="Cascadia Code, Consolas, Courier New" w:hAnsi="Cascadia Code, Consolas, Courier New"/>
+        </w:rPr>
+        <w:t xml:space="preserve">;</w:t>
+      </w:r>
+    </w:p>
+    <w:p>
+      <w:pPr>
+        <w:pStyle w:val="MdCode"/>
+        <w:pBdr>
+          <w:left w:val="single" w:color="E1E4E8" w:sz="1" w:space="8"/>
+          <w:right w:val="single" w:color="E1E4E8" w:sz="1" w:space="8"/>
+        </w:pBdr>
+        <w:shd w:fill="F6F8FA"/>
+        <w:spacing w:before="0" w:after="0" w:line="276"/>
+        <w:ind w:left="360"/>
+      </w:pPr>
+      <w:r>
+        <w:rPr>
+          <w:b w:val="false"/>
+          <w:bCs w:val="false"/>
+          <w:i w:val="false"/>
+          <w:iCs w:val="false"/>
+          <w:color w:val="24292E"/>
+          <w:sz w:val="20"/>
+          <w:szCs w:val="20"/>
+          <w:rFonts w:ascii="Cascadia Code, Consolas, Courier New" w:cs="Cascadia Code, Consolas, Courier New" w:eastAsia="Cascadia Code, Consolas, Courier New" w:hAnsi="Cascadia Code, Consolas, Courier New"/>
+        </w:rPr>
+        <w:t xml:space="preserve">  } </w:t>
+      </w:r>
+      <w:r>
+        <w:rPr>
+          <w:b w:val="false"/>
+          <w:bCs w:val="false"/>
+          <w:i w:val="false"/>
+          <w:iCs w:val="false"/>
+          <w:color w:val="D73A49"/>
+          <w:sz w:val="20"/>
+          <w:szCs w:val="20"/>
+          <w:rFonts w:ascii="Cascadia Code, Consolas, Courier New" w:cs="Cascadia Code, Consolas, Courier New" w:eastAsia="Cascadia Code, Consolas, Courier New" w:hAnsi="Cascadia Code, Consolas, Courier New"/>
+        </w:rPr>
+        <w:t xml:space="preserve">catch</w:t>
+      </w:r>
+      <w:r>
+        <w:rPr>
+          <w:b w:val="false"/>
+          <w:bCs w:val="false"/>
+          <w:i w:val="false"/>
+          <w:iCs w:val="false"/>
+          <w:color w:val="24292E"/>
+          <w:sz w:val="20"/>
+          <w:szCs w:val="20"/>
+          <w:rFonts w:ascii="Cascadia Code, Consolas, Courier New" w:cs="Cascadia Code, Consolas, Courier New" w:eastAsia="Cascadia Code, Consolas, Courier New" w:hAnsi="Cascadia Code, Consolas, Courier New"/>
+        </w:rPr>
+        <w:t xml:space="preserve"> (e) {</w:t>
+      </w:r>
+    </w:p>
+    <w:p>
+      <w:pPr>
+        <w:pStyle w:val="MdCode"/>
+        <w:pBdr>
+          <w:left w:val="single" w:color="E1E4E8" w:sz="1" w:space="8"/>
+          <w:right w:val="single" w:color="E1E4E8" w:sz="1" w:space="8"/>
+        </w:pBdr>
+        <w:shd w:fill="F6F8FA"/>
+        <w:spacing w:before="0" w:after="0" w:line="276"/>
+        <w:ind w:left="360"/>
+      </w:pPr>
+      <w:r>
+        <w:rPr>
+          <w:b w:val="false"/>
+          <w:bCs w:val="false"/>
+          <w:i w:val="false"/>
+          <w:iCs w:val="false"/>
+          <w:color w:val="24292E"/>
+          <w:sz w:val="20"/>
+          <w:szCs w:val="20"/>
+          <w:rFonts w:ascii="Cascadia Code, Consolas, Courier New" w:cs="Cascadia Code, Consolas, Courier New" w:eastAsia="Cascadia Code, Consolas, Courier New" w:hAnsi="Cascadia Code, Consolas, Courier New"/>
+        </w:rPr>
+        <w:t xml:space="preserve">    </w:t>
+      </w:r>
+      <w:r>
+        <w:rPr>
+          <w:b w:val="false"/>
+          <w:bCs w:val="false"/>
+          <w:i w:val="false"/>
+          <w:iCs w:val="false"/>
+          <w:color w:val="6A737D"/>
+          <w:sz w:val="20"/>
+          <w:szCs w:val="20"/>
+          <w:rFonts w:ascii="Cascadia Code, Consolas, Courier New" w:cs="Cascadia Code, Consolas, Courier New" w:eastAsia="Cascadia Code, Consolas, Courier New" w:hAnsi="Cascadia Code, Consolas, Courier New"/>
+        </w:rPr>
+        <w:t xml:space="preserve">/* handle exception */</w:t>
+      </w:r>
+    </w:p>
+    <w:p>
+      <w:pPr>
+        <w:pStyle w:val="MdCode"/>
+        <w:pBdr>
+          <w:left w:val="single" w:color="E1E4E8" w:sz="1" w:space="8"/>
+          <w:right w:val="single" w:color="E1E4E8" w:sz="1" w:space="8"/>
+        </w:pBdr>
+        <w:shd w:fill="F6F8FA"/>
+        <w:spacing w:before="0" w:after="0" w:line="276"/>
+        <w:ind w:left="360"/>
+      </w:pPr>
+      <w:r>
+        <w:rPr>
+          <w:b w:val="false"/>
+          <w:bCs w:val="false"/>
+          <w:i w:val="false"/>
+          <w:iCs w:val="false"/>
+          <w:color w:val="24292E"/>
+          <w:sz w:val="20"/>
+          <w:szCs w:val="20"/>
+          <w:rFonts w:ascii="Cascadia Code, Consolas, Courier New" w:cs="Cascadia Code, Consolas, Courier New" w:eastAsia="Cascadia Code, Consolas, Courier New" w:hAnsi="Cascadia Code, Consolas, Courier New"/>
+        </w:rPr>
         <w:t xml:space="preserve">  }</w:t>
       </w:r>
-      <w:r>
-        <w:br/>
-        <w:t xml:space="preserve">  for (var i = 0 / 2; i &lt; classes.length; i++) {</w:t>
-      </w:r>
-      <w:r>
-        <w:br/>
-        <w:t xml:space="preserve">    if (checkCondition(classes[i]) === undefined)</w:t>
-      </w:r>
-      <w:r>
-        <w:br/>
-        <w:t xml:space="preserve">      console.log('undefined');</w:t>
-      </w:r>
-      <w:r>
-        <w:br/>
+    </w:p>
+    <w:p>
+      <w:pPr>
+        <w:pStyle w:val="MdCode"/>
+        <w:pBdr>
+          <w:left w:val="single" w:color="E1E4E8" w:sz="1" w:space="8"/>
+          <w:right w:val="single" w:color="E1E4E8" w:sz="1" w:space="8"/>
+        </w:pBdr>
+        <w:shd w:fill="F6F8FA"/>
+        <w:spacing w:before="0" w:after="0" w:line="276"/>
+        <w:ind w:left="360"/>
+      </w:pPr>
+      <w:r>
+        <w:rPr>
+          <w:b w:val="false"/>
+          <w:bCs w:val="false"/>
+          <w:i w:val="false"/>
+          <w:iCs w:val="false"/>
+          <w:color w:val="24292E"/>
+          <w:sz w:val="20"/>
+          <w:szCs w:val="20"/>
+          <w:rFonts w:ascii="Cascadia Code, Consolas, Courier New" w:cs="Cascadia Code, Consolas, Courier New" w:eastAsia="Cascadia Code, Consolas, Courier New" w:hAnsi="Cascadia Code, Consolas, Courier New"/>
+        </w:rPr>
+        <w:t xml:space="preserve">  </w:t>
+      </w:r>
+      <w:r>
+        <w:rPr>
+          <w:b w:val="false"/>
+          <w:bCs w:val="false"/>
+          <w:i w:val="false"/>
+          <w:iCs w:val="false"/>
+          <w:color w:val="D73A49"/>
+          <w:sz w:val="20"/>
+          <w:szCs w:val="20"/>
+          <w:rFonts w:ascii="Cascadia Code, Consolas, Courier New" w:cs="Cascadia Code, Consolas, Courier New" w:eastAsia="Cascadia Code, Consolas, Courier New" w:hAnsi="Cascadia Code, Consolas, Courier New"/>
+        </w:rPr>
+        <w:t xml:space="preserve">for</w:t>
+      </w:r>
+      <w:r>
+        <w:rPr>
+          <w:b w:val="false"/>
+          <w:bCs w:val="false"/>
+          <w:i w:val="false"/>
+          <w:iCs w:val="false"/>
+          <w:color w:val="24292E"/>
+          <w:sz w:val="20"/>
+          <w:szCs w:val="20"/>
+          <w:rFonts w:ascii="Cascadia Code, Consolas, Courier New" w:cs="Cascadia Code, Consolas, Courier New" w:eastAsia="Cascadia Code, Consolas, Courier New" w:hAnsi="Cascadia Code, Consolas, Courier New"/>
+        </w:rPr>
+        <w:t xml:space="preserve"> (</w:t>
+      </w:r>
+      <w:r>
+        <w:rPr>
+          <w:b w:val="false"/>
+          <w:bCs w:val="false"/>
+          <w:i w:val="false"/>
+          <w:iCs w:val="false"/>
+          <w:color w:val="D73A49"/>
+          <w:sz w:val="20"/>
+          <w:szCs w:val="20"/>
+          <w:rFonts w:ascii="Cascadia Code, Consolas, Courier New" w:cs="Cascadia Code, Consolas, Courier New" w:eastAsia="Cascadia Code, Consolas, Courier New" w:hAnsi="Cascadia Code, Consolas, Courier New"/>
+        </w:rPr>
+        <w:t xml:space="preserve">var</w:t>
+      </w:r>
+      <w:r>
+        <w:rPr>
+          <w:b w:val="false"/>
+          <w:bCs w:val="false"/>
+          <w:i w:val="false"/>
+          <w:iCs w:val="false"/>
+          <w:color w:val="24292E"/>
+          <w:sz w:val="20"/>
+          <w:szCs w:val="20"/>
+          <w:rFonts w:ascii="Cascadia Code, Consolas, Courier New" w:cs="Cascadia Code, Consolas, Courier New" w:eastAsia="Cascadia Code, Consolas, Courier New" w:hAnsi="Cascadia Code, Consolas, Courier New"/>
+        </w:rPr>
+        <w:t xml:space="preserve"> i </w:t>
+      </w:r>
+      <w:r>
+        <w:rPr>
+          <w:b w:val="false"/>
+          <w:bCs w:val="false"/>
+          <w:i w:val="false"/>
+          <w:iCs w:val="false"/>
+          <w:color w:val="D73A49"/>
+          <w:sz w:val="20"/>
+          <w:szCs w:val="20"/>
+          <w:rFonts w:ascii="Cascadia Code, Consolas, Courier New" w:cs="Cascadia Code, Consolas, Courier New" w:eastAsia="Cascadia Code, Consolas, Courier New" w:hAnsi="Cascadia Code, Consolas, Courier New"/>
+        </w:rPr>
+        <w:t xml:space="preserve">=</w:t>
+      </w:r>
+      <w:r>
+        <w:rPr>
+          <w:b w:val="false"/>
+          <w:bCs w:val="false"/>
+          <w:i w:val="false"/>
+          <w:iCs w:val="false"/>
+          <w:color w:val="24292E"/>
+          <w:sz w:val="20"/>
+          <w:szCs w:val="20"/>
+          <w:rFonts w:ascii="Cascadia Code, Consolas, Courier New" w:cs="Cascadia Code, Consolas, Courier New" w:eastAsia="Cascadia Code, Consolas, Courier New" w:hAnsi="Cascadia Code, Consolas, Courier New"/>
+        </w:rPr>
+        <w:t xml:space="preserve"> </w:t>
+      </w:r>
+      <w:r>
+        <w:rPr>
+          <w:b w:val="false"/>
+          <w:bCs w:val="false"/>
+          <w:i w:val="false"/>
+          <w:iCs w:val="false"/>
+          <w:color w:val="005CC5"/>
+          <w:sz w:val="20"/>
+          <w:szCs w:val="20"/>
+          <w:rFonts w:ascii="Cascadia Code, Consolas, Courier New" w:cs="Cascadia Code, Consolas, Courier New" w:eastAsia="Cascadia Code, Consolas, Courier New" w:hAnsi="Cascadia Code, Consolas, Courier New"/>
+        </w:rPr>
+        <w:t xml:space="preserve">0</w:t>
+      </w:r>
+      <w:r>
+        <w:rPr>
+          <w:b w:val="false"/>
+          <w:bCs w:val="false"/>
+          <w:i w:val="false"/>
+          <w:iCs w:val="false"/>
+          <w:color w:val="24292E"/>
+          <w:sz w:val="20"/>
+          <w:szCs w:val="20"/>
+          <w:rFonts w:ascii="Cascadia Code, Consolas, Courier New" w:cs="Cascadia Code, Consolas, Courier New" w:eastAsia="Cascadia Code, Consolas, Courier New" w:hAnsi="Cascadia Code, Consolas, Courier New"/>
+        </w:rPr>
+        <w:t xml:space="preserve"> </w:t>
+      </w:r>
+      <w:r>
+        <w:rPr>
+          <w:b w:val="false"/>
+          <w:bCs w:val="false"/>
+          <w:i w:val="false"/>
+          <w:iCs w:val="false"/>
+          <w:color w:val="D73A49"/>
+          <w:sz w:val="20"/>
+          <w:szCs w:val="20"/>
+          <w:rFonts w:ascii="Cascadia Code, Consolas, Courier New" w:cs="Cascadia Code, Consolas, Courier New" w:eastAsia="Cascadia Code, Consolas, Courier New" w:hAnsi="Cascadia Code, Consolas, Courier New"/>
+        </w:rPr>
+        <w:t xml:space="preserve">/</w:t>
+      </w:r>
+      <w:r>
+        <w:rPr>
+          <w:b w:val="false"/>
+          <w:bCs w:val="false"/>
+          <w:i w:val="false"/>
+          <w:iCs w:val="false"/>
+          <w:color w:val="24292E"/>
+          <w:sz w:val="20"/>
+          <w:szCs w:val="20"/>
+          <w:rFonts w:ascii="Cascadia Code, Consolas, Courier New" w:cs="Cascadia Code, Consolas, Courier New" w:eastAsia="Cascadia Code, Consolas, Courier New" w:hAnsi="Cascadia Code, Consolas, Courier New"/>
+        </w:rPr>
+        <w:t xml:space="preserve"> </w:t>
+      </w:r>
+      <w:r>
+        <w:rPr>
+          <w:b w:val="false"/>
+          <w:bCs w:val="false"/>
+          <w:i w:val="false"/>
+          <w:iCs w:val="false"/>
+          <w:color w:val="005CC5"/>
+          <w:sz w:val="20"/>
+          <w:szCs w:val="20"/>
+          <w:rFonts w:ascii="Cascadia Code, Consolas, Courier New" w:cs="Cascadia Code, Consolas, Courier New" w:eastAsia="Cascadia Code, Consolas, Courier New" w:hAnsi="Cascadia Code, Consolas, Courier New"/>
+        </w:rPr>
+        <w:t xml:space="preserve">2</w:t>
+      </w:r>
+      <w:r>
+        <w:rPr>
+          <w:b w:val="false"/>
+          <w:bCs w:val="false"/>
+          <w:i w:val="false"/>
+          <w:iCs w:val="false"/>
+          <w:color w:val="24292E"/>
+          <w:sz w:val="20"/>
+          <w:szCs w:val="20"/>
+          <w:rFonts w:ascii="Cascadia Code, Consolas, Courier New" w:cs="Cascadia Code, Consolas, Courier New" w:eastAsia="Cascadia Code, Consolas, Courier New" w:hAnsi="Cascadia Code, Consolas, Courier New"/>
+        </w:rPr>
+        <w:t xml:space="preserve">; i </w:t>
+      </w:r>
+      <w:r>
+        <w:rPr>
+          <w:b w:val="false"/>
+          <w:bCs w:val="false"/>
+          <w:i w:val="false"/>
+          <w:iCs w:val="false"/>
+          <w:color w:val="D73A49"/>
+          <w:sz w:val="20"/>
+          <w:szCs w:val="20"/>
+          <w:rFonts w:ascii="Cascadia Code, Consolas, Courier New" w:cs="Cascadia Code, Consolas, Courier New" w:eastAsia="Cascadia Code, Consolas, Courier New" w:hAnsi="Cascadia Code, Consolas, Courier New"/>
+        </w:rPr>
+        <w:t xml:space="preserve">&lt;</w:t>
+      </w:r>
+      <w:r>
+        <w:rPr>
+          <w:b w:val="false"/>
+          <w:bCs w:val="false"/>
+          <w:i w:val="false"/>
+          <w:iCs w:val="false"/>
+          <w:color w:val="24292E"/>
+          <w:sz w:val="20"/>
+          <w:szCs w:val="20"/>
+          <w:rFonts w:ascii="Cascadia Code, Consolas, Courier New" w:cs="Cascadia Code, Consolas, Courier New" w:eastAsia="Cascadia Code, Consolas, Courier New" w:hAnsi="Cascadia Code, Consolas, Courier New"/>
+        </w:rPr>
+        <w:t xml:space="preserve"> classes.</w:t>
+      </w:r>
+      <w:r>
+        <w:rPr>
+          <w:b w:val="false"/>
+          <w:bCs w:val="false"/>
+          <w:i w:val="false"/>
+          <w:iCs w:val="false"/>
+          <w:color w:val="005CC5"/>
+          <w:sz w:val="20"/>
+          <w:szCs w:val="20"/>
+          <w:rFonts w:ascii="Cascadia Code, Consolas, Courier New" w:cs="Cascadia Code, Consolas, Courier New" w:eastAsia="Cascadia Code, Consolas, Courier New" w:hAnsi="Cascadia Code, Consolas, Courier New"/>
+        </w:rPr>
+        <w:t xml:space="preserve">length</w:t>
+      </w:r>
+      <w:r>
+        <w:rPr>
+          <w:b w:val="false"/>
+          <w:bCs w:val="false"/>
+          <w:i w:val="false"/>
+          <w:iCs w:val="false"/>
+          <w:color w:val="24292E"/>
+          <w:sz w:val="20"/>
+          <w:szCs w:val="20"/>
+          <w:rFonts w:ascii="Cascadia Code, Consolas, Courier New" w:cs="Cascadia Code, Consolas, Courier New" w:eastAsia="Cascadia Code, Consolas, Courier New" w:hAnsi="Cascadia Code, Consolas, Courier New"/>
+        </w:rPr>
+        <w:t xml:space="preserve">; i</w:t>
+      </w:r>
+      <w:r>
+        <w:rPr>
+          <w:b w:val="false"/>
+          <w:bCs w:val="false"/>
+          <w:i w:val="false"/>
+          <w:iCs w:val="false"/>
+          <w:color w:val="D73A49"/>
+          <w:sz w:val="20"/>
+          <w:szCs w:val="20"/>
+          <w:rFonts w:ascii="Cascadia Code, Consolas, Courier New" w:cs="Cascadia Code, Consolas, Courier New" w:eastAsia="Cascadia Code, Consolas, Courier New" w:hAnsi="Cascadia Code, Consolas, Courier New"/>
+        </w:rPr>
+        <w:t xml:space="preserve">++</w:t>
+      </w:r>
+      <w:r>
+        <w:rPr>
+          <w:b w:val="false"/>
+          <w:bCs w:val="false"/>
+          <w:i w:val="false"/>
+          <w:iCs w:val="false"/>
+          <w:color w:val="24292E"/>
+          <w:sz w:val="20"/>
+          <w:szCs w:val="20"/>
+          <w:rFonts w:ascii="Cascadia Code, Consolas, Courier New" w:cs="Cascadia Code, Consolas, Courier New" w:eastAsia="Cascadia Code, Consolas, Courier New" w:hAnsi="Cascadia Code, Consolas, Courier New"/>
+        </w:rPr>
+        <w:t xml:space="preserve">) {</w:t>
+      </w:r>
+    </w:p>
+    <w:p>
+      <w:pPr>
+        <w:pStyle w:val="MdCode"/>
+        <w:pBdr>
+          <w:left w:val="single" w:color="E1E4E8" w:sz="1" w:space="8"/>
+          <w:right w:val="single" w:color="E1E4E8" w:sz="1" w:space="8"/>
+        </w:pBdr>
+        <w:shd w:fill="F6F8FA"/>
+        <w:spacing w:before="0" w:after="0" w:line="276"/>
+        <w:ind w:left="360"/>
+      </w:pPr>
+      <w:r>
+        <w:rPr>
+          <w:b w:val="false"/>
+          <w:bCs w:val="false"/>
+          <w:i w:val="false"/>
+          <w:iCs w:val="false"/>
+          <w:color w:val="24292E"/>
+          <w:sz w:val="20"/>
+          <w:szCs w:val="20"/>
+          <w:rFonts w:ascii="Cascadia Code, Consolas, Courier New" w:cs="Cascadia Code, Consolas, Courier New" w:eastAsia="Cascadia Code, Consolas, Courier New" w:hAnsi="Cascadia Code, Consolas, Courier New"/>
+        </w:rPr>
+        <w:t xml:space="preserve">    </w:t>
+      </w:r>
+      <w:r>
+        <w:rPr>
+          <w:b w:val="false"/>
+          <w:bCs w:val="false"/>
+          <w:i w:val="false"/>
+          <w:iCs w:val="false"/>
+          <w:color w:val="D73A49"/>
+          <w:sz w:val="20"/>
+          <w:szCs w:val="20"/>
+          <w:rFonts w:ascii="Cascadia Code, Consolas, Courier New" w:cs="Cascadia Code, Consolas, Courier New" w:eastAsia="Cascadia Code, Consolas, Courier New" w:hAnsi="Cascadia Code, Consolas, Courier New"/>
+        </w:rPr>
+        <w:t xml:space="preserve">if</w:t>
+      </w:r>
+      <w:r>
+        <w:rPr>
+          <w:b w:val="false"/>
+          <w:bCs w:val="false"/>
+          <w:i w:val="false"/>
+          <w:iCs w:val="false"/>
+          <w:color w:val="24292E"/>
+          <w:sz w:val="20"/>
+          <w:szCs w:val="20"/>
+          <w:rFonts w:ascii="Cascadia Code, Consolas, Courier New" w:cs="Cascadia Code, Consolas, Courier New" w:eastAsia="Cascadia Code, Consolas, Courier New" w:hAnsi="Cascadia Code, Consolas, Courier New"/>
+        </w:rPr>
+        <w:t xml:space="preserve"> (</w:t>
+      </w:r>
+      <w:r>
+        <w:rPr>
+          <w:b w:val="false"/>
+          <w:bCs w:val="false"/>
+          <w:i w:val="false"/>
+          <w:iCs w:val="false"/>
+          <w:color w:val="6F42C1"/>
+          <w:sz w:val="20"/>
+          <w:szCs w:val="20"/>
+          <w:rFonts w:ascii="Cascadia Code, Consolas, Courier New" w:cs="Cascadia Code, Consolas, Courier New" w:eastAsia="Cascadia Code, Consolas, Courier New" w:hAnsi="Cascadia Code, Consolas, Courier New"/>
+        </w:rPr>
+        <w:t xml:space="preserve">checkCondition</w:t>
+      </w:r>
+      <w:r>
+        <w:rPr>
+          <w:b w:val="false"/>
+          <w:bCs w:val="false"/>
+          <w:i w:val="false"/>
+          <w:iCs w:val="false"/>
+          <w:color w:val="24292E"/>
+          <w:sz w:val="20"/>
+          <w:szCs w:val="20"/>
+          <w:rFonts w:ascii="Cascadia Code, Consolas, Courier New" w:cs="Cascadia Code, Consolas, Courier New" w:eastAsia="Cascadia Code, Consolas, Courier New" w:hAnsi="Cascadia Code, Consolas, Courier New"/>
+        </w:rPr>
+        <w:t xml:space="preserve">(classes[i]) </w:t>
+      </w:r>
+      <w:r>
+        <w:rPr>
+          <w:b w:val="false"/>
+          <w:bCs w:val="false"/>
+          <w:i w:val="false"/>
+          <w:iCs w:val="false"/>
+          <w:color w:val="D73A49"/>
+          <w:sz w:val="20"/>
+          <w:szCs w:val="20"/>
+          <w:rFonts w:ascii="Cascadia Code, Consolas, Courier New" w:cs="Cascadia Code, Consolas, Courier New" w:eastAsia="Cascadia Code, Consolas, Courier New" w:hAnsi="Cascadia Code, Consolas, Courier New"/>
+        </w:rPr>
+        <w:t xml:space="preserve">===</w:t>
+      </w:r>
+      <w:r>
+        <w:rPr>
+          <w:b w:val="false"/>
+          <w:bCs w:val="false"/>
+          <w:i w:val="false"/>
+          <w:iCs w:val="false"/>
+          <w:color w:val="24292E"/>
+          <w:sz w:val="20"/>
+          <w:szCs w:val="20"/>
+          <w:rFonts w:ascii="Cascadia Code, Consolas, Courier New" w:cs="Cascadia Code, Consolas, Courier New" w:eastAsia="Cascadia Code, Consolas, Courier New" w:hAnsi="Cascadia Code, Consolas, Courier New"/>
+        </w:rPr>
+        <w:t xml:space="preserve"> </w:t>
+      </w:r>
+      <w:r>
+        <w:rPr>
+          <w:b w:val="false"/>
+          <w:bCs w:val="false"/>
+          <w:i w:val="false"/>
+          <w:iCs w:val="false"/>
+          <w:color w:val="005CC5"/>
+          <w:sz w:val="20"/>
+          <w:szCs w:val="20"/>
+          <w:rFonts w:ascii="Cascadia Code, Consolas, Courier New" w:cs="Cascadia Code, Consolas, Courier New" w:eastAsia="Cascadia Code, Consolas, Courier New" w:hAnsi="Cascadia Code, Consolas, Courier New"/>
+        </w:rPr>
+        <w:t xml:space="preserve">undefined</w:t>
+      </w:r>
+      <w:r>
+        <w:rPr>
+          <w:b w:val="false"/>
+          <w:bCs w:val="false"/>
+          <w:i w:val="false"/>
+          <w:iCs w:val="false"/>
+          <w:color w:val="24292E"/>
+          <w:sz w:val="20"/>
+          <w:szCs w:val="20"/>
+          <w:rFonts w:ascii="Cascadia Code, Consolas, Courier New" w:cs="Cascadia Code, Consolas, Courier New" w:eastAsia="Cascadia Code, Consolas, Courier New" w:hAnsi="Cascadia Code, Consolas, Courier New"/>
+        </w:rPr>
+        <w:t xml:space="preserve">)</w:t>
+      </w:r>
+    </w:p>
+    <w:p>
+      <w:pPr>
+        <w:pStyle w:val="MdCode"/>
+        <w:pBdr>
+          <w:left w:val="single" w:color="E1E4E8" w:sz="1" w:space="8"/>
+          <w:right w:val="single" w:color="E1E4E8" w:sz="1" w:space="8"/>
+        </w:pBdr>
+        <w:shd w:fill="F6F8FA"/>
+        <w:spacing w:before="0" w:after="0" w:line="276"/>
+        <w:ind w:left="360"/>
+      </w:pPr>
+      <w:r>
+        <w:rPr>
+          <w:b w:val="false"/>
+          <w:bCs w:val="false"/>
+          <w:i w:val="false"/>
+          <w:iCs w:val="false"/>
+          <w:color w:val="24292E"/>
+          <w:sz w:val="20"/>
+          <w:szCs w:val="20"/>
+          <w:rFonts w:ascii="Cascadia Code, Consolas, Courier New" w:cs="Cascadia Code, Consolas, Courier New" w:eastAsia="Cascadia Code, Consolas, Courier New" w:hAnsi="Cascadia Code, Consolas, Courier New"/>
+        </w:rPr>
+        <w:t xml:space="preserve">      console.</w:t>
+      </w:r>
+      <w:r>
+        <w:rPr>
+          <w:b w:val="false"/>
+          <w:bCs w:val="false"/>
+          <w:i w:val="false"/>
+          <w:iCs w:val="false"/>
+          <w:color w:val="6F42C1"/>
+          <w:sz w:val="20"/>
+          <w:szCs w:val="20"/>
+          <w:rFonts w:ascii="Cascadia Code, Consolas, Courier New" w:cs="Cascadia Code, Consolas, Courier New" w:eastAsia="Cascadia Code, Consolas, Courier New" w:hAnsi="Cascadia Code, Consolas, Courier New"/>
+        </w:rPr>
+        <w:t xml:space="preserve">log</w:t>
+      </w:r>
+      <w:r>
+        <w:rPr>
+          <w:b w:val="false"/>
+          <w:bCs w:val="false"/>
+          <w:i w:val="false"/>
+          <w:iCs w:val="false"/>
+          <w:color w:val="24292E"/>
+          <w:sz w:val="20"/>
+          <w:szCs w:val="20"/>
+          <w:rFonts w:ascii="Cascadia Code, Consolas, Courier New" w:cs="Cascadia Code, Consolas, Courier New" w:eastAsia="Cascadia Code, Consolas, Courier New" w:hAnsi="Cascadia Code, Consolas, Courier New"/>
+        </w:rPr>
+        <w:t xml:space="preserve">(</w:t>
+      </w:r>
+      <w:r>
+        <w:rPr>
+          <w:b w:val="false"/>
+          <w:bCs w:val="false"/>
+          <w:i w:val="false"/>
+          <w:iCs w:val="false"/>
+          <w:color w:val="032F62"/>
+          <w:sz w:val="20"/>
+          <w:szCs w:val="20"/>
+          <w:rFonts w:ascii="Cascadia Code, Consolas, Courier New" w:cs="Cascadia Code, Consolas, Courier New" w:eastAsia="Cascadia Code, Consolas, Courier New" w:hAnsi="Cascadia Code, Consolas, Courier New"/>
+        </w:rPr>
+        <w:t xml:space="preserve">'undefined'</w:t>
+      </w:r>
+      <w:r>
+        <w:rPr>
+          <w:b w:val="false"/>
+          <w:bCs w:val="false"/>
+          <w:i w:val="false"/>
+          <w:iCs w:val="false"/>
+          <w:color w:val="24292E"/>
+          <w:sz w:val="20"/>
+          <w:szCs w:val="20"/>
+          <w:rFonts w:ascii="Cascadia Code, Consolas, Courier New" w:cs="Cascadia Code, Consolas, Courier New" w:eastAsia="Cascadia Code, Consolas, Courier New" w:hAnsi="Cascadia Code, Consolas, Courier New"/>
+        </w:rPr>
+        <w:t xml:space="preserve">);</w:t>
+      </w:r>
+    </w:p>
+    <w:p>
+      <w:pPr>
+        <w:pStyle w:val="MdCode"/>
+        <w:pBdr>
+          <w:left w:val="single" w:color="E1E4E8" w:sz="1" w:space="8"/>
+          <w:right w:val="single" w:color="E1E4E8" w:sz="1" w:space="8"/>
+        </w:pBdr>
+        <w:shd w:fill="F6F8FA"/>
+        <w:spacing w:before="0" w:after="0" w:line="276"/>
+        <w:ind w:left="360"/>
+      </w:pPr>
+      <w:r>
+        <w:rPr>
+          <w:b w:val="false"/>
+          <w:bCs w:val="false"/>
+          <w:i w:val="false"/>
+          <w:iCs w:val="false"/>
+          <w:color w:val="24292E"/>
+          <w:sz w:val="20"/>
+          <w:szCs w:val="20"/>
+          <w:rFonts w:ascii="Cascadia Code, Consolas, Courier New" w:cs="Cascadia Code, Consolas, Courier New" w:eastAsia="Cascadia Code, Consolas, Courier New" w:hAnsi="Cascadia Code, Consolas, Courier New"/>
+        </w:rPr>
         <w:t xml:space="preserve">  }</w:t>
       </w:r>
-      <w:r>
-        <w:br/>
+    </w:p>
+    <w:p>
+      <w:pPr>
+        <w:pStyle w:val="MdCode"/>
+        <w:pBdr>
+          <w:left w:val="single" w:color="E1E4E8" w:sz="1" w:space="8"/>
+          <w:right w:val="single" w:color="E1E4E8" w:sz="1" w:space="8"/>
+        </w:pBdr>
+        <w:shd w:fill="F6F8FA"/>
+        <w:spacing w:before="0" w:after="0" w:line="276"/>
+        <w:ind w:left="360"/>
+      </w:pPr>
+      <w:r>
+        <w:rPr>
+          <w:b w:val="false"/>
+          <w:bCs w:val="false"/>
+          <w:i w:val="false"/>
+          <w:iCs w:val="false"/>
+          <w:color w:val="24292E"/>
+          <w:sz w:val="20"/>
+          <w:szCs w:val="20"/>
+          <w:rFonts w:ascii="Cascadia Code, Consolas, Courier New" w:cs="Cascadia Code, Consolas, Courier New" w:eastAsia="Cascadia Code, Consolas, Courier New" w:hAnsi="Cascadia Code, Consolas, Courier New"/>
+        </w:rPr>
         <w:t xml:space="preserve">}</w:t>
       </w:r>
-      <w:r>
-        <w:br/>
-        <w:t xml:space="preserve"/>
-      </w:r>
-      <w:r>
-        <w:br/>
-        <w:t xml:space="preserve">export  $initHighlight;</w:t>
+    </w:p>
+    <w:p>
+      <w:pPr>
+        <w:pStyle w:val="MdCode"/>
+        <w:pBdr>
+          <w:left w:val="single" w:color="E1E4E8" w:sz="1" w:space="8"/>
+          <w:right w:val="single" w:color="E1E4E8" w:sz="1" w:space="8"/>
+        </w:pBdr>
+        <w:shd w:fill="F6F8FA"/>
+        <w:spacing w:before="0" w:after="0" w:line="276"/>
+        <w:ind w:left="360"/>
+      </w:pPr>
+      <w:r>
+        <w:rPr>
+          <w:sz w:val="20"/>
+          <w:szCs w:val="20"/>
+          <w:rFonts w:ascii="Cascadia Code, Consolas, Courier New" w:cs="Cascadia Code, Consolas, Courier New" w:eastAsia="Cascadia Code, Consolas, Courier New" w:hAnsi="Cascadia Code, Consolas, Courier New"/>
+        </w:rPr>
+        <w:t xml:space="preserve"> </w:t>
+      </w:r>
+    </w:p>
+    <w:p>
+      <w:pPr>
+        <w:pStyle w:val="MdCode"/>
+        <w:pBdr>
+          <w:bottom w:val="single" w:color="E1E4E8" w:sz="1" w:space="8"/>
+          <w:left w:val="single" w:color="E1E4E8" w:sz="1" w:space="8"/>
+          <w:right w:val="single" w:color="E1E4E8" w:sz="1" w:space="8"/>
+        </w:pBdr>
+        <w:shd w:fill="F6F8FA"/>
+        <w:spacing w:before="0" w:after="120" w:line="276"/>
+        <w:ind w:left="360"/>
+      </w:pPr>
+      <w:r>
+        <w:rPr>
+          <w:b w:val="false"/>
+          <w:bCs w:val="false"/>
+          <w:i w:val="false"/>
+          <w:iCs w:val="false"/>
+          <w:color w:val="D73A49"/>
+          <w:sz w:val="20"/>
+          <w:szCs w:val="20"/>
+          <w:rFonts w:ascii="Cascadia Code, Consolas, Courier New" w:cs="Cascadia Code, Consolas, Courier New" w:eastAsia="Cascadia Code, Consolas, Courier New" w:hAnsi="Cascadia Code, Consolas, Courier New"/>
+        </w:rPr>
+        <w:t xml:space="preserve">export</w:t>
+      </w:r>
+      <w:r>
+        <w:rPr>
+          <w:b w:val="false"/>
+          <w:bCs w:val="false"/>
+          <w:i w:val="false"/>
+          <w:iCs w:val="false"/>
+          <w:color w:val="24292E"/>
+          <w:sz w:val="20"/>
+          <w:szCs w:val="20"/>
+          <w:rFonts w:ascii="Cascadia Code, Consolas, Courier New" w:cs="Cascadia Code, Consolas, Courier New" w:eastAsia="Cascadia Code, Consolas, Courier New" w:hAnsi="Cascadia Code, Consolas, Courier New"/>
+        </w:rPr>
+        <w:t xml:space="preserve">  $initHighlight;</w:t>
       </w:r>
     </w:p>
     <w:p>

</xml_diff>

<commit_message>
feat(render): enhance markdown rendering with improved styling
- update list rendering to use consistent numbering references
- refactor table rendering with modern styling and borders
- add zebra striping and improved cell margins for tables
- adjust header and cell text styles for better readability
</commit_message>
<xml_diff>
--- a/tests/markdown.docx
+++ b/tests/markdown.docx
@@ -466,11 +466,10 @@
     </w:p>
     <w:p>
       <w:pPr>
-        <w:pStyle w:val="ListParagraph"/>
         <w:pStyle w:val="MdListItem"/>
         <w:numPr>
           <w:ilvl w:val="2"/>
-          <w:numId w:val="1"/>
+          <w:numId w:val="3"/>
         </w:numPr>
       </w:pPr>
       <w:r>
@@ -479,11 +478,10 @@
     </w:p>
     <w:p>
       <w:pPr>
-        <w:pStyle w:val="ListParagraph"/>
         <w:pStyle w:val="MdListItem"/>
         <w:numPr>
           <w:ilvl w:val="3"/>
-          <w:numId w:val="1"/>
+          <w:numId w:val="3"/>
         </w:numPr>
       </w:pPr>
       <w:r>
@@ -492,11 +490,10 @@
     </w:p>
     <w:p>
       <w:pPr>
-        <w:pStyle w:val="ListParagraph"/>
         <w:pStyle w:val="MdListItem"/>
         <w:numPr>
           <w:ilvl w:val="3"/>
-          <w:numId w:val="1"/>
+          <w:numId w:val="3"/>
         </w:numPr>
       </w:pPr>
       <w:r>
@@ -529,11 +526,10 @@
     </w:p>
     <w:p>
       <w:pPr>
-        <w:pStyle w:val="ListParagraph"/>
         <w:pStyle w:val="MdListItem"/>
         <w:numPr>
           <w:ilvl w:val="1"/>
-          <w:numId w:val="1"/>
+          <w:numId w:val="3"/>
         </w:numPr>
       </w:pPr>
       <w:r>
@@ -542,11 +538,10 @@
     </w:p>
     <w:p>
       <w:pPr>
-        <w:pStyle w:val="ListParagraph"/>
         <w:pStyle w:val="MdListItem"/>
         <w:numPr>
           <w:ilvl w:val="1"/>
-          <w:numId w:val="1"/>
+          <w:numId w:val="3"/>
         </w:numPr>
       </w:pPr>
       <w:r>
@@ -555,11 +550,10 @@
     </w:p>
     <w:p>
       <w:pPr>
-        <w:pStyle w:val="ListParagraph"/>
         <w:pStyle w:val="MdListItem"/>
         <w:numPr>
           <w:ilvl w:val="2"/>
-          <w:numId w:val="1"/>
+          <w:numId w:val="3"/>
         </w:numPr>
       </w:pPr>
       <w:r>
@@ -620,11 +614,10 @@
     </w:p>
     <w:p>
       <w:pPr>
-        <w:pStyle w:val="ListParagraph"/>
         <w:pStyle w:val="MdListItem"/>
         <w:numPr>
           <w:ilvl w:val="0"/>
-          <w:numId w:val="1"/>
+          <w:numId w:val="3"/>
         </w:numPr>
       </w:pPr>
       <w:r>
@@ -633,11 +626,10 @@
     </w:p>
     <w:p>
       <w:pPr>
-        <w:pStyle w:val="ListParagraph"/>
         <w:pStyle w:val="MdListItem"/>
         <w:numPr>
           <w:ilvl w:val="0"/>
-          <w:numId w:val="1"/>
+          <w:numId w:val="3"/>
         </w:numPr>
       </w:pPr>
       <w:r>
@@ -646,11 +638,10 @@
     </w:p>
     <w:p>
       <w:pPr>
-        <w:pStyle w:val="ListParagraph"/>
         <w:pStyle w:val="MdListItem"/>
         <w:numPr>
           <w:ilvl w:val="0"/>
-          <w:numId w:val="1"/>
+          <w:numId w:val="3"/>
         </w:numPr>
       </w:pPr>
       <w:r>
@@ -677,11 +668,10 @@
     </w:p>
     <w:p>
       <w:pPr>
-        <w:pStyle w:val="ListParagraph"/>
         <w:pStyle w:val="MdListItem"/>
         <w:numPr>
           <w:ilvl w:val="0"/>
-          <w:numId w:val="1"/>
+          <w:numId w:val="3"/>
         </w:numPr>
       </w:pPr>
       <w:r>
@@ -717,11 +707,10 @@
     </w:p>
     <w:p>
       <w:pPr>
-        <w:pStyle w:val="ListParagraph"/>
         <w:pStyle w:val="MdListItem"/>
         <w:numPr>
           <w:ilvl w:val="0"/>
-          <w:numId w:val="1"/>
+          <w:numId w:val="3"/>
         </w:numPr>
       </w:pPr>
       <w:r>
@@ -730,11 +719,10 @@
     </w:p>
     <w:p>
       <w:pPr>
-        <w:pStyle w:val="ListParagraph"/>
         <w:pStyle w:val="MdListItem"/>
         <w:numPr>
           <w:ilvl w:val="1"/>
-          <w:numId w:val="1"/>
+          <w:numId w:val="3"/>
         </w:numPr>
       </w:pPr>
       <w:r>
@@ -743,11 +731,10 @@
     </w:p>
     <w:p>
       <w:pPr>
-        <w:pStyle w:val="ListParagraph"/>
         <w:pStyle w:val="MdListItem"/>
         <w:numPr>
           <w:ilvl w:val="2"/>
-          <w:numId w:val="1"/>
+          <w:numId w:val="3"/>
         </w:numPr>
       </w:pPr>
       <w:r>
@@ -756,11 +743,10 @@
     </w:p>
     <w:p>
       <w:pPr>
-        <w:pStyle w:val="ListParagraph"/>
         <w:pStyle w:val="MdListItem"/>
         <w:numPr>
           <w:ilvl w:val="2"/>
-          <w:numId w:val="1"/>
+          <w:numId w:val="3"/>
         </w:numPr>
       </w:pPr>
       <w:r>
@@ -769,11 +755,10 @@
     </w:p>
     <w:p>
       <w:pPr>
-        <w:pStyle w:val="ListParagraph"/>
         <w:pStyle w:val="MdListItem"/>
         <w:numPr>
           <w:ilvl w:val="2"/>
-          <w:numId w:val="1"/>
+          <w:numId w:val="3"/>
         </w:numPr>
       </w:pPr>
       <w:r>
@@ -782,11 +767,10 @@
     </w:p>
     <w:p>
       <w:pPr>
-        <w:pStyle w:val="ListParagraph"/>
         <w:pStyle w:val="MdListItem"/>
         <w:numPr>
           <w:ilvl w:val="0"/>
-          <w:numId w:val="1"/>
+          <w:numId w:val="3"/>
         </w:numPr>
       </w:pPr>
       <w:r>
@@ -822,11 +806,10 @@
     </w:p>
     <w:p>
       <w:pPr>
-        <w:pStyle w:val="ListParagraph"/>
         <w:pStyle w:val="MdListItem"/>
         <w:numPr>
           <w:ilvl w:val="0"/>
-          <w:numId w:val="1"/>
+          <w:numId w:val="3"/>
         </w:numPr>
       </w:pPr>
       <w:sdt>
@@ -849,11 +832,10 @@
     </w:p>
     <w:p>
       <w:pPr>
-        <w:pStyle w:val="ListParagraph"/>
         <w:pStyle w:val="MdListItem"/>
         <w:numPr>
           <w:ilvl w:val="0"/>
-          <w:numId w:val="1"/>
+          <w:numId w:val="3"/>
         </w:numPr>
       </w:pPr>
       <w:sdt>
@@ -876,11 +858,10 @@
     </w:p>
     <w:p>
       <w:pPr>
-        <w:pStyle w:val="ListParagraph"/>
         <w:pStyle w:val="MdListItem"/>
         <w:numPr>
           <w:ilvl w:val="0"/>
-          <w:numId w:val="1"/>
+          <w:numId w:val="3"/>
         </w:numPr>
       </w:pPr>
       <w:sdt>
@@ -903,11 +884,10 @@
     </w:p>
     <w:p>
       <w:pPr>
-        <w:pStyle w:val="ListParagraph"/>
         <w:pStyle w:val="MdListItem"/>
         <w:numPr>
           <w:ilvl w:val="0"/>
-          <w:numId w:val="1"/>
+          <w:numId w:val="3"/>
         </w:numPr>
       </w:pPr>
       <w:sdt>
@@ -927,7 +907,7 @@
       <w:r>
         <w:t xml:space="preserve">@mentions, #refs, </w:t>
       </w:r>
-      <w:hyperlink w:history="1" r:id="rIdrusgggii5wuigfgj9fuk-">
+      <w:hyperlink w:history="1" r:id="rIdllzneirau9gcrowt_jhrs">
         <w:r>
           <w:rPr>
             <w:rStyle w:val="MdLink"/>
@@ -970,11 +950,10 @@
     </w:p>
     <w:p>
       <w:pPr>
-        <w:pStyle w:val="ListParagraph"/>
         <w:pStyle w:val="MdListItem"/>
         <w:numPr>
           <w:ilvl w:val="0"/>
-          <w:numId w:val="1"/>
+          <w:numId w:val="3"/>
         </w:numPr>
       </w:pPr>
       <w:sdt>
@@ -997,11 +976,10 @@
     </w:p>
     <w:p>
       <w:pPr>
-        <w:pStyle w:val="ListParagraph"/>
         <w:pStyle w:val="MdListItem"/>
         <w:numPr>
           <w:ilvl w:val="0"/>
-          <w:numId w:val="1"/>
+          <w:numId w:val="3"/>
         </w:numPr>
       </w:pPr>
       <w:sdt>
@@ -1024,11 +1002,10 @@
     </w:p>
     <w:p>
       <w:pPr>
-        <w:pStyle w:val="ListParagraph"/>
         <w:pStyle w:val="MdListItem"/>
         <w:numPr>
           <w:ilvl w:val="0"/>
-          <w:numId w:val="1"/>
+          <w:numId w:val="3"/>
         </w:numPr>
       </w:pPr>
       <w:sdt>
@@ -1152,7 +1129,7 @@
       <w:pPr>
         <w:pStyle w:val="MdParagraph"/>
       </w:pPr>
-      <w:hyperlink w:history="1" r:id="rIdw4y-8h2q_nhhu9nnubtqx">
+      <w:hyperlink w:history="1" r:id="rIdpq3qx11r33hqfj9apbjo5">
         <w:r>
           <w:rPr>
             <w:rStyle w:val="MdLink"/>
@@ -1170,7 +1147,7 @@
       <w:pPr>
         <w:pStyle w:val="MdParagraph"/>
       </w:pPr>
-      <w:hyperlink w:history="1" r:id="rIdlkkqtnxvhfhzlieumjzyd">
+      <w:hyperlink w:history="1" r:id="rIds4p1_49ctsaij1lm-dtf_">
         <w:r>
           <w:rPr>
             <w:rStyle w:val="MdLink"/>
@@ -1188,7 +1165,7 @@
       <w:pPr>
         <w:pStyle w:val="MdParagraph"/>
       </w:pPr>
-      <w:hyperlink w:history="1" r:id="rIduinyex8vtpvdrzfkblapb">
+      <w:hyperlink w:history="1" r:id="rId0_iasqgp596xammhkuuq1">
         <w:r>
           <w:rPr>
             <w:rStyle w:val="MdLink"/>
@@ -1206,7 +1183,7 @@
       <w:pPr>
         <w:pStyle w:val="MdParagraph"/>
       </w:pPr>
-      <w:hyperlink w:history="1" r:id="rIdsrynok4ejjxqq6-tpzaqx">
+      <w:hyperlink w:history="1" r:id="rIdsrgeacpjjrm06w-muhp2h">
         <w:r>
           <w:rPr>
             <w:rStyle w:val="MdLink"/>
@@ -1224,7 +1201,7 @@
       <w:pPr>
         <w:pStyle w:val="MdParagraph"/>
       </w:pPr>
-      <w:hyperlink w:history="1" r:id="rIdahtrvy0mr7jdesdbegrnp">
+      <w:hyperlink w:history="1" r:id="rIdugljcibh_n3394arokknr">
         <w:r>
           <w:rPr>
             <w:rStyle w:val="MdLink"/>
@@ -1245,7 +1222,7 @@
       <w:r>
         <w:t xml:space="preserve">Or leave it empty and use the </w:t>
       </w:r>
-      <w:hyperlink w:history="1" r:id="rIdbii-kd8hodokoshzzfpd-">
+      <w:hyperlink w:history="1" r:id="rIdepgk7b97iy5yosqllw4xb">
         <w:r>
           <w:rPr>
             <w:rStyle w:val="MdLink"/>
@@ -1270,7 +1247,7 @@
         <w:t xml:space="preserve">URLs and URLs in angle brackets will automatically get turned into links.
 </w:t>
       </w:r>
-      <w:hyperlink w:history="1" r:id="rIdvlebe-g09sdoqliuehsnp">
+      <w:hyperlink w:history="1" r:id="rIdd_qpggahygghgcxxxr2yc">
         <w:r>
           <w:rPr>
             <w:rStyle w:val="MdLink"/>
@@ -1281,7 +1258,7 @@
       <w:r>
         <w:t xml:space="preserve"> or </w:t>
       </w:r>
-      <w:hyperlink w:history="1" r:id="rId-urvzdq-80bhi_osrj4c7">
+      <w:hyperlink w:history="1" r:id="rIdobcxcu0_gft15fkjvqliz">
         <w:r>
           <w:rPr>
             <w:rStyle w:val="MdLink"/>
@@ -1646,7 +1623,7 @@
         <w:pStyle w:val="Heading1"/>
         <w:pStyle w:val="MdHeading1"/>
       </w:pPr>
-      <w:hyperlink w:history="1" r:id="rIde-xvf26wq1a6p5_5jpu-k">
+      <w:hyperlink w:history="1" r:id="rIdvaa02mn3pytwzw42djlks">
         <w:r>
           <w:rPr>
             <w:rStyle w:val="MdLink"/>
@@ -4077,12 +4054,12 @@
         <w:tblStyle w:val="MdTable"/>
         <w:tblW w:type="pct" w:w="100%"/>
         <w:tblBorders>
-          <w:top w:val="single" w:color="auto" w:sz="4"/>
-          <w:left w:val="single" w:color="auto" w:sz="4"/>
-          <w:bottom w:val="single" w:color="auto" w:sz="4"/>
-          <w:right w:val="single" w:color="auto" w:sz="4"/>
-          <w:insideH w:val="single" w:color="auto" w:sz="4"/>
-          <w:insideV w:val="single" w:color="auto" w:sz="4"/>
+          <w:top w:val="single" w:color="E1E4E8" w:sz="4"/>
+          <w:left w:val="none"/>
+          <w:bottom w:val="single" w:color="E1E4E8" w:sz="4"/>
+          <w:right w:val="none"/>
+          <w:insideH w:val="single" w:color="E1E4E8" w:sz="2"/>
+          <w:insideV w:val="single" w:color="F6F8FA" w:sz="2"/>
         </w:tblBorders>
       </w:tblPr>
       <w:tblGrid>
@@ -4094,10 +4071,20 @@
         <w:trPr>
           <w:cantSplit/>
           <w:tblHeader/>
+          <w:trHeight w:val="720" w:hRule="atLeast"/>
         </w:trPr>
         <w:tc>
           <w:tcPr>
-            <w:shd w:fill="F1F2F1"/>
+            <w:tcBorders>
+              <w:left w:val="none"/>
+            </w:tcBorders>
+            <w:shd w:fill="F6F8FA"/>
+            <w:tcMar>
+              <w:top w:type="dxa" w:w="100"/>
+              <w:left w:type="dxa" w:w="120"/>
+              <w:bottom w:type="dxa" w:w="100"/>
+              <w:right w:type="dxa" w:w="120"/>
+            </w:tcMar>
             <w:vAlign w:val="center"/>
           </w:tcPr>
           <w:p>
@@ -4111,7 +4098,13 @@
         </w:tc>
         <w:tc>
           <w:tcPr>
-            <w:shd w:fill="F1F2F1"/>
+            <w:shd w:fill="F6F8FA"/>
+            <w:tcMar>
+              <w:top w:type="dxa" w:w="100"/>
+              <w:left w:type="dxa" w:w="120"/>
+              <w:bottom w:type="dxa" w:w="100"/>
+              <w:right w:type="dxa" w:w="120"/>
+            </w:tcMar>
             <w:vAlign w:val="center"/>
           </w:tcPr>
           <w:p>
@@ -4126,7 +4119,16 @@
         </w:tc>
         <w:tc>
           <w:tcPr>
-            <w:shd w:fill="F1F2F1"/>
+            <w:tcBorders>
+              <w:right w:val="none"/>
+            </w:tcBorders>
+            <w:shd w:fill="F6F8FA"/>
+            <w:tcMar>
+              <w:top w:type="dxa" w:w="100"/>
+              <w:left w:type="dxa" w:w="120"/>
+              <w:bottom w:type="dxa" w:w="100"/>
+              <w:right w:type="dxa" w:w="120"/>
+            </w:tcMar>
             <w:vAlign w:val="center"/>
           </w:tcPr>
           <w:p>
@@ -4143,9 +4145,19 @@
       <w:tr>
         <w:trPr>
           <w:cantSplit/>
+          <w:trHeight w:val="576" w:hRule="atLeast"/>
         </w:trPr>
         <w:tc>
           <w:tcPr>
+            <w:tcBorders>
+              <w:left w:val="none"/>
+            </w:tcBorders>
+            <w:tcMar>
+              <w:top w:type="dxa" w:w="80"/>
+              <w:left w:type="dxa" w:w="120"/>
+              <w:bottom w:type="dxa" w:w="80"/>
+              <w:right w:type="dxa" w:w="120"/>
+            </w:tcMar>
             <w:vAlign w:val="center"/>
           </w:tcPr>
           <w:p>
@@ -4159,6 +4171,12 @@
         </w:tc>
         <w:tc>
           <w:tcPr>
+            <w:tcMar>
+              <w:top w:type="dxa" w:w="80"/>
+              <w:left w:type="dxa" w:w="120"/>
+              <w:bottom w:type="dxa" w:w="80"/>
+              <w:right w:type="dxa" w:w="120"/>
+            </w:tcMar>
             <w:vAlign w:val="center"/>
           </w:tcPr>
           <w:p>
@@ -4173,6 +4191,15 @@
         </w:tc>
         <w:tc>
           <w:tcPr>
+            <w:tcBorders>
+              <w:right w:val="none"/>
+            </w:tcBorders>
+            <w:tcMar>
+              <w:top w:type="dxa" w:w="80"/>
+              <w:left w:type="dxa" w:w="120"/>
+              <w:bottom w:type="dxa" w:w="80"/>
+              <w:right w:type="dxa" w:w="120"/>
+            </w:tcMar>
             <w:vAlign w:val="center"/>
           </w:tcPr>
           <w:p>
@@ -4189,9 +4216,20 @@
       <w:tr>
         <w:trPr>
           <w:cantSplit/>
+          <w:trHeight w:val="576" w:hRule="atLeast"/>
         </w:trPr>
         <w:tc>
           <w:tcPr>
+            <w:tcBorders>
+              <w:left w:val="none"/>
+            </w:tcBorders>
+            <w:shd w:fill="FAFBFC"/>
+            <w:tcMar>
+              <w:top w:type="dxa" w:w="80"/>
+              <w:left w:type="dxa" w:w="120"/>
+              <w:bottom w:type="dxa" w:w="80"/>
+              <w:right w:type="dxa" w:w="120"/>
+            </w:tcMar>
             <w:vAlign w:val="center"/>
           </w:tcPr>
           <w:p>
@@ -4205,6 +4243,13 @@
         </w:tc>
         <w:tc>
           <w:tcPr>
+            <w:shd w:fill="FAFBFC"/>
+            <w:tcMar>
+              <w:top w:type="dxa" w:w="80"/>
+              <w:left w:type="dxa" w:w="120"/>
+              <w:bottom w:type="dxa" w:w="80"/>
+              <w:right w:type="dxa" w:w="120"/>
+            </w:tcMar>
             <w:vAlign w:val="center"/>
           </w:tcPr>
           <w:p>
@@ -4219,6 +4264,16 @@
         </w:tc>
         <w:tc>
           <w:tcPr>
+            <w:tcBorders>
+              <w:right w:val="none"/>
+            </w:tcBorders>
+            <w:shd w:fill="FAFBFC"/>
+            <w:tcMar>
+              <w:top w:type="dxa" w:w="80"/>
+              <w:left w:type="dxa" w:w="120"/>
+              <w:bottom w:type="dxa" w:w="80"/>
+              <w:right w:type="dxa" w:w="120"/>
+            </w:tcMar>
             <w:vAlign w:val="center"/>
           </w:tcPr>
           <w:p>
@@ -4235,9 +4290,20 @@
       <w:tr>
         <w:trPr>
           <w:cantSplit/>
+          <w:trHeight w:val="576" w:hRule="atLeast"/>
         </w:trPr>
         <w:tc>
           <w:tcPr>
+            <w:tcBorders>
+              <w:left w:val="none"/>
+              <w:bottom w:val="single" w:color="E1E4E8" w:sz="4"/>
+            </w:tcBorders>
+            <w:tcMar>
+              <w:top w:type="dxa" w:w="80"/>
+              <w:left w:type="dxa" w:w="120"/>
+              <w:bottom w:type="dxa" w:w="80"/>
+              <w:right w:type="dxa" w:w="120"/>
+            </w:tcMar>
             <w:vAlign w:val="center"/>
           </w:tcPr>
           <w:p>
@@ -4251,6 +4317,15 @@
         </w:tc>
         <w:tc>
           <w:tcPr>
+            <w:tcBorders>
+              <w:bottom w:val="single" w:color="E1E4E8" w:sz="4"/>
+            </w:tcBorders>
+            <w:tcMar>
+              <w:top w:type="dxa" w:w="80"/>
+              <w:left w:type="dxa" w:w="120"/>
+              <w:bottom w:type="dxa" w:w="80"/>
+              <w:right w:type="dxa" w:w="120"/>
+            </w:tcMar>
             <w:vAlign w:val="center"/>
           </w:tcPr>
           <w:p>
@@ -4265,6 +4340,16 @@
         </w:tc>
         <w:tc>
           <w:tcPr>
+            <w:tcBorders>
+              <w:bottom w:val="single" w:color="E1E4E8" w:sz="4"/>
+              <w:right w:val="none"/>
+            </w:tcBorders>
+            <w:tcMar>
+              <w:top w:type="dxa" w:w="80"/>
+              <w:left w:type="dxa" w:w="120"/>
+              <w:bottom w:type="dxa" w:w="80"/>
+              <w:right w:type="dxa" w:w="120"/>
+            </w:tcMar>
             <w:vAlign w:val="center"/>
           </w:tcPr>
           <w:p>
@@ -4305,12 +4390,12 @@
         <w:tblStyle w:val="MdTable"/>
         <w:tblW w:type="pct" w:w="100%"/>
         <w:tblBorders>
-          <w:top w:val="single" w:color="auto" w:sz="4"/>
-          <w:left w:val="single" w:color="auto" w:sz="4"/>
-          <w:bottom w:val="single" w:color="auto" w:sz="4"/>
-          <w:right w:val="single" w:color="auto" w:sz="4"/>
-          <w:insideH w:val="single" w:color="auto" w:sz="4"/>
-          <w:insideV w:val="single" w:color="auto" w:sz="4"/>
+          <w:top w:val="single" w:color="E1E4E8" w:sz="4"/>
+          <w:left w:val="none"/>
+          <w:bottom w:val="single" w:color="E1E4E8" w:sz="4"/>
+          <w:right w:val="none"/>
+          <w:insideH w:val="single" w:color="E1E4E8" w:sz="2"/>
+          <w:insideV w:val="single" w:color="F6F8FA" w:sz="2"/>
         </w:tblBorders>
       </w:tblPr>
       <w:tblGrid>
@@ -4322,10 +4407,20 @@
         <w:trPr>
           <w:cantSplit/>
           <w:tblHeader/>
+          <w:trHeight w:val="720" w:hRule="atLeast"/>
         </w:trPr>
         <w:tc>
           <w:tcPr>
-            <w:shd w:fill="F1F2F1"/>
+            <w:tcBorders>
+              <w:left w:val="none"/>
+            </w:tcBorders>
+            <w:shd w:fill="F6F8FA"/>
+            <w:tcMar>
+              <w:top w:type="dxa" w:w="100"/>
+              <w:left w:type="dxa" w:w="120"/>
+              <w:bottom w:type="dxa" w:w="100"/>
+              <w:right w:type="dxa" w:w="120"/>
+            </w:tcMar>
             <w:vAlign w:val="center"/>
           </w:tcPr>
           <w:p>
@@ -4339,7 +4434,13 @@
         </w:tc>
         <w:tc>
           <w:tcPr>
-            <w:shd w:fill="F1F2F1"/>
+            <w:shd w:fill="F6F8FA"/>
+            <w:tcMar>
+              <w:top w:type="dxa" w:w="100"/>
+              <w:left w:type="dxa" w:w="120"/>
+              <w:bottom w:type="dxa" w:w="100"/>
+              <w:right w:type="dxa" w:w="120"/>
+            </w:tcMar>
             <w:vAlign w:val="center"/>
           </w:tcPr>
           <w:p>
@@ -4353,7 +4454,16 @@
         </w:tc>
         <w:tc>
           <w:tcPr>
-            <w:shd w:fill="F1F2F1"/>
+            <w:tcBorders>
+              <w:right w:val="none"/>
+            </w:tcBorders>
+            <w:shd w:fill="F6F8FA"/>
+            <w:tcMar>
+              <w:top w:type="dxa" w:w="100"/>
+              <w:left w:type="dxa" w:w="120"/>
+              <w:bottom w:type="dxa" w:w="100"/>
+              <w:right w:type="dxa" w:w="120"/>
+            </w:tcMar>
             <w:vAlign w:val="center"/>
           </w:tcPr>
           <w:p>
@@ -4369,9 +4479,19 @@
       <w:tr>
         <w:trPr>
           <w:cantSplit/>
+          <w:trHeight w:val="576" w:hRule="atLeast"/>
         </w:trPr>
         <w:tc>
           <w:tcPr>
+            <w:tcBorders>
+              <w:left w:val="none"/>
+            </w:tcBorders>
+            <w:tcMar>
+              <w:top w:type="dxa" w:w="80"/>
+              <w:left w:type="dxa" w:w="120"/>
+              <w:bottom w:type="dxa" w:w="80"/>
+              <w:right w:type="dxa" w:w="120"/>
+            </w:tcMar>
             <w:vAlign w:val="center"/>
           </w:tcPr>
           <w:p>
@@ -4390,6 +4510,12 @@
         </w:tc>
         <w:tc>
           <w:tcPr>
+            <w:tcMar>
+              <w:top w:type="dxa" w:w="80"/>
+              <w:left w:type="dxa" w:w="120"/>
+              <w:bottom w:type="dxa" w:w="80"/>
+              <w:right w:type="dxa" w:w="120"/>
+            </w:tcMar>
             <w:vAlign w:val="center"/>
           </w:tcPr>
           <w:p>
@@ -4407,6 +4533,15 @@
         </w:tc>
         <w:tc>
           <w:tcPr>
+            <w:tcBorders>
+              <w:right w:val="none"/>
+            </w:tcBorders>
+            <w:tcMar>
+              <w:top w:type="dxa" w:w="80"/>
+              <w:left w:type="dxa" w:w="120"/>
+              <w:bottom w:type="dxa" w:w="80"/>
+              <w:right w:type="dxa" w:w="120"/>
+            </w:tcMar>
             <w:vAlign w:val="center"/>
           </w:tcPr>
           <w:p>
@@ -4427,9 +4562,21 @@
       <w:tr>
         <w:trPr>
           <w:cantSplit/>
+          <w:trHeight w:val="576" w:hRule="atLeast"/>
         </w:trPr>
         <w:tc>
           <w:tcPr>
+            <w:tcBorders>
+              <w:left w:val="none"/>
+              <w:bottom w:val="single" w:color="E1E4E8" w:sz="4"/>
+            </w:tcBorders>
+            <w:shd w:fill="FAFBFC"/>
+            <w:tcMar>
+              <w:top w:type="dxa" w:w="80"/>
+              <w:left w:type="dxa" w:w="120"/>
+              <w:bottom w:type="dxa" w:w="80"/>
+              <w:right w:type="dxa" w:w="120"/>
+            </w:tcMar>
             <w:vAlign w:val="center"/>
           </w:tcPr>
           <w:p>
@@ -4443,6 +4590,16 @@
         </w:tc>
         <w:tc>
           <w:tcPr>
+            <w:tcBorders>
+              <w:bottom w:val="single" w:color="E1E4E8" w:sz="4"/>
+            </w:tcBorders>
+            <w:shd w:fill="FAFBFC"/>
+            <w:tcMar>
+              <w:top w:type="dxa" w:w="80"/>
+              <w:left w:type="dxa" w:w="120"/>
+              <w:bottom w:type="dxa" w:w="80"/>
+              <w:right w:type="dxa" w:w="120"/>
+            </w:tcMar>
             <w:vAlign w:val="center"/>
           </w:tcPr>
           <w:p>
@@ -4456,6 +4613,17 @@
         </w:tc>
         <w:tc>
           <w:tcPr>
+            <w:tcBorders>
+              <w:bottom w:val="single" w:color="E1E4E8" w:sz="4"/>
+              <w:right w:val="none"/>
+            </w:tcBorders>
+            <w:shd w:fill="FAFBFC"/>
+            <w:tcMar>
+              <w:top w:type="dxa" w:w="80"/>
+              <w:left w:type="dxa" w:w="120"/>
+              <w:bottom w:type="dxa" w:w="80"/>
+              <w:right w:type="dxa" w:w="120"/>
+            </w:tcMar>
             <w:vAlign w:val="center"/>
           </w:tcPr>
           <w:p>
@@ -4487,12 +4655,12 @@
         <w:tblStyle w:val="MdTable"/>
         <w:tblW w:type="pct" w:w="100%"/>
         <w:tblBorders>
-          <w:top w:val="single" w:color="auto" w:sz="4"/>
-          <w:left w:val="single" w:color="auto" w:sz="4"/>
-          <w:bottom w:val="single" w:color="auto" w:sz="4"/>
-          <w:right w:val="single" w:color="auto" w:sz="4"/>
-          <w:insideH w:val="single" w:color="auto" w:sz="4"/>
-          <w:insideV w:val="single" w:color="auto" w:sz="4"/>
+          <w:top w:val="single" w:color="E1E4E8" w:sz="4"/>
+          <w:left w:val="none"/>
+          <w:bottom w:val="single" w:color="E1E4E8" w:sz="4"/>
+          <w:right w:val="none"/>
+          <w:insideH w:val="single" w:color="E1E4E8" w:sz="2"/>
+          <w:insideV w:val="single" w:color="F6F8FA" w:sz="2"/>
         </w:tblBorders>
       </w:tblPr>
       <w:tblGrid>
@@ -4503,10 +4671,20 @@
         <w:trPr>
           <w:cantSplit/>
           <w:tblHeader/>
+          <w:trHeight w:val="720" w:hRule="atLeast"/>
         </w:trPr>
         <w:tc>
           <w:tcPr>
-            <w:shd w:fill="F1F2F1"/>
+            <w:tcBorders>
+              <w:left w:val="none"/>
+            </w:tcBorders>
+            <w:shd w:fill="F6F8FA"/>
+            <w:tcMar>
+              <w:top w:type="dxa" w:w="100"/>
+              <w:left w:type="dxa" w:w="120"/>
+              <w:bottom w:type="dxa" w:w="100"/>
+              <w:right w:type="dxa" w:w="120"/>
+            </w:tcMar>
             <w:vAlign w:val="center"/>
           </w:tcPr>
           <w:p>
@@ -4520,7 +4698,16 @@
         </w:tc>
         <w:tc>
           <w:tcPr>
-            <w:shd w:fill="F1F2F1"/>
+            <w:tcBorders>
+              <w:right w:val="none"/>
+            </w:tcBorders>
+            <w:shd w:fill="F6F8FA"/>
+            <w:tcMar>
+              <w:top w:type="dxa" w:w="100"/>
+              <w:left w:type="dxa" w:w="120"/>
+              <w:bottom w:type="dxa" w:w="100"/>
+              <w:right w:type="dxa" w:w="120"/>
+            </w:tcMar>
             <w:vAlign w:val="center"/>
           </w:tcPr>
           <w:p>
@@ -4536,9 +4723,19 @@
       <w:tr>
         <w:trPr>
           <w:cantSplit/>
+          <w:trHeight w:val="576" w:hRule="atLeast"/>
         </w:trPr>
         <w:tc>
           <w:tcPr>
+            <w:tcBorders>
+              <w:left w:val="none"/>
+            </w:tcBorders>
+            <w:tcMar>
+              <w:top w:type="dxa" w:w="80"/>
+              <w:left w:type="dxa" w:w="120"/>
+              <w:bottom w:type="dxa" w:w="80"/>
+              <w:right w:type="dxa" w:w="120"/>
+            </w:tcMar>
             <w:vAlign w:val="center"/>
           </w:tcPr>
           <w:p>
@@ -4552,6 +4749,15 @@
         </w:tc>
         <w:tc>
           <w:tcPr>
+            <w:tcBorders>
+              <w:right w:val="none"/>
+            </w:tcBorders>
+            <w:tcMar>
+              <w:top w:type="dxa" w:w="80"/>
+              <w:left w:type="dxa" w:w="120"/>
+              <w:bottom w:type="dxa" w:w="80"/>
+              <w:right w:type="dxa" w:w="120"/>
+            </w:tcMar>
             <w:vAlign w:val="center"/>
           </w:tcPr>
           <w:p>
@@ -4567,9 +4773,21 @@
       <w:tr>
         <w:trPr>
           <w:cantSplit/>
+          <w:trHeight w:val="576" w:hRule="atLeast"/>
         </w:trPr>
         <w:tc>
           <w:tcPr>
+            <w:tcBorders>
+              <w:left w:val="none"/>
+              <w:bottom w:val="single" w:color="E1E4E8" w:sz="4"/>
+            </w:tcBorders>
+            <w:shd w:fill="FAFBFC"/>
+            <w:tcMar>
+              <w:top w:type="dxa" w:w="80"/>
+              <w:left w:type="dxa" w:w="120"/>
+              <w:bottom w:type="dxa" w:w="80"/>
+              <w:right w:type="dxa" w:w="120"/>
+            </w:tcMar>
             <w:vAlign w:val="center"/>
           </w:tcPr>
           <w:p>
@@ -4583,6 +4801,17 @@
         </w:tc>
         <w:tc>
           <w:tcPr>
+            <w:tcBorders>
+              <w:bottom w:val="single" w:color="E1E4E8" w:sz="4"/>
+              <w:right w:val="none"/>
+            </w:tcBorders>
+            <w:shd w:fill="FAFBFC"/>
+            <w:tcMar>
+              <w:top w:type="dxa" w:w="80"/>
+              <w:left w:type="dxa" w:w="120"/>
+              <w:bottom w:type="dxa" w:w="80"/>
+              <w:right w:type="dxa" w:w="120"/>
+            </w:tcMar>
             <w:vAlign w:val="center"/>
           </w:tcPr>
           <w:p>
@@ -4614,12 +4843,12 @@
         <w:tblStyle w:val="MdTable"/>
         <w:tblW w:type="pct" w:w="100%"/>
         <w:tblBorders>
-          <w:top w:val="single" w:color="auto" w:sz="4"/>
-          <w:left w:val="single" w:color="auto" w:sz="4"/>
-          <w:bottom w:val="single" w:color="auto" w:sz="4"/>
-          <w:right w:val="single" w:color="auto" w:sz="4"/>
-          <w:insideH w:val="single" w:color="auto" w:sz="4"/>
-          <w:insideV w:val="single" w:color="auto" w:sz="4"/>
+          <w:top w:val="single" w:color="E1E4E8" w:sz="4"/>
+          <w:left w:val="none"/>
+          <w:bottom w:val="single" w:color="E1E4E8" w:sz="4"/>
+          <w:right w:val="none"/>
+          <w:insideH w:val="single" w:color="E1E4E8" w:sz="2"/>
+          <w:insideV w:val="single" w:color="F6F8FA" w:sz="2"/>
         </w:tblBorders>
       </w:tblPr>
       <w:tblGrid>
@@ -4630,10 +4859,20 @@
         <w:trPr>
           <w:cantSplit/>
           <w:tblHeader/>
+          <w:trHeight w:val="720" w:hRule="atLeast"/>
         </w:trPr>
         <w:tc>
           <w:tcPr>
-            <w:shd w:fill="F1F2F1"/>
+            <w:tcBorders>
+              <w:left w:val="none"/>
+            </w:tcBorders>
+            <w:shd w:fill="F6F8FA"/>
+            <w:tcMar>
+              <w:top w:type="dxa" w:w="100"/>
+              <w:left w:type="dxa" w:w="120"/>
+              <w:bottom w:type="dxa" w:w="100"/>
+              <w:right w:type="dxa" w:w="120"/>
+            </w:tcMar>
             <w:vAlign w:val="center"/>
           </w:tcPr>
           <w:p>
@@ -4647,7 +4886,16 @@
         </w:tc>
         <w:tc>
           <w:tcPr>
-            <w:shd w:fill="F1F2F1"/>
+            <w:tcBorders>
+              <w:right w:val="none"/>
+            </w:tcBorders>
+            <w:shd w:fill="F6F8FA"/>
+            <w:tcMar>
+              <w:top w:type="dxa" w:w="100"/>
+              <w:left w:type="dxa" w:w="120"/>
+              <w:bottom w:type="dxa" w:w="100"/>
+              <w:right w:type="dxa" w:w="120"/>
+            </w:tcMar>
             <w:vAlign w:val="center"/>
           </w:tcPr>
           <w:p>
@@ -4663,9 +4911,19 @@
       <w:tr>
         <w:trPr>
           <w:cantSplit/>
+          <w:trHeight w:val="576" w:hRule="atLeast"/>
         </w:trPr>
         <w:tc>
           <w:tcPr>
+            <w:tcBorders>
+              <w:left w:val="none"/>
+            </w:tcBorders>
+            <w:tcMar>
+              <w:top w:type="dxa" w:w="80"/>
+              <w:left w:type="dxa" w:w="120"/>
+              <w:bottom w:type="dxa" w:w="80"/>
+              <w:right w:type="dxa" w:w="120"/>
+            </w:tcMar>
             <w:vAlign w:val="center"/>
           </w:tcPr>
           <w:p>
@@ -4679,6 +4937,15 @@
         </w:tc>
         <w:tc>
           <w:tcPr>
+            <w:tcBorders>
+              <w:right w:val="none"/>
+            </w:tcBorders>
+            <w:tcMar>
+              <w:top w:type="dxa" w:w="80"/>
+              <w:left w:type="dxa" w:w="120"/>
+              <w:bottom w:type="dxa" w:w="80"/>
+              <w:right w:type="dxa" w:w="120"/>
+            </w:tcMar>
             <w:vAlign w:val="center"/>
           </w:tcPr>
           <w:p>
@@ -4694,9 +4961,21 @@
       <w:tr>
         <w:trPr>
           <w:cantSplit/>
+          <w:trHeight w:val="576" w:hRule="atLeast"/>
         </w:trPr>
         <w:tc>
           <w:tcPr>
+            <w:tcBorders>
+              <w:left w:val="none"/>
+              <w:bottom w:val="single" w:color="E1E4E8" w:sz="4"/>
+            </w:tcBorders>
+            <w:shd w:fill="FAFBFC"/>
+            <w:tcMar>
+              <w:top w:type="dxa" w:w="80"/>
+              <w:left w:type="dxa" w:w="120"/>
+              <w:bottom w:type="dxa" w:w="80"/>
+              <w:right w:type="dxa" w:w="120"/>
+            </w:tcMar>
             <w:vAlign w:val="center"/>
           </w:tcPr>
           <w:p>
@@ -4710,6 +4989,17 @@
         </w:tc>
         <w:tc>
           <w:tcPr>
+            <w:tcBorders>
+              <w:bottom w:val="single" w:color="E1E4E8" w:sz="4"/>
+              <w:right w:val="none"/>
+            </w:tcBorders>
+            <w:shd w:fill="FAFBFC"/>
+            <w:tcMar>
+              <w:top w:type="dxa" w:w="80"/>
+              <w:left w:type="dxa" w:w="120"/>
+              <w:bottom w:type="dxa" w:w="80"/>
+              <w:right w:type="dxa" w:w="120"/>
+            </w:tcMar>
             <w:vAlign w:val="center"/>
           </w:tcPr>
           <w:p>
@@ -4741,12 +5031,12 @@
         <w:tblStyle w:val="MdTable"/>
         <w:tblW w:type="pct" w:w="100%"/>
         <w:tblBorders>
-          <w:top w:val="single" w:color="auto" w:sz="4"/>
-          <w:left w:val="single" w:color="auto" w:sz="4"/>
-          <w:bottom w:val="single" w:color="auto" w:sz="4"/>
-          <w:right w:val="single" w:color="auto" w:sz="4"/>
-          <w:insideH w:val="single" w:color="auto" w:sz="4"/>
-          <w:insideV w:val="single" w:color="auto" w:sz="4"/>
+          <w:top w:val="single" w:color="E1E4E8" w:sz="4"/>
+          <w:left w:val="none"/>
+          <w:bottom w:val="single" w:color="E1E4E8" w:sz="4"/>
+          <w:right w:val="none"/>
+          <w:insideH w:val="single" w:color="E1E4E8" w:sz="2"/>
+          <w:insideV w:val="single" w:color="F6F8FA" w:sz="2"/>
         </w:tblBorders>
       </w:tblPr>
       <w:tblGrid>
@@ -4757,10 +5047,20 @@
         <w:trPr>
           <w:cantSplit/>
           <w:tblHeader/>
+          <w:trHeight w:val="720" w:hRule="atLeast"/>
         </w:trPr>
         <w:tc>
           <w:tcPr>
-            <w:shd w:fill="F1F2F1"/>
+            <w:tcBorders>
+              <w:left w:val="none"/>
+            </w:tcBorders>
+            <w:shd w:fill="F6F8FA"/>
+            <w:tcMar>
+              <w:top w:type="dxa" w:w="100"/>
+              <w:left w:type="dxa" w:w="120"/>
+              <w:bottom w:type="dxa" w:w="100"/>
+              <w:right w:type="dxa" w:w="120"/>
+            </w:tcMar>
             <w:vAlign w:val="center"/>
           </w:tcPr>
           <w:p>
@@ -4774,7 +5074,16 @@
         </w:tc>
         <w:tc>
           <w:tcPr>
-            <w:shd w:fill="F1F2F1"/>
+            <w:tcBorders>
+              <w:right w:val="none"/>
+            </w:tcBorders>
+            <w:shd w:fill="F6F8FA"/>
+            <w:tcMar>
+              <w:top w:type="dxa" w:w="100"/>
+              <w:left w:type="dxa" w:w="120"/>
+              <w:bottom w:type="dxa" w:w="100"/>
+              <w:right w:type="dxa" w:w="120"/>
+            </w:tcMar>
             <w:vAlign w:val="center"/>
           </w:tcPr>
           <w:p>
@@ -4790,9 +5099,19 @@
       <w:tr>
         <w:trPr>
           <w:cantSplit/>
+          <w:trHeight w:val="576" w:hRule="atLeast"/>
         </w:trPr>
         <w:tc>
           <w:tcPr>
+            <w:tcBorders>
+              <w:left w:val="none"/>
+            </w:tcBorders>
+            <w:tcMar>
+              <w:top w:type="dxa" w:w="80"/>
+              <w:left w:type="dxa" w:w="120"/>
+              <w:bottom w:type="dxa" w:w="80"/>
+              <w:right w:type="dxa" w:w="120"/>
+            </w:tcMar>
             <w:vAlign w:val="center"/>
           </w:tcPr>
           <w:p>
@@ -4810,6 +5129,15 @@
         </w:tc>
         <w:tc>
           <w:tcPr>
+            <w:tcBorders>
+              <w:right w:val="none"/>
+            </w:tcBorders>
+            <w:tcMar>
+              <w:top w:type="dxa" w:w="80"/>
+              <w:left w:type="dxa" w:w="120"/>
+              <w:bottom w:type="dxa" w:w="80"/>
+              <w:right w:type="dxa" w:w="120"/>
+            </w:tcMar>
             <w:vAlign w:val="center"/>
           </w:tcPr>
           <w:p>
@@ -4836,9 +5164,21 @@
       <w:tr>
         <w:trPr>
           <w:cantSplit/>
+          <w:trHeight w:val="576" w:hRule="atLeast"/>
         </w:trPr>
         <w:tc>
           <w:tcPr>
+            <w:tcBorders>
+              <w:left w:val="none"/>
+              <w:bottom w:val="single" w:color="E1E4E8" w:sz="4"/>
+            </w:tcBorders>
+            <w:shd w:fill="FAFBFC"/>
+            <w:tcMar>
+              <w:top w:type="dxa" w:w="80"/>
+              <w:left w:type="dxa" w:w="120"/>
+              <w:bottom w:type="dxa" w:w="80"/>
+              <w:right w:type="dxa" w:w="120"/>
+            </w:tcMar>
             <w:vAlign w:val="center"/>
           </w:tcPr>
           <w:p>
@@ -4856,6 +5196,17 @@
         </w:tc>
         <w:tc>
           <w:tcPr>
+            <w:tcBorders>
+              <w:bottom w:val="single" w:color="E1E4E8" w:sz="4"/>
+              <w:right w:val="none"/>
+            </w:tcBorders>
+            <w:shd w:fill="FAFBFC"/>
+            <w:tcMar>
+              <w:top w:type="dxa" w:w="80"/>
+              <w:left w:type="dxa" w:w="120"/>
+              <w:bottom w:type="dxa" w:w="80"/>
+              <w:right w:type="dxa" w:w="120"/>
+            </w:tcMar>
             <w:vAlign w:val="center"/>
           </w:tcPr>
           <w:p>
@@ -4898,12 +5249,12 @@
         <w:tblStyle w:val="MdTable"/>
         <w:tblW w:type="pct" w:w="100%"/>
         <w:tblBorders>
-          <w:top w:val="single" w:color="auto" w:sz="4"/>
-          <w:left w:val="single" w:color="auto" w:sz="4"/>
-          <w:bottom w:val="single" w:color="auto" w:sz="4"/>
-          <w:right w:val="single" w:color="auto" w:sz="4"/>
-          <w:insideH w:val="single" w:color="auto" w:sz="4"/>
-          <w:insideV w:val="single" w:color="auto" w:sz="4"/>
+          <w:top w:val="single" w:color="E1E4E8" w:sz="4"/>
+          <w:left w:val="none"/>
+          <w:bottom w:val="single" w:color="E1E4E8" w:sz="4"/>
+          <w:right w:val="none"/>
+          <w:insideH w:val="single" w:color="E1E4E8" w:sz="2"/>
+          <w:insideV w:val="single" w:color="F6F8FA" w:sz="2"/>
         </w:tblBorders>
       </w:tblPr>
       <w:tblGrid>
@@ -4915,10 +5266,20 @@
         <w:trPr>
           <w:cantSplit/>
           <w:tblHeader/>
+          <w:trHeight w:val="720" w:hRule="atLeast"/>
         </w:trPr>
         <w:tc>
           <w:tcPr>
-            <w:shd w:fill="F1F2F1"/>
+            <w:tcBorders>
+              <w:left w:val="none"/>
+            </w:tcBorders>
+            <w:shd w:fill="F6F8FA"/>
+            <w:tcMar>
+              <w:top w:type="dxa" w:w="100"/>
+              <w:left w:type="dxa" w:w="120"/>
+              <w:bottom w:type="dxa" w:w="100"/>
+              <w:right w:type="dxa" w:w="120"/>
+            </w:tcMar>
             <w:vAlign w:val="center"/>
           </w:tcPr>
           <w:p>
@@ -4933,7 +5294,13 @@
         </w:tc>
         <w:tc>
           <w:tcPr>
-            <w:shd w:fill="F1F2F1"/>
+            <w:shd w:fill="F6F8FA"/>
+            <w:tcMar>
+              <w:top w:type="dxa" w:w="100"/>
+              <w:left w:type="dxa" w:w="120"/>
+              <w:bottom w:type="dxa" w:w="100"/>
+              <w:right w:type="dxa" w:w="120"/>
+            </w:tcMar>
             <w:vAlign w:val="center"/>
           </w:tcPr>
           <w:p>
@@ -4948,7 +5315,16 @@
         </w:tc>
         <w:tc>
           <w:tcPr>
-            <w:shd w:fill="F1F2F1"/>
+            <w:tcBorders>
+              <w:right w:val="none"/>
+            </w:tcBorders>
+            <w:shd w:fill="F6F8FA"/>
+            <w:tcMar>
+              <w:top w:type="dxa" w:w="100"/>
+              <w:left w:type="dxa" w:w="120"/>
+              <w:bottom w:type="dxa" w:w="100"/>
+              <w:right w:type="dxa" w:w="120"/>
+            </w:tcMar>
             <w:vAlign w:val="center"/>
           </w:tcPr>
           <w:p>
@@ -4965,9 +5341,19 @@
       <w:tr>
         <w:trPr>
           <w:cantSplit/>
+          <w:trHeight w:val="576" w:hRule="atLeast"/>
         </w:trPr>
         <w:tc>
           <w:tcPr>
+            <w:tcBorders>
+              <w:left w:val="none"/>
+            </w:tcBorders>
+            <w:tcMar>
+              <w:top w:type="dxa" w:w="80"/>
+              <w:left w:type="dxa" w:w="120"/>
+              <w:bottom w:type="dxa" w:w="80"/>
+              <w:right w:type="dxa" w:w="120"/>
+            </w:tcMar>
             <w:vAlign w:val="center"/>
           </w:tcPr>
           <w:p>
@@ -4982,6 +5368,12 @@
         </w:tc>
         <w:tc>
           <w:tcPr>
+            <w:tcMar>
+              <w:top w:type="dxa" w:w="80"/>
+              <w:left w:type="dxa" w:w="120"/>
+              <w:bottom w:type="dxa" w:w="80"/>
+              <w:right w:type="dxa" w:w="120"/>
+            </w:tcMar>
             <w:vAlign w:val="center"/>
           </w:tcPr>
           <w:p>
@@ -4996,6 +5388,15 @@
         </w:tc>
         <w:tc>
           <w:tcPr>
+            <w:tcBorders>
+              <w:right w:val="none"/>
+            </w:tcBorders>
+            <w:tcMar>
+              <w:top w:type="dxa" w:w="80"/>
+              <w:left w:type="dxa" w:w="120"/>
+              <w:bottom w:type="dxa" w:w="80"/>
+              <w:right w:type="dxa" w:w="120"/>
+            </w:tcMar>
             <w:vAlign w:val="center"/>
           </w:tcPr>
           <w:p>
@@ -5012,9 +5413,21 @@
       <w:tr>
         <w:trPr>
           <w:cantSplit/>
+          <w:trHeight w:val="576" w:hRule="atLeast"/>
         </w:trPr>
         <w:tc>
           <w:tcPr>
+            <w:tcBorders>
+              <w:left w:val="none"/>
+              <w:bottom w:val="single" w:color="E1E4E8" w:sz="4"/>
+            </w:tcBorders>
+            <w:shd w:fill="FAFBFC"/>
+            <w:tcMar>
+              <w:top w:type="dxa" w:w="80"/>
+              <w:left w:type="dxa" w:w="120"/>
+              <w:bottom w:type="dxa" w:w="80"/>
+              <w:right w:type="dxa" w:w="120"/>
+            </w:tcMar>
             <w:vAlign w:val="center"/>
           </w:tcPr>
           <w:p>
@@ -5029,6 +5442,16 @@
         </w:tc>
         <w:tc>
           <w:tcPr>
+            <w:tcBorders>
+              <w:bottom w:val="single" w:color="E1E4E8" w:sz="4"/>
+            </w:tcBorders>
+            <w:shd w:fill="FAFBFC"/>
+            <w:tcMar>
+              <w:top w:type="dxa" w:w="80"/>
+              <w:left w:type="dxa" w:w="120"/>
+              <w:bottom w:type="dxa" w:w="80"/>
+              <w:right w:type="dxa" w:w="120"/>
+            </w:tcMar>
             <w:vAlign w:val="center"/>
           </w:tcPr>
           <w:p>
@@ -5043,6 +5466,17 @@
         </w:tc>
         <w:tc>
           <w:tcPr>
+            <w:tcBorders>
+              <w:bottom w:val="single" w:color="E1E4E8" w:sz="4"/>
+              <w:right w:val="none"/>
+            </w:tcBorders>
+            <w:shd w:fill="FAFBFC"/>
+            <w:tcMar>
+              <w:top w:type="dxa" w:w="80"/>
+              <w:left w:type="dxa" w:w="120"/>
+              <w:bottom w:type="dxa" w:w="80"/>
+              <w:right w:type="dxa" w:w="120"/>
+            </w:tcMar>
             <w:vAlign w:val="center"/>
           </w:tcPr>
           <w:p>
@@ -5075,12 +5509,12 @@
         <w:tblStyle w:val="MdTable"/>
         <w:tblW w:type="pct" w:w="100%"/>
         <w:tblBorders>
-          <w:top w:val="single" w:color="auto" w:sz="4"/>
-          <w:left w:val="single" w:color="auto" w:sz="4"/>
-          <w:bottom w:val="single" w:color="auto" w:sz="4"/>
-          <w:right w:val="single" w:color="auto" w:sz="4"/>
-          <w:insideH w:val="single" w:color="auto" w:sz="4"/>
-          <w:insideV w:val="single" w:color="auto" w:sz="4"/>
+          <w:top w:val="single" w:color="E1E4E8" w:sz="4"/>
+          <w:left w:val="none"/>
+          <w:bottom w:val="single" w:color="E1E4E8" w:sz="4"/>
+          <w:right w:val="none"/>
+          <w:insideH w:val="single" w:color="E1E4E8" w:sz="2"/>
+          <w:insideV w:val="single" w:color="F6F8FA" w:sz="2"/>
         </w:tblBorders>
       </w:tblPr>
       <w:tblGrid>
@@ -5091,10 +5525,20 @@
         <w:trPr>
           <w:cantSplit/>
           <w:tblHeader/>
+          <w:trHeight w:val="720" w:hRule="atLeast"/>
         </w:trPr>
         <w:tc>
           <w:tcPr>
-            <w:shd w:fill="F1F2F1"/>
+            <w:tcBorders>
+              <w:left w:val="none"/>
+            </w:tcBorders>
+            <w:shd w:fill="F6F8FA"/>
+            <w:tcMar>
+              <w:top w:type="dxa" w:w="100"/>
+              <w:left w:type="dxa" w:w="120"/>
+              <w:bottom w:type="dxa" w:w="100"/>
+              <w:right w:type="dxa" w:w="120"/>
+            </w:tcMar>
             <w:vAlign w:val="center"/>
           </w:tcPr>
           <w:p>
@@ -5108,7 +5552,16 @@
         </w:tc>
         <w:tc>
           <w:tcPr>
-            <w:shd w:fill="F1F2F1"/>
+            <w:tcBorders>
+              <w:right w:val="none"/>
+            </w:tcBorders>
+            <w:shd w:fill="F6F8FA"/>
+            <w:tcMar>
+              <w:top w:type="dxa" w:w="100"/>
+              <w:left w:type="dxa" w:w="120"/>
+              <w:bottom w:type="dxa" w:w="100"/>
+              <w:right w:type="dxa" w:w="120"/>
+            </w:tcMar>
             <w:vAlign w:val="center"/>
           </w:tcPr>
           <w:p>
@@ -5124,9 +5577,19 @@
       <w:tr>
         <w:trPr>
           <w:cantSplit/>
+          <w:trHeight w:val="576" w:hRule="atLeast"/>
         </w:trPr>
         <w:tc>
           <w:tcPr>
+            <w:tcBorders>
+              <w:left w:val="none"/>
+            </w:tcBorders>
+            <w:tcMar>
+              <w:top w:type="dxa" w:w="80"/>
+              <w:left w:type="dxa" w:w="120"/>
+              <w:bottom w:type="dxa" w:w="80"/>
+              <w:right w:type="dxa" w:w="120"/>
+            </w:tcMar>
             <w:vAlign w:val="center"/>
           </w:tcPr>
           <w:p>
@@ -5140,6 +5603,15 @@
         </w:tc>
         <w:tc>
           <w:tcPr>
+            <w:tcBorders>
+              <w:right w:val="none"/>
+            </w:tcBorders>
+            <w:tcMar>
+              <w:top w:type="dxa" w:w="80"/>
+              <w:left w:type="dxa" w:w="120"/>
+              <w:bottom w:type="dxa" w:w="80"/>
+              <w:right w:type="dxa" w:w="120"/>
+            </w:tcMar>
             <w:vAlign w:val="center"/>
           </w:tcPr>
           <w:p>
@@ -5155,9 +5627,21 @@
       <w:tr>
         <w:trPr>
           <w:cantSplit/>
+          <w:trHeight w:val="576" w:hRule="atLeast"/>
         </w:trPr>
         <w:tc>
           <w:tcPr>
+            <w:tcBorders>
+              <w:left w:val="none"/>
+              <w:bottom w:val="single" w:color="E1E4E8" w:sz="4"/>
+            </w:tcBorders>
+            <w:shd w:fill="FAFBFC"/>
+            <w:tcMar>
+              <w:top w:type="dxa" w:w="80"/>
+              <w:left w:type="dxa" w:w="120"/>
+              <w:bottom w:type="dxa" w:w="80"/>
+              <w:right w:type="dxa" w:w="120"/>
+            </w:tcMar>
             <w:vAlign w:val="center"/>
           </w:tcPr>
           <w:p>
@@ -5171,6 +5655,17 @@
         </w:tc>
         <w:tc>
           <w:tcPr>
+            <w:tcBorders>
+              <w:bottom w:val="single" w:color="E1E4E8" w:sz="4"/>
+              <w:right w:val="none"/>
+            </w:tcBorders>
+            <w:shd w:fill="FAFBFC"/>
+            <w:tcMar>
+              <w:top w:type="dxa" w:w="80"/>
+              <w:left w:type="dxa" w:w="120"/>
+              <w:bottom w:type="dxa" w:w="80"/>
+              <w:right w:type="dxa" w:w="120"/>
+            </w:tcMar>
             <w:vAlign w:val="center"/>
           </w:tcPr>
           <w:p>
@@ -5661,55 +6156,82 @@
       <w:start w:val="1"/>
       <w:numFmt w:val="decimal"/>
       <w:lvlText w:val="%1"/>
-      <w:lvlJc w:val="start"/>
+      <w:lvlJc w:val="left"/>
+      <w:pPr>
+        <w:ind w:left="720" w:hanging="360"/>
+      </w:pPr>
     </w:lvl>
     <w:lvl w:ilvl="1" w15:tentative="1">
       <w:start w:val="1"/>
       <w:numFmt w:val="decimal"/>
       <w:lvlText w:val="%1.%2"/>
-      <w:lvlJc w:val="start"/>
+      <w:lvlJc w:val="left"/>
+      <w:pPr>
+        <w:ind w:left="1440" w:hanging="360"/>
+      </w:pPr>
     </w:lvl>
     <w:lvl w:ilvl="2" w15:tentative="1">
       <w:start w:val="1"/>
       <w:numFmt w:val="decimal"/>
       <w:lvlText w:val="%1.%2.%3"/>
-      <w:lvlJc w:val="start"/>
+      <w:lvlJc w:val="left"/>
+      <w:pPr>
+        <w:ind w:left="2160" w:hanging="360"/>
+      </w:pPr>
     </w:lvl>
     <w:lvl w:ilvl="3" w15:tentative="1">
       <w:start w:val="1"/>
       <w:numFmt w:val="decimal"/>
       <w:lvlText w:val="%4)"/>
-      <w:lvlJc w:val="start"/>
+      <w:lvlJc w:val="left"/>
+      <w:pPr>
+        <w:ind w:left="2880" w:hanging="360"/>
+      </w:pPr>
     </w:lvl>
     <w:lvl w:ilvl="4" w15:tentative="1">
       <w:start w:val="1"/>
       <w:numFmt w:val="decimal"/>
       <w:lvlText w:val="%5)"/>
-      <w:lvlJc w:val="start"/>
+      <w:lvlJc w:val="left"/>
+      <w:pPr>
+        <w:ind w:left="3600" w:hanging="360"/>
+      </w:pPr>
     </w:lvl>
     <w:lvl w:ilvl="5" w15:tentative="1">
       <w:start w:val="1"/>
       <w:numFmt w:val="decimal"/>
       <w:lvlText w:val="%6)"/>
-      <w:lvlJc w:val="start"/>
+      <w:lvlJc w:val="left"/>
+      <w:pPr>
+        <w:ind w:left="4320" w:hanging="360"/>
+      </w:pPr>
     </w:lvl>
     <w:lvl w:ilvl="6" w15:tentative="1">
       <w:start w:val="1"/>
       <w:numFmt w:val="decimal"/>
       <w:lvlText w:val="%7)"/>
-      <w:lvlJc w:val="start"/>
+      <w:lvlJc w:val="left"/>
+      <w:pPr>
+        <w:ind w:left="5040" w:hanging="360"/>
+      </w:pPr>
     </w:lvl>
     <w:lvl w:ilvl="7" w15:tentative="1">
       <w:start w:val="1"/>
       <w:numFmt w:val="decimal"/>
       <w:lvlText w:val="%8)"/>
-      <w:lvlJc w:val="start"/>
+      <w:lvlJc w:val="left"/>
+      <w:pPr>
+        <w:ind w:left="5760" w:hanging="360"/>
+      </w:pPr>
     </w:lvl>
     <w:lvl w:ilvl="8" w15:tentative="1">
       <w:start w:val="1"/>
       <w:numFmt w:val="decimal"/>
       <w:lvlText w:val="%9)"/>
-      <w:lvlJc w:val="start"/>
+      <w:lvlJc w:val="left"/>
+      <w:pPr>
+        <w:ind w:left="6480" w:hanging="360"/>
+      </w:pPr>
     </w:lvl>
   </w:abstractNum>
   <w:abstractNum w:abstractNumId="3" w15:restartNumberingAfterBreak="0">
@@ -5718,43 +6240,64 @@
       <w:start w:val="1"/>
       <w:numFmt w:val="bullet"/>
       <w:lvlText w:val="•"/>
-      <w:lvlJc w:val="start"/>
+      <w:lvlJc w:val="left"/>
+      <w:pPr>
+        <w:ind w:left="720" w:hanging="360"/>
+      </w:pPr>
     </w:lvl>
     <w:lvl w:ilvl="1" w15:tentative="1">
       <w:start w:val="1"/>
       <w:numFmt w:val="bullet"/>
-      <w:lvlText w:val="■"/>
-      <w:lvlJc w:val="start"/>
+      <w:lvlText w:val="◦"/>
+      <w:lvlJc w:val="left"/>
+      <w:pPr>
+        <w:ind w:left="1440" w:hanging="360"/>
+      </w:pPr>
     </w:lvl>
     <w:lvl w:ilvl="2" w15:tentative="1">
       <w:start w:val="1"/>
       <w:numFmt w:val="bullet"/>
-      <w:lvlText w:val="▶"/>
-      <w:lvlJc w:val="start"/>
+      <w:lvlText w:val="•"/>
+      <w:lvlJc w:val="left"/>
+      <w:pPr>
+        <w:ind w:left="2160" w:hanging="360"/>
+      </w:pPr>
     </w:lvl>
     <w:lvl w:ilvl="3" w15:tentative="1">
       <w:start w:val="1"/>
       <w:numFmt w:val="bullet"/>
-      <w:lvlText w:val="▲"/>
-      <w:lvlJc w:val="start"/>
+      <w:lvlText w:val="◦"/>
+      <w:lvlJc w:val="left"/>
+      <w:pPr>
+        <w:ind w:left="2880" w:hanging="360"/>
+      </w:pPr>
     </w:lvl>
     <w:lvl w:ilvl="4" w15:tentative="1">
       <w:start w:val="1"/>
       <w:numFmt w:val="bullet"/>
-      <w:lvlText w:val="◆"/>
-      <w:lvlJc w:val="start"/>
+      <w:lvlText w:val="•"/>
+      <w:lvlJc w:val="left"/>
+      <w:pPr>
+        <w:ind w:left="3600" w:hanging="360"/>
+      </w:pPr>
     </w:lvl>
     <w:lvl w:ilvl="5" w15:tentative="1">
       <w:start w:val="1"/>
       <w:numFmt w:val="bullet"/>
-      <w:lvlText w:val="●"/>
-      <w:lvlJc w:val="start"/>
+      <w:lvlText w:val="◦"/>
+      <w:lvlJc w:val="left"/>
+      <w:pPr>
+        <w:ind w:left="4320" w:hanging="360"/>
+      </w:pPr>
     </w:lvl>
     <w:lvl w:ilvl="6" w15:tentative="1">
       <w:start w:val="1"/>
       <w:numFmt w:val="bullet"/>
-      <w:lvlText w:val="□"/>
-      <w:lvlJc w:val="start"/>
+      <w:lvlText w:val="•"/>
+      <w:lvlJc w:val="left"/>
+      <w:pPr>
+        <w:ind w:left="5040" w:hanging="360"/>
+      </w:pPr>
     </w:lvl>
   </w:abstractNum>
   <w:num w:numId="1">
@@ -5765,6 +6308,12 @@
   </w:num>
   <w:num w:numId="2">
     <w:abstractNumId w:val="2"/>
+    <w:lvlOverride w:ilvl="0">
+      <w:startOverride w:val="1"/>
+    </w:lvlOverride>
+  </w:num>
+  <w:num w:numId="3">
+    <w:abstractNumId w:val="3"/>
     <w:lvlOverride w:ilvl="0">
       <w:startOverride w:val="1"/>
     </w:lvlOverride>
@@ -6052,9 +6601,15 @@
     <w:basedOn w:val="Normal"/>
     <w:next w:val="Normal"/>
     <w:qFormat/>
+    <w:pPr>
+      <w:spacing w:before="60" w:after="60"/>
+    </w:pPr>
     <w:rPr>
       <w:b/>
       <w:bCs/>
+      <w:color w:val="24292E"/>
+      <w:sz w:val="22"/>
+      <w:szCs w:val="22"/>
     </w:rPr>
   </w:style>
   <w:style w:type="paragraph" w:styleId="MdTableCell">
@@ -6062,6 +6617,14 @@
     <w:basedOn w:val="Normal"/>
     <w:next w:val="Normal"/>
     <w:qFormat/>
+    <w:pPr>
+      <w:spacing w:before="40" w:after="40"/>
+    </w:pPr>
+    <w:rPr>
+      <w:color w:val="24292E"/>
+      <w:sz w:val="20"/>
+      <w:szCs w:val="20"/>
+    </w:rPr>
   </w:style>
   <w:style w:type="paragraph" w:styleId="MdHeading1">
     <w:name w:val="MdHeading1"/>

</xml_diff>

<commit_message>
fix(table-rendering): remove deprecated styling properties
- Remove shading-fill attribute from table rendering
- Clean up unnecessary color configurations in markdown styles
- Simplify table header and cell styling for better compatibility
- Update snapshot tests to reflect new rendering approach
</commit_message>
<xml_diff>
--- a/tests/markdown.docx
+++ b/tests/markdown.docx
@@ -907,7 +907,7 @@
       <w:r>
         <w:t xml:space="preserve">@mentions, #refs, </w:t>
       </w:r>
-      <w:hyperlink w:history="1" r:id="rIdllzneirau9gcrowt_jhrs">
+      <w:hyperlink w:history="1" r:id="rIdysp-83ly8awqf7tljzp9z">
         <w:r>
           <w:rPr>
             <w:rStyle w:val="MdLink"/>
@@ -1129,7 +1129,7 @@
       <w:pPr>
         <w:pStyle w:val="MdParagraph"/>
       </w:pPr>
-      <w:hyperlink w:history="1" r:id="rIdpq3qx11r33hqfj9apbjo5">
+      <w:hyperlink w:history="1" r:id="rIdv_f2b4k26avrz1bmd3h_e">
         <w:r>
           <w:rPr>
             <w:rStyle w:val="MdLink"/>
@@ -1147,7 +1147,7 @@
       <w:pPr>
         <w:pStyle w:val="MdParagraph"/>
       </w:pPr>
-      <w:hyperlink w:history="1" r:id="rIds4p1_49ctsaij1lm-dtf_">
+      <w:hyperlink w:history="1" r:id="rIdd42qp_0fqsg2psac6k2e1">
         <w:r>
           <w:rPr>
             <w:rStyle w:val="MdLink"/>
@@ -1165,7 +1165,7 @@
       <w:pPr>
         <w:pStyle w:val="MdParagraph"/>
       </w:pPr>
-      <w:hyperlink w:history="1" r:id="rId0_iasqgp596xammhkuuq1">
+      <w:hyperlink w:history="1" r:id="rIdmwb3x3q1owpvrumry3cc7">
         <w:r>
           <w:rPr>
             <w:rStyle w:val="MdLink"/>
@@ -1183,7 +1183,7 @@
       <w:pPr>
         <w:pStyle w:val="MdParagraph"/>
       </w:pPr>
-      <w:hyperlink w:history="1" r:id="rIdsrgeacpjjrm06w-muhp2h">
+      <w:hyperlink w:history="1" r:id="rIdfzp_8kvkixoou26vpx2fv">
         <w:r>
           <w:rPr>
             <w:rStyle w:val="MdLink"/>
@@ -1201,7 +1201,7 @@
       <w:pPr>
         <w:pStyle w:val="MdParagraph"/>
       </w:pPr>
-      <w:hyperlink w:history="1" r:id="rIdugljcibh_n3394arokknr">
+      <w:hyperlink w:history="1" r:id="rId6rw4lgigvhpy0ix_7jbm5">
         <w:r>
           <w:rPr>
             <w:rStyle w:val="MdLink"/>
@@ -1222,7 +1222,7 @@
       <w:r>
         <w:t xml:space="preserve">Or leave it empty and use the </w:t>
       </w:r>
-      <w:hyperlink w:history="1" r:id="rIdepgk7b97iy5yosqllw4xb">
+      <w:hyperlink w:history="1" r:id="rIdt6cag3xwsejyspti27lcc">
         <w:r>
           <w:rPr>
             <w:rStyle w:val="MdLink"/>
@@ -1247,7 +1247,7 @@
         <w:t xml:space="preserve">URLs and URLs in angle brackets will automatically get turned into links.
 </w:t>
       </w:r>
-      <w:hyperlink w:history="1" r:id="rIdd_qpggahygghgcxxxr2yc">
+      <w:hyperlink w:history="1" r:id="rIdx-khyenhxlngzvemqrxyj">
         <w:r>
           <w:rPr>
             <w:rStyle w:val="MdLink"/>
@@ -1258,7 +1258,7 @@
       <w:r>
         <w:t xml:space="preserve"> or </w:t>
       </w:r>
-      <w:hyperlink w:history="1" r:id="rIdobcxcu0_gft15fkjvqliz">
+      <w:hyperlink w:history="1" r:id="rIdfomkskgza8zcncqsyzhnz">
         <w:r>
           <w:rPr>
             <w:rStyle w:val="MdLink"/>
@@ -1623,7 +1623,7 @@
         <w:pStyle w:val="Heading1"/>
         <w:pStyle w:val="MdHeading1"/>
       </w:pPr>
-      <w:hyperlink w:history="1" r:id="rIdvaa02mn3pytwzw42djlks">
+      <w:hyperlink w:history="1" r:id="rIdspb4nirph1ao5ugnepmus">
         <w:r>
           <w:rPr>
             <w:rStyle w:val="MdLink"/>
@@ -4078,7 +4078,6 @@
             <w:tcBorders>
               <w:left w:val="none"/>
             </w:tcBorders>
-            <w:shd w:fill="F6F8FA"/>
             <w:tcMar>
               <w:top w:type="dxa" w:w="100"/>
               <w:left w:type="dxa" w:w="120"/>
@@ -4098,7 +4097,6 @@
         </w:tc>
         <w:tc>
           <w:tcPr>
-            <w:shd w:fill="F6F8FA"/>
             <w:tcMar>
               <w:top w:type="dxa" w:w="100"/>
               <w:left w:type="dxa" w:w="120"/>
@@ -4122,7 +4120,6 @@
             <w:tcBorders>
               <w:right w:val="none"/>
             </w:tcBorders>
-            <w:shd w:fill="F6F8FA"/>
             <w:tcMar>
               <w:top w:type="dxa" w:w="100"/>
               <w:left w:type="dxa" w:w="120"/>
@@ -4223,7 +4220,6 @@
             <w:tcBorders>
               <w:left w:val="none"/>
             </w:tcBorders>
-            <w:shd w:fill="FAFBFC"/>
             <w:tcMar>
               <w:top w:type="dxa" w:w="80"/>
               <w:left w:type="dxa" w:w="120"/>
@@ -4243,7 +4239,6 @@
         </w:tc>
         <w:tc>
           <w:tcPr>
-            <w:shd w:fill="FAFBFC"/>
             <w:tcMar>
               <w:top w:type="dxa" w:w="80"/>
               <w:left w:type="dxa" w:w="120"/>
@@ -4267,7 +4262,6 @@
             <w:tcBorders>
               <w:right w:val="none"/>
             </w:tcBorders>
-            <w:shd w:fill="FAFBFC"/>
             <w:tcMar>
               <w:top w:type="dxa" w:w="80"/>
               <w:left w:type="dxa" w:w="120"/>
@@ -4414,7 +4408,6 @@
             <w:tcBorders>
               <w:left w:val="none"/>
             </w:tcBorders>
-            <w:shd w:fill="F6F8FA"/>
             <w:tcMar>
               <w:top w:type="dxa" w:w="100"/>
               <w:left w:type="dxa" w:w="120"/>
@@ -4434,7 +4427,6 @@
         </w:tc>
         <w:tc>
           <w:tcPr>
-            <w:shd w:fill="F6F8FA"/>
             <w:tcMar>
               <w:top w:type="dxa" w:w="100"/>
               <w:left w:type="dxa" w:w="120"/>
@@ -4457,7 +4449,6 @@
             <w:tcBorders>
               <w:right w:val="none"/>
             </w:tcBorders>
-            <w:shd w:fill="F6F8FA"/>
             <w:tcMar>
               <w:top w:type="dxa" w:w="100"/>
               <w:left w:type="dxa" w:w="120"/>
@@ -4570,7 +4561,6 @@
               <w:left w:val="none"/>
               <w:bottom w:val="single" w:color="E1E4E8" w:sz="4"/>
             </w:tcBorders>
-            <w:shd w:fill="FAFBFC"/>
             <w:tcMar>
               <w:top w:type="dxa" w:w="80"/>
               <w:left w:type="dxa" w:w="120"/>
@@ -4593,7 +4583,6 @@
             <w:tcBorders>
               <w:bottom w:val="single" w:color="E1E4E8" w:sz="4"/>
             </w:tcBorders>
-            <w:shd w:fill="FAFBFC"/>
             <w:tcMar>
               <w:top w:type="dxa" w:w="80"/>
               <w:left w:type="dxa" w:w="120"/>
@@ -4617,7 +4606,6 @@
               <w:bottom w:val="single" w:color="E1E4E8" w:sz="4"/>
               <w:right w:val="none"/>
             </w:tcBorders>
-            <w:shd w:fill="FAFBFC"/>
             <w:tcMar>
               <w:top w:type="dxa" w:w="80"/>
               <w:left w:type="dxa" w:w="120"/>
@@ -4678,7 +4666,6 @@
             <w:tcBorders>
               <w:left w:val="none"/>
             </w:tcBorders>
-            <w:shd w:fill="F6F8FA"/>
             <w:tcMar>
               <w:top w:type="dxa" w:w="100"/>
               <w:left w:type="dxa" w:w="120"/>
@@ -4701,7 +4688,6 @@
             <w:tcBorders>
               <w:right w:val="none"/>
             </w:tcBorders>
-            <w:shd w:fill="F6F8FA"/>
             <w:tcMar>
               <w:top w:type="dxa" w:w="100"/>
               <w:left w:type="dxa" w:w="120"/>
@@ -4781,7 +4767,6 @@
               <w:left w:val="none"/>
               <w:bottom w:val="single" w:color="E1E4E8" w:sz="4"/>
             </w:tcBorders>
-            <w:shd w:fill="FAFBFC"/>
             <w:tcMar>
               <w:top w:type="dxa" w:w="80"/>
               <w:left w:type="dxa" w:w="120"/>
@@ -4805,7 +4790,6 @@
               <w:bottom w:val="single" w:color="E1E4E8" w:sz="4"/>
               <w:right w:val="none"/>
             </w:tcBorders>
-            <w:shd w:fill="FAFBFC"/>
             <w:tcMar>
               <w:top w:type="dxa" w:w="80"/>
               <w:left w:type="dxa" w:w="120"/>
@@ -4866,7 +4850,6 @@
             <w:tcBorders>
               <w:left w:val="none"/>
             </w:tcBorders>
-            <w:shd w:fill="F6F8FA"/>
             <w:tcMar>
               <w:top w:type="dxa" w:w="100"/>
               <w:left w:type="dxa" w:w="120"/>
@@ -4889,7 +4872,6 @@
             <w:tcBorders>
               <w:right w:val="none"/>
             </w:tcBorders>
-            <w:shd w:fill="F6F8FA"/>
             <w:tcMar>
               <w:top w:type="dxa" w:w="100"/>
               <w:left w:type="dxa" w:w="120"/>
@@ -4969,7 +4951,6 @@
               <w:left w:val="none"/>
               <w:bottom w:val="single" w:color="E1E4E8" w:sz="4"/>
             </w:tcBorders>
-            <w:shd w:fill="FAFBFC"/>
             <w:tcMar>
               <w:top w:type="dxa" w:w="80"/>
               <w:left w:type="dxa" w:w="120"/>
@@ -4993,7 +4974,6 @@
               <w:bottom w:val="single" w:color="E1E4E8" w:sz="4"/>
               <w:right w:val="none"/>
             </w:tcBorders>
-            <w:shd w:fill="FAFBFC"/>
             <w:tcMar>
               <w:top w:type="dxa" w:w="80"/>
               <w:left w:type="dxa" w:w="120"/>
@@ -5054,7 +5034,6 @@
             <w:tcBorders>
               <w:left w:val="none"/>
             </w:tcBorders>
-            <w:shd w:fill="F6F8FA"/>
             <w:tcMar>
               <w:top w:type="dxa" w:w="100"/>
               <w:left w:type="dxa" w:w="120"/>
@@ -5077,7 +5056,6 @@
             <w:tcBorders>
               <w:right w:val="none"/>
             </w:tcBorders>
-            <w:shd w:fill="F6F8FA"/>
             <w:tcMar>
               <w:top w:type="dxa" w:w="100"/>
               <w:left w:type="dxa" w:w="120"/>
@@ -5172,7 +5150,6 @@
               <w:left w:val="none"/>
               <w:bottom w:val="single" w:color="E1E4E8" w:sz="4"/>
             </w:tcBorders>
-            <w:shd w:fill="FAFBFC"/>
             <w:tcMar>
               <w:top w:type="dxa" w:w="80"/>
               <w:left w:type="dxa" w:w="120"/>
@@ -5200,7 +5177,6 @@
               <w:bottom w:val="single" w:color="E1E4E8" w:sz="4"/>
               <w:right w:val="none"/>
             </w:tcBorders>
-            <w:shd w:fill="FAFBFC"/>
             <w:tcMar>
               <w:top w:type="dxa" w:w="80"/>
               <w:left w:type="dxa" w:w="120"/>
@@ -5273,7 +5249,6 @@
             <w:tcBorders>
               <w:left w:val="none"/>
             </w:tcBorders>
-            <w:shd w:fill="F6F8FA"/>
             <w:tcMar>
               <w:top w:type="dxa" w:w="100"/>
               <w:left w:type="dxa" w:w="120"/>
@@ -5294,7 +5269,6 @@
         </w:tc>
         <w:tc>
           <w:tcPr>
-            <w:shd w:fill="F6F8FA"/>
             <w:tcMar>
               <w:top w:type="dxa" w:w="100"/>
               <w:left w:type="dxa" w:w="120"/>
@@ -5318,7 +5292,6 @@
             <w:tcBorders>
               <w:right w:val="none"/>
             </w:tcBorders>
-            <w:shd w:fill="F6F8FA"/>
             <w:tcMar>
               <w:top w:type="dxa" w:w="100"/>
               <w:left w:type="dxa" w:w="120"/>
@@ -5421,7 +5394,6 @@
               <w:left w:val="none"/>
               <w:bottom w:val="single" w:color="E1E4E8" w:sz="4"/>
             </w:tcBorders>
-            <w:shd w:fill="FAFBFC"/>
             <w:tcMar>
               <w:top w:type="dxa" w:w="80"/>
               <w:left w:type="dxa" w:w="120"/>
@@ -5445,7 +5417,6 @@
             <w:tcBorders>
               <w:bottom w:val="single" w:color="E1E4E8" w:sz="4"/>
             </w:tcBorders>
-            <w:shd w:fill="FAFBFC"/>
             <w:tcMar>
               <w:top w:type="dxa" w:w="80"/>
               <w:left w:type="dxa" w:w="120"/>
@@ -5470,7 +5441,6 @@
               <w:bottom w:val="single" w:color="E1E4E8" w:sz="4"/>
               <w:right w:val="none"/>
             </w:tcBorders>
-            <w:shd w:fill="FAFBFC"/>
             <w:tcMar>
               <w:top w:type="dxa" w:w="80"/>
               <w:left w:type="dxa" w:w="120"/>
@@ -5532,7 +5502,6 @@
             <w:tcBorders>
               <w:left w:val="none"/>
             </w:tcBorders>
-            <w:shd w:fill="F6F8FA"/>
             <w:tcMar>
               <w:top w:type="dxa" w:w="100"/>
               <w:left w:type="dxa" w:w="120"/>
@@ -5555,7 +5524,6 @@
             <w:tcBorders>
               <w:right w:val="none"/>
             </w:tcBorders>
-            <w:shd w:fill="F6F8FA"/>
             <w:tcMar>
               <w:top w:type="dxa" w:w="100"/>
               <w:left w:type="dxa" w:w="120"/>
@@ -5635,7 +5603,6 @@
               <w:left w:val="none"/>
               <w:bottom w:val="single" w:color="E1E4E8" w:sz="4"/>
             </w:tcBorders>
-            <w:shd w:fill="FAFBFC"/>
             <w:tcMar>
               <w:top w:type="dxa" w:w="80"/>
               <w:left w:type="dxa" w:w="120"/>
@@ -5659,7 +5626,6 @@
               <w:bottom w:val="single" w:color="E1E4E8" w:sz="4"/>
               <w:right w:val="none"/>
             </w:tcBorders>
-            <w:shd w:fill="FAFBFC"/>
             <w:tcMar>
               <w:top w:type="dxa" w:w="80"/>
               <w:left w:type="dxa" w:w="120"/>
@@ -6607,7 +6573,6 @@
     <w:rPr>
       <w:b/>
       <w:bCs/>
-      <w:color w:val="24292E"/>
       <w:sz w:val="22"/>
       <w:szCs w:val="22"/>
     </w:rPr>
@@ -6621,7 +6586,6 @@
       <w:spacing w:before="40" w:after="40"/>
     </w:pPr>
     <w:rPr>
-      <w:color w:val="24292E"/>
       <w:sz w:val="20"/>
       <w:szCs w:val="20"/>
     </w:rPr>
@@ -6639,7 +6603,6 @@
     <w:rPr>
       <w:b/>
       <w:bCs/>
-      <w:color w:val="2F5597"/>
       <w:sz w:val="36"/>
       <w:szCs w:val="36"/>
     </w:rPr>
@@ -6657,7 +6620,6 @@
     <w:rPr>
       <w:b/>
       <w:bCs/>
-      <w:color w:val="5B9BD5"/>
       <w:sz w:val="32"/>
       <w:szCs w:val="32"/>
     </w:rPr>
@@ -6675,7 +6637,6 @@
     <w:rPr>
       <w:b/>
       <w:bCs/>
-      <w:color w:val="44546A"/>
       <w:sz w:val="28"/>
       <w:szCs w:val="28"/>
     </w:rPr>
@@ -6693,7 +6654,6 @@
     <w:rPr>
       <w:b/>
       <w:bCs/>
-      <w:color w:val="44546A"/>
       <w:sz w:val="26"/>
       <w:szCs w:val="26"/>
     </w:rPr>
@@ -6713,7 +6673,6 @@
       <w:bCs/>
       <w:i/>
       <w:iCs/>
-      <w:color w:val="44546A"/>
       <w:sz w:val="24"/>
       <w:szCs w:val="24"/>
     </w:rPr>
@@ -6733,7 +6692,6 @@
       <w:bCs w:val="false"/>
       <w:i/>
       <w:iCs/>
-      <w:color w:val="44546A"/>
       <w:sz w:val="24"/>
       <w:szCs w:val="24"/>
     </w:rPr>
@@ -6806,7 +6764,6 @@
     <w:unhideWhenUsed/>
     <w:qFormat/>
     <w:rPr>
-      <w:color w:val="FF0000"/>
       <w:strike/>
     </w:rPr>
   </w:style>

</xml_diff>

<commit_message>
feat: #2 added math equation rendering
</commit_message>
<xml_diff>
--- a/tests/markdown.docx
+++ b/tests/markdown.docx
@@ -927,7 +927,7 @@
       <w:r>
         <w:t xml:space="preserve">@mentions, #refs, </w:t>
       </w:r>
-      <w:hyperlink w:history="1" r:id="rIdrsvhlz4psg3o4xevawtbo">
+      <w:hyperlink w:history="1" r:id="rIdwwdjwchyjdfqhmkrxqeb8">
         <w:r>
           <w:rPr>
             <w:rStyle w:val="MdLink"/>
@@ -1152,7 +1152,7 @@
       <w:pPr>
         <w:pStyle w:val="MdParagraph"/>
       </w:pPr>
-      <w:hyperlink w:history="1" r:id="rIdvck-wlojvrr0elmsdu_e6">
+      <w:hyperlink w:history="1" r:id="rIdfl7-4dkvrp4tc-o5owjis">
         <w:r>
           <w:rPr>
             <w:rStyle w:val="MdLink"/>
@@ -1170,7 +1170,7 @@
       <w:pPr>
         <w:pStyle w:val="MdParagraph"/>
       </w:pPr>
-      <w:hyperlink w:history="1" r:id="rIdbl6g6k36xwlythvdpgg4h">
+      <w:hyperlink w:history="1" r:id="rIdojlvevmizkr3n0_ogvtnt">
         <w:r>
           <w:rPr>
             <w:rStyle w:val="MdLink"/>
@@ -1188,7 +1188,7 @@
       <w:pPr>
         <w:pStyle w:val="MdParagraph"/>
       </w:pPr>
-      <w:hyperlink w:history="1" r:id="rIdgdgvjoxytkcfoh2vuqmqw">
+      <w:hyperlink w:history="1" r:id="rIdhr63l3a13kooayas7xty3">
         <w:r>
           <w:rPr>
             <w:rStyle w:val="MdLink"/>
@@ -1206,7 +1206,7 @@
       <w:pPr>
         <w:pStyle w:val="MdParagraph"/>
       </w:pPr>
-      <w:hyperlink w:history="1" r:id="rId1etzmosekkxstolbnw18z">
+      <w:hyperlink w:history="1" r:id="rIdq95nrgfu6jxfmo1t0vicw">
         <w:r>
           <w:rPr>
             <w:rStyle w:val="MdLink"/>
@@ -1224,7 +1224,7 @@
       <w:pPr>
         <w:pStyle w:val="MdParagraph"/>
       </w:pPr>
-      <w:hyperlink w:history="1" r:id="rIdj4cpqxb3bpmbakhen_igj">
+      <w:hyperlink w:history="1" r:id="rIdtmg9wbp5up-wpl18zwi95">
         <w:r>
           <w:rPr>
             <w:rStyle w:val="MdLink"/>
@@ -1245,7 +1245,7 @@
       <w:r>
         <w:t xml:space="preserve">Or leave it empty and use the </w:t>
       </w:r>
-      <w:hyperlink w:history="1" r:id="rIdudpa1b-ygbmw_qvzy9bvv">
+      <w:hyperlink w:history="1" r:id="rIdu6edemz-qpi3aoojhbild">
         <w:r>
           <w:rPr>
             <w:rStyle w:val="MdLink"/>
@@ -1270,7 +1270,7 @@
         <w:t xml:space="preserve">URLs and URLs in angle brackets will automatically get turned into links.
 </w:t>
       </w:r>
-      <w:hyperlink w:history="1" r:id="rIdhwwubtuhxwghl_lr0ah50">
+      <w:hyperlink w:history="1" r:id="rIdd8ly7imnviw1qtwm-ovxw">
         <w:r>
           <w:rPr>
             <w:rStyle w:val="MdLink"/>
@@ -1281,7 +1281,7 @@
       <w:r>
         <w:t xml:space="preserve"> or </w:t>
       </w:r>
-      <w:hyperlink w:history="1" r:id="rIdat9msnmypermovn7dsd5y">
+      <w:hyperlink w:history="1" r:id="rIdkpe3xcaboqslt43pv9pgo">
         <w:r>
           <w:rPr>
             <w:rStyle w:val="MdLink"/>
@@ -1646,7 +1646,7 @@
         <w:pStyle w:val="Heading1"/>
         <w:pStyle w:val="MdHeading1"/>
       </w:pPr>
-      <w:hyperlink w:history="1" r:id="rIdwl7wozwet5z0vp5tuthqr">
+      <w:hyperlink w:history="1" r:id="rIdumyaqp-qeysjpvlhxozt2">
         <w:r>
           <w:rPr>
             <w:rStyle w:val="MdLink"/>

</xml_diff>